<commit_message>
Notes CBV(Class Base Views & bootstrap-form
</commit_message>
<xml_diff>
--- a/notes.docx
+++ b/notes.docx
@@ -67,7 +67,6 @@
           <w:lang w:val="en-US"/>
         </w:rPr>
       </w:pPr>
-      <w:proofErr w:type="gramStart"/>
       <w:r>
         <w:rPr>
           <w:lang w:val="en-US"/>
@@ -88,7 +87,6 @@
         </w:rPr>
         <w:t>\Scripts\activate</w:t>
       </w:r>
-      <w:proofErr w:type="gramEnd"/>
     </w:p>
     <w:p>
       <w:pPr>
@@ -166,29 +164,21 @@
         <w:rPr>
           <w:lang w:val="en-US"/>
         </w:rPr>
-        <w:t>gestao_</w:t>
-      </w:r>
-      <w:proofErr w:type="gramStart"/>
+        <w:t>gestao_rh</w:t>
+      </w:r>
+      <w:proofErr w:type="spellEnd"/>
       <w:r>
         <w:rPr>
           <w:lang w:val="en-US"/>
         </w:rPr>
-        <w:t>rh</w:t>
-      </w:r>
-      <w:proofErr w:type="spellEnd"/>
+        <w:t xml:space="preserve"> </w:t>
+      </w:r>
       <w:r>
         <w:rPr>
           <w:lang w:val="en-US"/>
         </w:rPr>
-        <w:t xml:space="preserve"> </w:t>
-      </w:r>
-      <w:r>
-        <w:rPr>
-          <w:lang w:val="en-US"/>
-        </w:rPr>
         <w:t>.</w:t>
       </w:r>
-      <w:proofErr w:type="gramEnd"/>
     </w:p>
     <w:p>
       <w:r>
@@ -222,6 +212,9 @@
     </w:p>
     <w:p>
       <w:r>
+        <w:rPr>
+          <w:noProof/>
+        </w:rPr>
         <w:drawing>
           <wp:inline distT="0" distB="0" distL="0" distR="0" wp14:anchorId="73691038" wp14:editId="57BF5599">
             <wp:extent cx="5400040" cy="2353310"/>
@@ -274,6 +267,9 @@
     </w:p>
     <w:p>
       <w:r>
+        <w:rPr>
+          <w:noProof/>
+        </w:rPr>
         <w:drawing>
           <wp:inline distT="0" distB="0" distL="0" distR="0" wp14:anchorId="7232FD1A" wp14:editId="2924BA1E">
             <wp:extent cx="4696480" cy="1876687"/>
@@ -318,6 +314,9 @@
     </w:p>
     <w:p>
       <w:r>
+        <w:rPr>
+          <w:noProof/>
+        </w:rPr>
         <w:lastRenderedPageBreak/>
         <w:drawing>
           <wp:inline distT="0" distB="0" distL="0" distR="0" wp14:anchorId="7342F078" wp14:editId="6A102A12">
@@ -364,6 +363,9 @@
         <w:br/>
       </w:r>
       <w:r>
+        <w:rPr>
+          <w:noProof/>
+        </w:rPr>
         <w:drawing>
           <wp:inline distT="0" distB="0" distL="0" distR="0" wp14:anchorId="198E97E5" wp14:editId="6B1A36EB">
             <wp:extent cx="5400040" cy="3378200"/>
@@ -416,6 +418,9 @@
     </w:p>
     <w:p>
       <w:r>
+        <w:rPr>
+          <w:noProof/>
+        </w:rPr>
         <w:drawing>
           <wp:inline distT="0" distB="0" distL="0" distR="0" wp14:anchorId="4BE07078" wp14:editId="7C4785E1">
             <wp:extent cx="5058481" cy="924054"/>
@@ -476,6 +481,9 @@
     </w:p>
     <w:p>
       <w:r>
+        <w:rPr>
+          <w:noProof/>
+        </w:rPr>
         <w:drawing>
           <wp:inline distT="0" distB="0" distL="0" distR="0" wp14:anchorId="4AAF72F1" wp14:editId="47D96450">
             <wp:extent cx="2124371" cy="1181265"/>
@@ -567,6 +575,7 @@
         <w:rPr>
           <w:b/>
           <w:bCs/>
+          <w:noProof/>
         </w:rPr>
         <w:drawing>
           <wp:inline distT="0" distB="0" distL="0" distR="0" wp14:anchorId="00BB3519" wp14:editId="28F0BAFA">
@@ -638,6 +647,9 @@
         </w:rPr>
       </w:pPr>
       <w:r>
+        <w:rPr>
+          <w:noProof/>
+        </w:rPr>
         <w:drawing>
           <wp:inline distT="0" distB="0" distL="0" distR="0" wp14:anchorId="63716C08" wp14:editId="38FC13F6">
             <wp:extent cx="2008414" cy="1885950"/>
@@ -695,12 +707,10 @@
         <w:t xml:space="preserve">ba terminal do </w:t>
       </w:r>
       <w:proofErr w:type="spellStart"/>
-      <w:proofErr w:type="gramStart"/>
       <w:r>
         <w:t>Pycharm</w:t>
       </w:r>
       <w:proofErr w:type="spellEnd"/>
-      <w:proofErr w:type="gramEnd"/>
       <w:r>
         <w:t xml:space="preserve"> mas com os parâmetros –login -i</w:t>
       </w:r>
@@ -710,6 +720,9 @@
     </w:p>
     <w:p>
       <w:r>
+        <w:rPr>
+          <w:noProof/>
+        </w:rPr>
         <w:drawing>
           <wp:inline distT="0" distB="0" distL="0" distR="0" wp14:anchorId="75516FA6" wp14:editId="16F419D6">
             <wp:extent cx="5400040" cy="361950"/>
@@ -804,6 +817,9 @@
     </w:p>
     <w:p>
       <w:r>
+        <w:rPr>
+          <w:noProof/>
+        </w:rPr>
         <w:drawing>
           <wp:inline distT="0" distB="0" distL="0" distR="0" wp14:anchorId="26E4FF40" wp14:editId="1145C088">
             <wp:extent cx="5400040" cy="1638935"/>
@@ -881,6 +897,9 @@
         <w:br/>
       </w:r>
       <w:r>
+        <w:rPr>
+          <w:noProof/>
+        </w:rPr>
         <w:drawing>
           <wp:inline distT="0" distB="0" distL="0" distR="0" wp14:anchorId="396DCE61" wp14:editId="0EC5D10C">
             <wp:extent cx="4086795" cy="1009791"/>
@@ -959,13 +978,8 @@
         <w:t>href</w:t>
       </w:r>
       <w:proofErr w:type="spellEnd"/>
-      <w:proofErr w:type="gramStart"/>
-      <w:r>
-        <w:t>={</w:t>
-      </w:r>
-      <w:proofErr w:type="gramEnd"/>
-      <w:r>
-        <w:t xml:space="preserve">% </w:t>
+      <w:r>
+        <w:t xml:space="preserve">={% </w:t>
       </w:r>
       <w:proofErr w:type="spellStart"/>
       <w:r>
@@ -994,6 +1008,9 @@
     </w:p>
     <w:p>
       <w:r>
+        <w:rPr>
+          <w:noProof/>
+        </w:rPr>
         <w:drawing>
           <wp:inline distT="0" distB="0" distL="0" distR="0" wp14:anchorId="0F3F96CE" wp14:editId="6AC5045C">
             <wp:extent cx="5400040" cy="1629410"/>
@@ -1033,15 +1050,7 @@
     </w:p>
     <w:p>
       <w:r>
-        <w:t xml:space="preserve">Mas para que o Django </w:t>
-      </w:r>
-      <w:proofErr w:type="gramStart"/>
-      <w:r>
-        <w:t>encontre-os</w:t>
-      </w:r>
-      <w:proofErr w:type="gramEnd"/>
-      <w:r>
-        <w:t xml:space="preserve"> precisaremos no setting.py passar o caminho do </w:t>
+        <w:t xml:space="preserve">Mas para que o Django encontre-os precisaremos no setting.py passar o caminho do </w:t>
       </w:r>
       <w:proofErr w:type="spellStart"/>
       <w:r>
@@ -1054,6 +1063,9 @@
     </w:p>
     <w:p>
       <w:r>
+        <w:rPr>
+          <w:noProof/>
+        </w:rPr>
         <w:drawing>
           <wp:inline distT="0" distB="0" distL="0" distR="0" wp14:anchorId="17DCC749" wp14:editId="0BD607BA">
             <wp:extent cx="3543795" cy="1657581"/>
@@ -1180,6 +1192,9 @@
     </w:p>
     <w:p>
       <w:r>
+        <w:rPr>
+          <w:noProof/>
+        </w:rPr>
         <w:drawing>
           <wp:inline distT="0" distB="0" distL="0" distR="0" wp14:anchorId="519CEA6F" wp14:editId="0BDA7746">
             <wp:extent cx="4372585" cy="323895"/>
@@ -1259,6 +1274,9 @@
     </w:p>
     <w:p>
       <w:r>
+        <w:rPr>
+          <w:noProof/>
+        </w:rPr>
         <w:drawing>
           <wp:inline distT="0" distB="0" distL="0" distR="0" wp14:anchorId="71CA1109" wp14:editId="6FFC84D2">
             <wp:extent cx="1867161" cy="952633"/>
@@ -1303,6 +1321,9 @@
     </w:p>
     <w:p>
       <w:r>
+        <w:rPr>
+          <w:noProof/>
+        </w:rPr>
         <w:drawing>
           <wp:inline distT="0" distB="0" distL="0" distR="0" wp14:anchorId="1284F9C2" wp14:editId="126E35EF">
             <wp:extent cx="5372850" cy="2333951"/>
@@ -1401,6 +1422,9 @@
     </w:p>
     <w:p>
       <w:r>
+        <w:rPr>
+          <w:noProof/>
+        </w:rPr>
         <w:lastRenderedPageBreak/>
         <w:drawing>
           <wp:inline distT="0" distB="0" distL="0" distR="0" wp14:anchorId="6513E592" wp14:editId="7A0BF038">
@@ -1441,6 +1465,9 @@
     </w:p>
     <w:p>
       <w:r>
+        <w:rPr>
+          <w:noProof/>
+        </w:rPr>
         <w:drawing>
           <wp:inline distT="0" distB="0" distL="0" distR="0" wp14:anchorId="33E0646A" wp14:editId="26D0DAF2">
             <wp:extent cx="5400040" cy="3300730"/>
@@ -1480,6 +1507,9 @@
     </w:p>
     <w:p>
       <w:r>
+        <w:rPr>
+          <w:noProof/>
+        </w:rPr>
         <w:lastRenderedPageBreak/>
         <w:drawing>
           <wp:inline distT="0" distB="0" distL="0" distR="0" wp14:anchorId="1470B404" wp14:editId="37909D27">
@@ -1542,6 +1572,9 @@
     </w:p>
     <w:p>
       <w:r>
+        <w:rPr>
+          <w:noProof/>
+        </w:rPr>
         <w:drawing>
           <wp:inline distT="0" distB="0" distL="0" distR="0" wp14:anchorId="4C9084CE" wp14:editId="5F43A5C8">
             <wp:extent cx="2324424" cy="342948"/>
@@ -1602,6 +1635,9 @@
     </w:p>
     <w:p>
       <w:r>
+        <w:rPr>
+          <w:noProof/>
+        </w:rPr>
         <w:drawing>
           <wp:inline distT="0" distB="0" distL="0" distR="0" wp14:anchorId="46C4168C" wp14:editId="6BA1E654">
             <wp:extent cx="2819794" cy="752580"/>
@@ -1662,6 +1698,9 @@
     </w:p>
     <w:p>
       <w:r>
+        <w:rPr>
+          <w:noProof/>
+        </w:rPr>
         <w:drawing>
           <wp:inline distT="0" distB="0" distL="0" distR="0" wp14:anchorId="0172BF1C" wp14:editId="2A1A54B6">
             <wp:extent cx="5277587" cy="1448002"/>
@@ -1710,19 +1749,14 @@
     </w:p>
     <w:p>
       <w:r>
-        <w:t xml:space="preserve">Para fazer o logout é só redirecionarmos </w:t>
-      </w:r>
-      <w:proofErr w:type="gramStart"/>
-      <w:r>
-        <w:t>o tela</w:t>
-      </w:r>
-      <w:proofErr w:type="gramEnd"/>
-      <w:r>
-        <w:t xml:space="preserve"> do Template pra ‘logout’ da seguinte forma:</w:t>
-      </w:r>
-    </w:p>
-    <w:p>
-      <w:r>
+        <w:t>Para fazer o logout é só redirecionarmos o tela do Template pra ‘logout’ da seguinte forma:</w:t>
+      </w:r>
+    </w:p>
+    <w:p>
+      <w:r>
+        <w:rPr>
+          <w:noProof/>
+        </w:rPr>
         <w:drawing>
           <wp:inline distT="0" distB="0" distL="0" distR="0" wp14:anchorId="2C3A737F" wp14:editId="596DAA53">
             <wp:extent cx="3381847" cy="523948"/>
@@ -1767,6 +1801,9 @@
     </w:p>
     <w:p>
       <w:r>
+        <w:rPr>
+          <w:noProof/>
+        </w:rPr>
         <w:drawing>
           <wp:inline distT="0" distB="0" distL="0" distR="0" wp14:anchorId="54D0E4F2" wp14:editId="6CEBF25A">
             <wp:extent cx="2410161" cy="419158"/>
@@ -1862,6 +1899,7 @@
         <w:rPr>
           <w:b/>
           <w:bCs/>
+          <w:noProof/>
           <w:u w:val="single"/>
         </w:rPr>
         <w:drawing>
@@ -1908,9 +1946,3472 @@
         </w:rPr>
       </w:pPr>
     </w:p>
+    <w:p>
+      <w:pPr>
+        <w:pStyle w:val="Titulo1ABNT"/>
+      </w:pPr>
+      <w:proofErr w:type="spellStart"/>
+      <w:r>
+        <w:t>Class</w:t>
+      </w:r>
+      <w:proofErr w:type="spellEnd"/>
+      <w:r>
+        <w:t xml:space="preserve"> </w:t>
+      </w:r>
+      <w:proofErr w:type="spellStart"/>
+      <w:r>
+        <w:t>Based</w:t>
+      </w:r>
+      <w:proofErr w:type="spellEnd"/>
+      <w:r>
+        <w:t xml:space="preserve"> </w:t>
+      </w:r>
+      <w:proofErr w:type="spellStart"/>
+      <w:r>
+        <w:t>Views</w:t>
+      </w:r>
+      <w:proofErr w:type="spellEnd"/>
+    </w:p>
     <w:p/>
+    <w:p>
+      <w:r>
+        <w:t xml:space="preserve">Django inclui uma série de </w:t>
+      </w:r>
+      <w:proofErr w:type="spellStart"/>
+      <w:r>
+        <w:t>views</w:t>
+      </w:r>
+      <w:proofErr w:type="spellEnd"/>
+      <w:r>
+        <w:t xml:space="preserve"> genéricas </w:t>
+      </w:r>
+      <w:proofErr w:type="spellStart"/>
+      <w:r>
+        <w:t>pré</w:t>
+      </w:r>
+      <w:proofErr w:type="spellEnd"/>
+      <w:r>
+        <w:t xml:space="preserve">-construídas que implementam padrões comuns, como listagem, criação, atualização e deleção de objetos. Exemplos incluem </w:t>
+      </w:r>
+      <w:proofErr w:type="spellStart"/>
+      <w:r>
+        <w:t>ListView</w:t>
+      </w:r>
+      <w:proofErr w:type="spellEnd"/>
+      <w:r>
+        <w:t xml:space="preserve">, </w:t>
+      </w:r>
+      <w:proofErr w:type="spellStart"/>
+      <w:r>
+        <w:t>CreateView</w:t>
+      </w:r>
+      <w:proofErr w:type="spellEnd"/>
+      <w:r>
+        <w:t xml:space="preserve">, </w:t>
+      </w:r>
+      <w:proofErr w:type="spellStart"/>
+      <w:r>
+        <w:t>UpdateView</w:t>
+      </w:r>
+      <w:proofErr w:type="spellEnd"/>
+      <w:r>
+        <w:t xml:space="preserve">, </w:t>
+      </w:r>
+      <w:proofErr w:type="spellStart"/>
+      <w:r>
+        <w:t>DeleteView</w:t>
+      </w:r>
+      <w:proofErr w:type="spellEnd"/>
+      <w:r>
+        <w:t>, etc.</w:t>
+      </w:r>
+    </w:p>
+    <w:p>
+      <w:r>
+        <w:t xml:space="preserve">Vamos por exemplo criar uma </w:t>
+      </w:r>
+      <w:proofErr w:type="spellStart"/>
+      <w:r>
+        <w:t>CreateView</w:t>
+      </w:r>
+      <w:proofErr w:type="spellEnd"/>
+      <w:r>
+        <w:t xml:space="preserve"> para empresa.</w:t>
+      </w:r>
+    </w:p>
+    <w:p>
+      <w:pPr>
+        <w:rPr>
+          <w:lang w:val="en-US"/>
+        </w:rPr>
+      </w:pPr>
+      <w:r>
+        <w:t>1 – Em views.py vamos</w:t>
+      </w:r>
+      <w:r>
+        <w:t xml:space="preserve"> criar uma classe ‘</w:t>
+      </w:r>
+      <w:proofErr w:type="spellStart"/>
+      <w:r>
+        <w:t>EmpresaCreate</w:t>
+      </w:r>
+      <w:proofErr w:type="spellEnd"/>
+      <w:r>
+        <w:t>’ que recebe ‘</w:t>
+      </w:r>
+      <w:proofErr w:type="spellStart"/>
+      <w:r>
+        <w:t>CreateView</w:t>
+      </w:r>
+      <w:proofErr w:type="spellEnd"/>
+      <w:r>
+        <w:t xml:space="preserve">’. </w:t>
+      </w:r>
+      <w:r>
+        <w:rPr>
+          <w:lang w:val="en-US"/>
+        </w:rPr>
+        <w:t xml:space="preserve">As views </w:t>
+      </w:r>
+      <w:proofErr w:type="spellStart"/>
+      <w:r>
+        <w:rPr>
+          <w:lang w:val="en-US"/>
+        </w:rPr>
+        <w:t>genéricas</w:t>
+      </w:r>
+      <w:proofErr w:type="spellEnd"/>
+      <w:r>
+        <w:rPr>
+          <w:lang w:val="en-US"/>
+        </w:rPr>
+        <w:t xml:space="preserve"> </w:t>
+      </w:r>
+      <w:proofErr w:type="spellStart"/>
+      <w:r>
+        <w:rPr>
+          <w:lang w:val="en-US"/>
+        </w:rPr>
+        <w:t>vem</w:t>
+      </w:r>
+      <w:proofErr w:type="spellEnd"/>
+      <w:r>
+        <w:rPr>
+          <w:lang w:val="en-US"/>
+        </w:rPr>
+        <w:t xml:space="preserve"> de ‘</w:t>
+      </w:r>
+      <w:r>
+        <w:rPr>
+          <w:b/>
+          <w:bCs/>
+          <w:lang w:val="en-US"/>
+        </w:rPr>
+        <w:t xml:space="preserve">from </w:t>
+      </w:r>
+      <w:proofErr w:type="spellStart"/>
+      <w:r>
+        <w:rPr>
+          <w:b/>
+          <w:bCs/>
+          <w:lang w:val="en-US"/>
+        </w:rPr>
+        <w:t>django.views.generic.edit</w:t>
+      </w:r>
+      <w:proofErr w:type="spellEnd"/>
+      <w:r>
+        <w:rPr>
+          <w:lang w:val="en-US"/>
+        </w:rPr>
+        <w:t xml:space="preserve"> </w:t>
+      </w:r>
+      <w:r>
+        <w:rPr>
+          <w:b/>
+          <w:bCs/>
+          <w:lang w:val="en-US"/>
+        </w:rPr>
+        <w:t xml:space="preserve">import </w:t>
+      </w:r>
+      <w:proofErr w:type="spellStart"/>
+      <w:r>
+        <w:rPr>
+          <w:b/>
+          <w:bCs/>
+          <w:lang w:val="en-US"/>
+        </w:rPr>
+        <w:t>ListView</w:t>
+      </w:r>
+      <w:proofErr w:type="spellEnd"/>
+      <w:r>
+        <w:rPr>
+          <w:b/>
+          <w:bCs/>
+          <w:lang w:val="en-US"/>
+        </w:rPr>
+        <w:t xml:space="preserve">, </w:t>
+      </w:r>
+      <w:proofErr w:type="spellStart"/>
+      <w:r>
+        <w:rPr>
+          <w:b/>
+          <w:bCs/>
+          <w:lang w:val="en-US"/>
+        </w:rPr>
+        <w:t>CreateView</w:t>
+      </w:r>
+      <w:proofErr w:type="spellEnd"/>
+      <w:r>
+        <w:rPr>
+          <w:b/>
+          <w:bCs/>
+          <w:lang w:val="en-US"/>
+        </w:rPr>
+        <w:t xml:space="preserve">, </w:t>
+      </w:r>
+      <w:proofErr w:type="spellStart"/>
+      <w:r>
+        <w:rPr>
+          <w:b/>
+          <w:bCs/>
+          <w:lang w:val="en-US"/>
+        </w:rPr>
+        <w:t>UpdateView</w:t>
+      </w:r>
+      <w:proofErr w:type="spellEnd"/>
+      <w:r>
+        <w:rPr>
+          <w:b/>
+          <w:bCs/>
+          <w:lang w:val="en-US"/>
+        </w:rPr>
+        <w:t xml:space="preserve">, </w:t>
+      </w:r>
+      <w:proofErr w:type="spellStart"/>
+      <w:r>
+        <w:rPr>
+          <w:b/>
+          <w:bCs/>
+          <w:lang w:val="en-US"/>
+        </w:rPr>
+        <w:t>DeleteView</w:t>
+      </w:r>
+      <w:proofErr w:type="spellEnd"/>
+      <w:r>
+        <w:rPr>
+          <w:lang w:val="en-US"/>
+        </w:rPr>
+        <w:t>’.</w:t>
+      </w:r>
+    </w:p>
+    <w:p>
+      <w:pPr>
+        <w:shd w:val="clear" w:color="auto" w:fill="1E1F22"/>
+        <w:tabs>
+          <w:tab w:val="left" w:pos="916"/>
+          <w:tab w:val="left" w:pos="1832"/>
+          <w:tab w:val="left" w:pos="2748"/>
+          <w:tab w:val="left" w:pos="3664"/>
+          <w:tab w:val="left" w:pos="4580"/>
+          <w:tab w:val="left" w:pos="5496"/>
+          <w:tab w:val="left" w:pos="6412"/>
+          <w:tab w:val="left" w:pos="7328"/>
+          <w:tab w:val="left" w:pos="8244"/>
+          <w:tab w:val="left" w:pos="9160"/>
+          <w:tab w:val="left" w:pos="10076"/>
+          <w:tab w:val="left" w:pos="10992"/>
+          <w:tab w:val="left" w:pos="11908"/>
+          <w:tab w:val="left" w:pos="12824"/>
+          <w:tab w:val="left" w:pos="13740"/>
+          <w:tab w:val="left" w:pos="14656"/>
+        </w:tabs>
+        <w:spacing w:after="0" w:line="240" w:lineRule="auto"/>
+        <w:rPr>
+          <w:rFonts w:ascii="Courier New" w:eastAsia="Times New Roman" w:hAnsi="Courier New" w:cs="Courier New"/>
+          <w:color w:val="BCBEC4"/>
+          <w:kern w:val="0"/>
+          <w:sz w:val="20"/>
+          <w:szCs w:val="20"/>
+          <w:lang w:val="en-US" w:eastAsia="pt-BR"/>
+          <w14:ligatures w14:val="none"/>
+        </w:rPr>
+      </w:pPr>
+      <w:r>
+        <w:rPr>
+          <w:rFonts w:ascii="Courier New" w:eastAsia="Times New Roman" w:hAnsi="Courier New" w:cs="Courier New"/>
+          <w:color w:val="CF8E6D"/>
+          <w:kern w:val="0"/>
+          <w:sz w:val="20"/>
+          <w:szCs w:val="20"/>
+          <w:lang w:val="en-US" w:eastAsia="pt-BR"/>
+          <w14:ligatures w14:val="none"/>
+        </w:rPr>
+        <w:t xml:space="preserve">class </w:t>
+      </w:r>
+      <w:proofErr w:type="spellStart"/>
+      <w:r>
+        <w:rPr>
+          <w:rFonts w:ascii="Courier New" w:eastAsia="Times New Roman" w:hAnsi="Courier New" w:cs="Courier New"/>
+          <w:color w:val="BCBEC4"/>
+          <w:kern w:val="0"/>
+          <w:sz w:val="20"/>
+          <w:szCs w:val="20"/>
+          <w:lang w:val="en-US" w:eastAsia="pt-BR"/>
+          <w14:ligatures w14:val="none"/>
+        </w:rPr>
+        <w:t>EmpresaCreate</w:t>
+      </w:r>
+      <w:proofErr w:type="spellEnd"/>
+      <w:r>
+        <w:rPr>
+          <w:rFonts w:ascii="Courier New" w:eastAsia="Times New Roman" w:hAnsi="Courier New" w:cs="Courier New"/>
+          <w:color w:val="BCBEC4"/>
+          <w:kern w:val="0"/>
+          <w:sz w:val="20"/>
+          <w:szCs w:val="20"/>
+          <w:lang w:val="en-US" w:eastAsia="pt-BR"/>
+          <w14:ligatures w14:val="none"/>
+        </w:rPr>
+        <w:t>(</w:t>
+      </w:r>
+      <w:proofErr w:type="spellStart"/>
+      <w:r>
+        <w:rPr>
+          <w:rFonts w:ascii="Courier New" w:eastAsia="Times New Roman" w:hAnsi="Courier New" w:cs="Courier New"/>
+          <w:color w:val="BCBEC4"/>
+          <w:kern w:val="0"/>
+          <w:sz w:val="20"/>
+          <w:szCs w:val="20"/>
+          <w:lang w:val="en-US" w:eastAsia="pt-BR"/>
+          <w14:ligatures w14:val="none"/>
+        </w:rPr>
+        <w:t>CreateView</w:t>
+      </w:r>
+      <w:proofErr w:type="spellEnd"/>
+      <w:r>
+        <w:rPr>
+          <w:rFonts w:ascii="Courier New" w:eastAsia="Times New Roman" w:hAnsi="Courier New" w:cs="Courier New"/>
+          <w:color w:val="BCBEC4"/>
+          <w:kern w:val="0"/>
+          <w:sz w:val="20"/>
+          <w:szCs w:val="20"/>
+          <w:lang w:val="en-US" w:eastAsia="pt-BR"/>
+          <w14:ligatures w14:val="none"/>
+        </w:rPr>
+        <w:t>):</w:t>
+      </w:r>
+      <w:r>
+        <w:rPr>
+          <w:rFonts w:ascii="Courier New" w:eastAsia="Times New Roman" w:hAnsi="Courier New" w:cs="Courier New"/>
+          <w:color w:val="BCBEC4"/>
+          <w:kern w:val="0"/>
+          <w:sz w:val="20"/>
+          <w:szCs w:val="20"/>
+          <w:lang w:val="en-US" w:eastAsia="pt-BR"/>
+          <w14:ligatures w14:val="none"/>
+        </w:rPr>
+        <w:br/>
+        <w:t xml:space="preserve">    model = </w:t>
+      </w:r>
+      <w:proofErr w:type="spellStart"/>
+      <w:r>
+        <w:rPr>
+          <w:rFonts w:ascii="Courier New" w:eastAsia="Times New Roman" w:hAnsi="Courier New" w:cs="Courier New"/>
+          <w:color w:val="BCBEC4"/>
+          <w:kern w:val="0"/>
+          <w:sz w:val="20"/>
+          <w:szCs w:val="20"/>
+          <w:lang w:val="en-US" w:eastAsia="pt-BR"/>
+          <w14:ligatures w14:val="none"/>
+        </w:rPr>
+        <w:t>Empresa</w:t>
+      </w:r>
+      <w:proofErr w:type="spellEnd"/>
+      <w:r>
+        <w:rPr>
+          <w:rFonts w:ascii="Courier New" w:eastAsia="Times New Roman" w:hAnsi="Courier New" w:cs="Courier New"/>
+          <w:color w:val="BCBEC4"/>
+          <w:kern w:val="0"/>
+          <w:sz w:val="20"/>
+          <w:szCs w:val="20"/>
+          <w:lang w:val="en-US" w:eastAsia="pt-BR"/>
+          <w14:ligatures w14:val="none"/>
+        </w:rPr>
+        <w:br/>
+        <w:t xml:space="preserve">    fields = [</w:t>
+      </w:r>
+      <w:r>
+        <w:rPr>
+          <w:rFonts w:ascii="Courier New" w:eastAsia="Times New Roman" w:hAnsi="Courier New" w:cs="Courier New"/>
+          <w:color w:val="6AAB73"/>
+          <w:kern w:val="0"/>
+          <w:sz w:val="20"/>
+          <w:szCs w:val="20"/>
+          <w:lang w:val="en-US" w:eastAsia="pt-BR"/>
+          <w14:ligatures w14:val="none"/>
+        </w:rPr>
+        <w:t>'</w:t>
+      </w:r>
+      <w:proofErr w:type="spellStart"/>
+      <w:r>
+        <w:rPr>
+          <w:rFonts w:ascii="Courier New" w:eastAsia="Times New Roman" w:hAnsi="Courier New" w:cs="Courier New"/>
+          <w:color w:val="6AAB73"/>
+          <w:kern w:val="0"/>
+          <w:sz w:val="20"/>
+          <w:szCs w:val="20"/>
+          <w:lang w:val="en-US" w:eastAsia="pt-BR"/>
+          <w14:ligatures w14:val="none"/>
+        </w:rPr>
+        <w:t>nome</w:t>
+      </w:r>
+      <w:proofErr w:type="spellEnd"/>
+      <w:r>
+        <w:rPr>
+          <w:rFonts w:ascii="Courier New" w:eastAsia="Times New Roman" w:hAnsi="Courier New" w:cs="Courier New"/>
+          <w:color w:val="6AAB73"/>
+          <w:kern w:val="0"/>
+          <w:sz w:val="20"/>
+          <w:szCs w:val="20"/>
+          <w:lang w:val="en-US" w:eastAsia="pt-BR"/>
+          <w14:ligatures w14:val="none"/>
+        </w:rPr>
+        <w:t>'</w:t>
+      </w:r>
+      <w:r>
+        <w:rPr>
+          <w:rFonts w:ascii="Courier New" w:eastAsia="Times New Roman" w:hAnsi="Courier New" w:cs="Courier New"/>
+          <w:color w:val="BCBEC4"/>
+          <w:kern w:val="0"/>
+          <w:sz w:val="20"/>
+          <w:szCs w:val="20"/>
+          <w:lang w:val="en-US" w:eastAsia="pt-BR"/>
+          <w14:ligatures w14:val="none"/>
+        </w:rPr>
+        <w:t>]</w:t>
+      </w:r>
+    </w:p>
     <w:p/>
+    <w:p>
+      <w:r>
+        <w:t>2</w:t>
+      </w:r>
+      <w:r>
+        <w:t xml:space="preserve"> – Em urls.py vamos i</w:t>
+      </w:r>
+      <w:r>
+        <w:t>mportar a classe que criarmos</w:t>
+      </w:r>
+      <w:r>
+        <w:t xml:space="preserve"> e passar e chamar a função ‘</w:t>
+      </w:r>
+      <w:proofErr w:type="spellStart"/>
+      <w:r>
+        <w:rPr>
+          <w:b/>
+          <w:bCs/>
+        </w:rPr>
+        <w:t>as_view</w:t>
+      </w:r>
+      <w:proofErr w:type="spellEnd"/>
+      <w:r>
+        <w:rPr>
+          <w:b/>
+          <w:bCs/>
+        </w:rPr>
+        <w:t>()</w:t>
+      </w:r>
+      <w:r>
+        <w:t>’:</w:t>
+      </w:r>
+    </w:p>
+    <w:p>
+      <w:pPr>
+        <w:shd w:val="clear" w:color="auto" w:fill="1E1F22"/>
+        <w:tabs>
+          <w:tab w:val="left" w:pos="916"/>
+          <w:tab w:val="left" w:pos="1832"/>
+          <w:tab w:val="left" w:pos="2748"/>
+          <w:tab w:val="left" w:pos="3664"/>
+          <w:tab w:val="left" w:pos="4580"/>
+          <w:tab w:val="left" w:pos="5496"/>
+          <w:tab w:val="left" w:pos="6412"/>
+          <w:tab w:val="left" w:pos="7328"/>
+          <w:tab w:val="left" w:pos="8244"/>
+          <w:tab w:val="left" w:pos="9160"/>
+          <w:tab w:val="left" w:pos="10076"/>
+          <w:tab w:val="left" w:pos="10992"/>
+          <w:tab w:val="left" w:pos="11908"/>
+          <w:tab w:val="left" w:pos="12824"/>
+          <w:tab w:val="left" w:pos="13740"/>
+          <w:tab w:val="left" w:pos="14656"/>
+        </w:tabs>
+        <w:spacing w:after="0" w:line="240" w:lineRule="auto"/>
+        <w:rPr>
+          <w:rFonts w:ascii="Courier New" w:eastAsia="Times New Roman" w:hAnsi="Courier New" w:cs="Courier New"/>
+          <w:color w:val="BCBEC4"/>
+          <w:kern w:val="0"/>
+          <w:sz w:val="20"/>
+          <w:szCs w:val="20"/>
+          <w:lang w:val="en-US" w:eastAsia="pt-BR"/>
+          <w14:ligatures w14:val="none"/>
+        </w:rPr>
+      </w:pPr>
+      <w:r>
+        <w:rPr>
+          <w:rFonts w:ascii="Courier New" w:eastAsia="Times New Roman" w:hAnsi="Courier New" w:cs="Courier New"/>
+          <w:color w:val="CF8E6D"/>
+          <w:kern w:val="0"/>
+          <w:sz w:val="20"/>
+          <w:szCs w:val="20"/>
+          <w:lang w:val="en-US" w:eastAsia="pt-BR"/>
+          <w14:ligatures w14:val="none"/>
+        </w:rPr>
+        <w:t xml:space="preserve">from </w:t>
+      </w:r>
+      <w:proofErr w:type="spellStart"/>
+      <w:r>
+        <w:rPr>
+          <w:rFonts w:ascii="Courier New" w:eastAsia="Times New Roman" w:hAnsi="Courier New" w:cs="Courier New"/>
+          <w:color w:val="BCBEC4"/>
+          <w:kern w:val="0"/>
+          <w:sz w:val="20"/>
+          <w:szCs w:val="20"/>
+          <w:lang w:val="en-US" w:eastAsia="pt-BR"/>
+          <w14:ligatures w14:val="none"/>
+        </w:rPr>
+        <w:t>django.urls</w:t>
+      </w:r>
+      <w:proofErr w:type="spellEnd"/>
+      <w:r>
+        <w:rPr>
+          <w:rFonts w:ascii="Courier New" w:eastAsia="Times New Roman" w:hAnsi="Courier New" w:cs="Courier New"/>
+          <w:color w:val="BCBEC4"/>
+          <w:kern w:val="0"/>
+          <w:sz w:val="20"/>
+          <w:szCs w:val="20"/>
+          <w:lang w:val="en-US" w:eastAsia="pt-BR"/>
+          <w14:ligatures w14:val="none"/>
+        </w:rPr>
+        <w:t xml:space="preserve"> </w:t>
+      </w:r>
+      <w:r>
+        <w:rPr>
+          <w:rFonts w:ascii="Courier New" w:eastAsia="Times New Roman" w:hAnsi="Courier New" w:cs="Courier New"/>
+          <w:color w:val="CF8E6D"/>
+          <w:kern w:val="0"/>
+          <w:sz w:val="20"/>
+          <w:szCs w:val="20"/>
+          <w:lang w:val="en-US" w:eastAsia="pt-BR"/>
+          <w14:ligatures w14:val="none"/>
+        </w:rPr>
+        <w:t xml:space="preserve">import </w:t>
+      </w:r>
+      <w:r>
+        <w:rPr>
+          <w:rFonts w:ascii="Courier New" w:eastAsia="Times New Roman" w:hAnsi="Courier New" w:cs="Courier New"/>
+          <w:color w:val="BCBEC4"/>
+          <w:kern w:val="0"/>
+          <w:sz w:val="20"/>
+          <w:szCs w:val="20"/>
+          <w:lang w:val="en-US" w:eastAsia="pt-BR"/>
+          <w14:ligatures w14:val="none"/>
+        </w:rPr>
+        <w:t>path</w:t>
+      </w:r>
+      <w:r>
+        <w:rPr>
+          <w:rFonts w:ascii="Courier New" w:eastAsia="Times New Roman" w:hAnsi="Courier New" w:cs="Courier New"/>
+          <w:color w:val="BCBEC4"/>
+          <w:kern w:val="0"/>
+          <w:sz w:val="20"/>
+          <w:szCs w:val="20"/>
+          <w:lang w:val="en-US" w:eastAsia="pt-BR"/>
+          <w14:ligatures w14:val="none"/>
+        </w:rPr>
+        <w:br/>
+      </w:r>
+      <w:r>
+        <w:rPr>
+          <w:rFonts w:ascii="Courier New" w:eastAsia="Times New Roman" w:hAnsi="Courier New" w:cs="Courier New"/>
+          <w:color w:val="CF8E6D"/>
+          <w:kern w:val="0"/>
+          <w:sz w:val="20"/>
+          <w:szCs w:val="20"/>
+          <w:lang w:val="en-US" w:eastAsia="pt-BR"/>
+          <w14:ligatures w14:val="none"/>
+        </w:rPr>
+        <w:t xml:space="preserve">from </w:t>
+      </w:r>
+      <w:r>
+        <w:rPr>
+          <w:rFonts w:ascii="Courier New" w:eastAsia="Times New Roman" w:hAnsi="Courier New" w:cs="Courier New"/>
+          <w:color w:val="BCBEC4"/>
+          <w:kern w:val="0"/>
+          <w:sz w:val="20"/>
+          <w:szCs w:val="20"/>
+          <w:lang w:val="en-US" w:eastAsia="pt-BR"/>
+          <w14:ligatures w14:val="none"/>
+        </w:rPr>
+        <w:t xml:space="preserve">.views </w:t>
+      </w:r>
+      <w:r>
+        <w:rPr>
+          <w:rFonts w:ascii="Courier New" w:eastAsia="Times New Roman" w:hAnsi="Courier New" w:cs="Courier New"/>
+          <w:color w:val="CF8E6D"/>
+          <w:kern w:val="0"/>
+          <w:sz w:val="20"/>
+          <w:szCs w:val="20"/>
+          <w:lang w:val="en-US" w:eastAsia="pt-BR"/>
+          <w14:ligatures w14:val="none"/>
+        </w:rPr>
+        <w:t xml:space="preserve">import </w:t>
+      </w:r>
+      <w:proofErr w:type="spellStart"/>
+      <w:r>
+        <w:rPr>
+          <w:rFonts w:ascii="Courier New" w:eastAsia="Times New Roman" w:hAnsi="Courier New" w:cs="Courier New"/>
+          <w:color w:val="BCBEC4"/>
+          <w:kern w:val="0"/>
+          <w:sz w:val="20"/>
+          <w:szCs w:val="20"/>
+          <w:lang w:val="en-US" w:eastAsia="pt-BR"/>
+          <w14:ligatures w14:val="none"/>
+        </w:rPr>
+        <w:t>EmpresaCreate</w:t>
+      </w:r>
+      <w:proofErr w:type="spellEnd"/>
+      <w:r>
+        <w:rPr>
+          <w:rFonts w:ascii="Courier New" w:eastAsia="Times New Roman" w:hAnsi="Courier New" w:cs="Courier New"/>
+          <w:color w:val="BCBEC4"/>
+          <w:kern w:val="0"/>
+          <w:sz w:val="20"/>
+          <w:szCs w:val="20"/>
+          <w:lang w:val="en-US" w:eastAsia="pt-BR"/>
+          <w14:ligatures w14:val="none"/>
+        </w:rPr>
+        <w:t xml:space="preserve">, </w:t>
+      </w:r>
+      <w:proofErr w:type="spellStart"/>
+      <w:r>
+        <w:rPr>
+          <w:rFonts w:ascii="Courier New" w:eastAsia="Times New Roman" w:hAnsi="Courier New" w:cs="Courier New"/>
+          <w:color w:val="BCBEC4"/>
+          <w:kern w:val="0"/>
+          <w:sz w:val="20"/>
+          <w:szCs w:val="20"/>
+          <w:lang w:val="en-US" w:eastAsia="pt-BR"/>
+          <w14:ligatures w14:val="none"/>
+        </w:rPr>
+        <w:t>EmpresaEdit</w:t>
+      </w:r>
+      <w:proofErr w:type="spellEnd"/>
+      <w:r>
+        <w:rPr>
+          <w:rFonts w:ascii="Courier New" w:eastAsia="Times New Roman" w:hAnsi="Courier New" w:cs="Courier New"/>
+          <w:color w:val="BCBEC4"/>
+          <w:kern w:val="0"/>
+          <w:sz w:val="20"/>
+          <w:szCs w:val="20"/>
+          <w:lang w:val="en-US" w:eastAsia="pt-BR"/>
+          <w14:ligatures w14:val="none"/>
+        </w:rPr>
+        <w:br/>
+      </w:r>
+      <w:r>
+        <w:rPr>
+          <w:rFonts w:ascii="Courier New" w:eastAsia="Times New Roman" w:hAnsi="Courier New" w:cs="Courier New"/>
+          <w:color w:val="BCBEC4"/>
+          <w:kern w:val="0"/>
+          <w:sz w:val="20"/>
+          <w:szCs w:val="20"/>
+          <w:lang w:val="en-US" w:eastAsia="pt-BR"/>
+          <w14:ligatures w14:val="none"/>
+        </w:rPr>
+        <w:br/>
+      </w:r>
+      <w:proofErr w:type="spellStart"/>
+      <w:r>
+        <w:rPr>
+          <w:rFonts w:ascii="Courier New" w:eastAsia="Times New Roman" w:hAnsi="Courier New" w:cs="Courier New"/>
+          <w:color w:val="BCBEC4"/>
+          <w:kern w:val="0"/>
+          <w:sz w:val="20"/>
+          <w:szCs w:val="20"/>
+          <w:lang w:val="en-US" w:eastAsia="pt-BR"/>
+          <w14:ligatures w14:val="none"/>
+        </w:rPr>
+        <w:t>urlpatterns</w:t>
+      </w:r>
+      <w:proofErr w:type="spellEnd"/>
+      <w:r>
+        <w:rPr>
+          <w:rFonts w:ascii="Courier New" w:eastAsia="Times New Roman" w:hAnsi="Courier New" w:cs="Courier New"/>
+          <w:color w:val="BCBEC4"/>
+          <w:kern w:val="0"/>
+          <w:sz w:val="20"/>
+          <w:szCs w:val="20"/>
+          <w:lang w:val="en-US" w:eastAsia="pt-BR"/>
+          <w14:ligatures w14:val="none"/>
+        </w:rPr>
+        <w:t xml:space="preserve"> = [</w:t>
+      </w:r>
+      <w:r>
+        <w:rPr>
+          <w:rFonts w:ascii="Courier New" w:eastAsia="Times New Roman" w:hAnsi="Courier New" w:cs="Courier New"/>
+          <w:color w:val="BCBEC4"/>
+          <w:kern w:val="0"/>
+          <w:sz w:val="20"/>
+          <w:szCs w:val="20"/>
+          <w:lang w:val="en-US" w:eastAsia="pt-BR"/>
+          <w14:ligatures w14:val="none"/>
+        </w:rPr>
+        <w:br/>
+        <w:t xml:space="preserve">    path(</w:t>
+      </w:r>
+      <w:r>
+        <w:rPr>
+          <w:rFonts w:ascii="Courier New" w:eastAsia="Times New Roman" w:hAnsi="Courier New" w:cs="Courier New"/>
+          <w:color w:val="6AAB73"/>
+          <w:kern w:val="0"/>
+          <w:sz w:val="20"/>
+          <w:szCs w:val="20"/>
+          <w:lang w:val="en-US" w:eastAsia="pt-BR"/>
+          <w14:ligatures w14:val="none"/>
+        </w:rPr>
+        <w:t>'</w:t>
+      </w:r>
+      <w:r>
+        <w:rPr>
+          <w:rFonts w:ascii="Courier New" w:eastAsia="Times New Roman" w:hAnsi="Courier New" w:cs="Courier New"/>
+          <w:color w:val="6AAB73"/>
+          <w:kern w:val="0"/>
+          <w:sz w:val="20"/>
+          <w:szCs w:val="20"/>
+          <w:shd w:val="clear" w:color="auto" w:fill="293C40"/>
+          <w:lang w:val="en-US" w:eastAsia="pt-BR"/>
+          <w14:ligatures w14:val="none"/>
+        </w:rPr>
+        <w:t>novo</w:t>
+      </w:r>
+      <w:r>
+        <w:rPr>
+          <w:rFonts w:ascii="Courier New" w:eastAsia="Times New Roman" w:hAnsi="Courier New" w:cs="Courier New"/>
+          <w:color w:val="6AAB73"/>
+          <w:kern w:val="0"/>
+          <w:sz w:val="20"/>
+          <w:szCs w:val="20"/>
+          <w:lang w:val="en-US" w:eastAsia="pt-BR"/>
+          <w14:ligatures w14:val="none"/>
+        </w:rPr>
+        <w:t>'</w:t>
+      </w:r>
+      <w:r>
+        <w:rPr>
+          <w:rFonts w:ascii="Courier New" w:eastAsia="Times New Roman" w:hAnsi="Courier New" w:cs="Courier New"/>
+          <w:color w:val="BCBEC4"/>
+          <w:kern w:val="0"/>
+          <w:sz w:val="20"/>
+          <w:szCs w:val="20"/>
+          <w:lang w:val="en-US" w:eastAsia="pt-BR"/>
+          <w14:ligatures w14:val="none"/>
+        </w:rPr>
+        <w:t xml:space="preserve">, </w:t>
+      </w:r>
+      <w:proofErr w:type="spellStart"/>
+      <w:r>
+        <w:rPr>
+          <w:rFonts w:ascii="Courier New" w:eastAsia="Times New Roman" w:hAnsi="Courier New" w:cs="Courier New"/>
+          <w:color w:val="BCBEC4"/>
+          <w:kern w:val="0"/>
+          <w:sz w:val="20"/>
+          <w:szCs w:val="20"/>
+          <w:lang w:val="en-US" w:eastAsia="pt-BR"/>
+          <w14:ligatures w14:val="none"/>
+        </w:rPr>
+        <w:t>EmpresaCreate.as_view</w:t>
+      </w:r>
+      <w:proofErr w:type="spellEnd"/>
+      <w:r>
+        <w:rPr>
+          <w:rFonts w:ascii="Courier New" w:eastAsia="Times New Roman" w:hAnsi="Courier New" w:cs="Courier New"/>
+          <w:color w:val="BCBEC4"/>
+          <w:kern w:val="0"/>
+          <w:sz w:val="20"/>
+          <w:szCs w:val="20"/>
+          <w:lang w:val="en-US" w:eastAsia="pt-BR"/>
+          <w14:ligatures w14:val="none"/>
+        </w:rPr>
+        <w:t xml:space="preserve">(), </w:t>
+      </w:r>
+      <w:r>
+        <w:rPr>
+          <w:rFonts w:ascii="Courier New" w:eastAsia="Times New Roman" w:hAnsi="Courier New" w:cs="Courier New"/>
+          <w:color w:val="AA4926"/>
+          <w:kern w:val="0"/>
+          <w:sz w:val="20"/>
+          <w:szCs w:val="20"/>
+          <w:lang w:val="en-US" w:eastAsia="pt-BR"/>
+          <w14:ligatures w14:val="none"/>
+        </w:rPr>
+        <w:t>name</w:t>
+      </w:r>
+      <w:r>
+        <w:rPr>
+          <w:rFonts w:ascii="Courier New" w:eastAsia="Times New Roman" w:hAnsi="Courier New" w:cs="Courier New"/>
+          <w:color w:val="BCBEC4"/>
+          <w:kern w:val="0"/>
+          <w:sz w:val="20"/>
+          <w:szCs w:val="20"/>
+          <w:lang w:val="en-US" w:eastAsia="pt-BR"/>
+          <w14:ligatures w14:val="none"/>
+        </w:rPr>
+        <w:t>=</w:t>
+      </w:r>
+      <w:r>
+        <w:rPr>
+          <w:rFonts w:ascii="Courier New" w:eastAsia="Times New Roman" w:hAnsi="Courier New" w:cs="Courier New"/>
+          <w:color w:val="6AAB73"/>
+          <w:kern w:val="0"/>
+          <w:sz w:val="20"/>
+          <w:szCs w:val="20"/>
+          <w:lang w:val="en-US" w:eastAsia="pt-BR"/>
+          <w14:ligatures w14:val="none"/>
+        </w:rPr>
+        <w:t>'</w:t>
+      </w:r>
+      <w:proofErr w:type="spellStart"/>
+      <w:r>
+        <w:rPr>
+          <w:rFonts w:ascii="Courier New" w:eastAsia="Times New Roman" w:hAnsi="Courier New" w:cs="Courier New"/>
+          <w:color w:val="6AAB73"/>
+          <w:kern w:val="0"/>
+          <w:sz w:val="20"/>
+          <w:szCs w:val="20"/>
+          <w:lang w:val="en-US" w:eastAsia="pt-BR"/>
+          <w14:ligatures w14:val="none"/>
+        </w:rPr>
+        <w:t>create_empresa</w:t>
+      </w:r>
+      <w:proofErr w:type="spellEnd"/>
+      <w:r>
+        <w:rPr>
+          <w:rFonts w:ascii="Courier New" w:eastAsia="Times New Roman" w:hAnsi="Courier New" w:cs="Courier New"/>
+          <w:color w:val="6AAB73"/>
+          <w:kern w:val="0"/>
+          <w:sz w:val="20"/>
+          <w:szCs w:val="20"/>
+          <w:lang w:val="en-US" w:eastAsia="pt-BR"/>
+          <w14:ligatures w14:val="none"/>
+        </w:rPr>
+        <w:t>'</w:t>
+      </w:r>
+      <w:r>
+        <w:rPr>
+          <w:rFonts w:ascii="Courier New" w:eastAsia="Times New Roman" w:hAnsi="Courier New" w:cs="Courier New"/>
+          <w:color w:val="BCBEC4"/>
+          <w:kern w:val="0"/>
+          <w:sz w:val="20"/>
+          <w:szCs w:val="20"/>
+          <w:lang w:val="en-US" w:eastAsia="pt-BR"/>
+          <w14:ligatures w14:val="none"/>
+        </w:rPr>
+        <w:t>),</w:t>
+      </w:r>
+      <w:r>
+        <w:rPr>
+          <w:rFonts w:ascii="Courier New" w:eastAsia="Times New Roman" w:hAnsi="Courier New" w:cs="Courier New"/>
+          <w:color w:val="BCBEC4"/>
+          <w:kern w:val="0"/>
+          <w:sz w:val="20"/>
+          <w:szCs w:val="20"/>
+          <w:lang w:val="en-US" w:eastAsia="pt-BR"/>
+          <w14:ligatures w14:val="none"/>
+        </w:rPr>
+        <w:br/>
+        <w:t xml:space="preserve">    path(</w:t>
+      </w:r>
+      <w:r>
+        <w:rPr>
+          <w:rFonts w:ascii="Courier New" w:eastAsia="Times New Roman" w:hAnsi="Courier New" w:cs="Courier New"/>
+          <w:color w:val="6AAB73"/>
+          <w:kern w:val="0"/>
+          <w:sz w:val="20"/>
+          <w:szCs w:val="20"/>
+          <w:lang w:val="en-US" w:eastAsia="pt-BR"/>
+          <w14:ligatures w14:val="none"/>
+        </w:rPr>
+        <w:t>'</w:t>
+      </w:r>
+      <w:proofErr w:type="spellStart"/>
+      <w:r>
+        <w:rPr>
+          <w:rFonts w:ascii="Courier New" w:eastAsia="Times New Roman" w:hAnsi="Courier New" w:cs="Courier New"/>
+          <w:color w:val="6AAB73"/>
+          <w:kern w:val="0"/>
+          <w:sz w:val="20"/>
+          <w:szCs w:val="20"/>
+          <w:shd w:val="clear" w:color="auto" w:fill="293C40"/>
+          <w:lang w:val="en-US" w:eastAsia="pt-BR"/>
+          <w14:ligatures w14:val="none"/>
+        </w:rPr>
+        <w:t>editar</w:t>
+      </w:r>
+      <w:proofErr w:type="spellEnd"/>
+      <w:r>
+        <w:rPr>
+          <w:rFonts w:ascii="Courier New" w:eastAsia="Times New Roman" w:hAnsi="Courier New" w:cs="Courier New"/>
+          <w:color w:val="6AAB73"/>
+          <w:kern w:val="0"/>
+          <w:sz w:val="20"/>
+          <w:szCs w:val="20"/>
+          <w:shd w:val="clear" w:color="auto" w:fill="293C40"/>
+          <w:lang w:val="en-US" w:eastAsia="pt-BR"/>
+          <w14:ligatures w14:val="none"/>
+        </w:rPr>
+        <w:t>/&lt;</w:t>
+      </w:r>
+      <w:proofErr w:type="spellStart"/>
+      <w:r>
+        <w:rPr>
+          <w:rFonts w:ascii="Courier New" w:eastAsia="Times New Roman" w:hAnsi="Courier New" w:cs="Courier New"/>
+          <w:color w:val="6AAB73"/>
+          <w:kern w:val="0"/>
+          <w:sz w:val="20"/>
+          <w:szCs w:val="20"/>
+          <w:shd w:val="clear" w:color="auto" w:fill="293C40"/>
+          <w:lang w:val="en-US" w:eastAsia="pt-BR"/>
+          <w14:ligatures w14:val="none"/>
+        </w:rPr>
+        <w:t>int:pk</w:t>
+      </w:r>
+      <w:proofErr w:type="spellEnd"/>
+      <w:r>
+        <w:rPr>
+          <w:rFonts w:ascii="Courier New" w:eastAsia="Times New Roman" w:hAnsi="Courier New" w:cs="Courier New"/>
+          <w:color w:val="6AAB73"/>
+          <w:kern w:val="0"/>
+          <w:sz w:val="20"/>
+          <w:szCs w:val="20"/>
+          <w:shd w:val="clear" w:color="auto" w:fill="293C40"/>
+          <w:lang w:val="en-US" w:eastAsia="pt-BR"/>
+          <w14:ligatures w14:val="none"/>
+        </w:rPr>
+        <w:t>&gt;/</w:t>
+      </w:r>
+      <w:r>
+        <w:rPr>
+          <w:rFonts w:ascii="Courier New" w:eastAsia="Times New Roman" w:hAnsi="Courier New" w:cs="Courier New"/>
+          <w:color w:val="6AAB73"/>
+          <w:kern w:val="0"/>
+          <w:sz w:val="20"/>
+          <w:szCs w:val="20"/>
+          <w:lang w:val="en-US" w:eastAsia="pt-BR"/>
+          <w14:ligatures w14:val="none"/>
+        </w:rPr>
+        <w:t>'</w:t>
+      </w:r>
+      <w:r>
+        <w:rPr>
+          <w:rFonts w:ascii="Courier New" w:eastAsia="Times New Roman" w:hAnsi="Courier New" w:cs="Courier New"/>
+          <w:color w:val="BCBEC4"/>
+          <w:kern w:val="0"/>
+          <w:sz w:val="20"/>
+          <w:szCs w:val="20"/>
+          <w:lang w:val="en-US" w:eastAsia="pt-BR"/>
+          <w14:ligatures w14:val="none"/>
+        </w:rPr>
+        <w:t>,</w:t>
+      </w:r>
+      <w:r>
+        <w:rPr>
+          <w:rFonts w:ascii="Courier New" w:eastAsia="Times New Roman" w:hAnsi="Courier New" w:cs="Courier New"/>
+          <w:color w:val="BCBEC4"/>
+          <w:kern w:val="0"/>
+          <w:sz w:val="20"/>
+          <w:szCs w:val="20"/>
+          <w:lang w:val="en-US" w:eastAsia="pt-BR"/>
+          <w14:ligatures w14:val="none"/>
+        </w:rPr>
+        <w:br/>
+      </w:r>
+      <w:r>
+        <w:rPr>
+          <w:rFonts w:ascii="Courier New" w:eastAsia="Times New Roman" w:hAnsi="Courier New" w:cs="Courier New"/>
+          <w:color w:val="BCBEC4"/>
+          <w:kern w:val="0"/>
+          <w:sz w:val="20"/>
+          <w:szCs w:val="20"/>
+          <w:lang w:val="en-US" w:eastAsia="pt-BR"/>
+          <w14:ligatures w14:val="none"/>
+        </w:rPr>
+        <w:lastRenderedPageBreak/>
+        <w:t xml:space="preserve">         </w:t>
+      </w:r>
+      <w:proofErr w:type="spellStart"/>
+      <w:r>
+        <w:rPr>
+          <w:rFonts w:ascii="Courier New" w:eastAsia="Times New Roman" w:hAnsi="Courier New" w:cs="Courier New"/>
+          <w:color w:val="BCBEC4"/>
+          <w:kern w:val="0"/>
+          <w:sz w:val="20"/>
+          <w:szCs w:val="20"/>
+          <w:lang w:val="en-US" w:eastAsia="pt-BR"/>
+          <w14:ligatures w14:val="none"/>
+        </w:rPr>
+        <w:t>EmpresaEdit.as_view</w:t>
+      </w:r>
+      <w:proofErr w:type="spellEnd"/>
+      <w:r>
+        <w:rPr>
+          <w:rFonts w:ascii="Courier New" w:eastAsia="Times New Roman" w:hAnsi="Courier New" w:cs="Courier New"/>
+          <w:color w:val="BCBEC4"/>
+          <w:kern w:val="0"/>
+          <w:sz w:val="20"/>
+          <w:szCs w:val="20"/>
+          <w:lang w:val="en-US" w:eastAsia="pt-BR"/>
+          <w14:ligatures w14:val="none"/>
+        </w:rPr>
+        <w:t xml:space="preserve">(), </w:t>
+      </w:r>
+      <w:r>
+        <w:rPr>
+          <w:rFonts w:ascii="Courier New" w:eastAsia="Times New Roman" w:hAnsi="Courier New" w:cs="Courier New"/>
+          <w:color w:val="AA4926"/>
+          <w:kern w:val="0"/>
+          <w:sz w:val="20"/>
+          <w:szCs w:val="20"/>
+          <w:lang w:val="en-US" w:eastAsia="pt-BR"/>
+          <w14:ligatures w14:val="none"/>
+        </w:rPr>
+        <w:t>name</w:t>
+      </w:r>
+      <w:r>
+        <w:rPr>
+          <w:rFonts w:ascii="Courier New" w:eastAsia="Times New Roman" w:hAnsi="Courier New" w:cs="Courier New"/>
+          <w:color w:val="BCBEC4"/>
+          <w:kern w:val="0"/>
+          <w:sz w:val="20"/>
+          <w:szCs w:val="20"/>
+          <w:lang w:val="en-US" w:eastAsia="pt-BR"/>
+          <w14:ligatures w14:val="none"/>
+        </w:rPr>
+        <w:t>=</w:t>
+      </w:r>
+      <w:r>
+        <w:rPr>
+          <w:rFonts w:ascii="Courier New" w:eastAsia="Times New Roman" w:hAnsi="Courier New" w:cs="Courier New"/>
+          <w:color w:val="6AAB73"/>
+          <w:kern w:val="0"/>
+          <w:sz w:val="20"/>
+          <w:szCs w:val="20"/>
+          <w:lang w:val="en-US" w:eastAsia="pt-BR"/>
+          <w14:ligatures w14:val="none"/>
+        </w:rPr>
+        <w:t>'</w:t>
+      </w:r>
+      <w:proofErr w:type="spellStart"/>
+      <w:r>
+        <w:rPr>
+          <w:rFonts w:ascii="Courier New" w:eastAsia="Times New Roman" w:hAnsi="Courier New" w:cs="Courier New"/>
+          <w:color w:val="6AAB73"/>
+          <w:kern w:val="0"/>
+          <w:sz w:val="20"/>
+          <w:szCs w:val="20"/>
+          <w:lang w:val="en-US" w:eastAsia="pt-BR"/>
+          <w14:ligatures w14:val="none"/>
+        </w:rPr>
+        <w:t>edit_empresa</w:t>
+      </w:r>
+      <w:proofErr w:type="spellEnd"/>
+      <w:r>
+        <w:rPr>
+          <w:rFonts w:ascii="Courier New" w:eastAsia="Times New Roman" w:hAnsi="Courier New" w:cs="Courier New"/>
+          <w:color w:val="6AAB73"/>
+          <w:kern w:val="0"/>
+          <w:sz w:val="20"/>
+          <w:szCs w:val="20"/>
+          <w:lang w:val="en-US" w:eastAsia="pt-BR"/>
+          <w14:ligatures w14:val="none"/>
+        </w:rPr>
+        <w:t>'</w:t>
+      </w:r>
+      <w:r>
+        <w:rPr>
+          <w:rFonts w:ascii="Courier New" w:eastAsia="Times New Roman" w:hAnsi="Courier New" w:cs="Courier New"/>
+          <w:color w:val="BCBEC4"/>
+          <w:kern w:val="0"/>
+          <w:sz w:val="20"/>
+          <w:szCs w:val="20"/>
+          <w:lang w:val="en-US" w:eastAsia="pt-BR"/>
+          <w14:ligatures w14:val="none"/>
+        </w:rPr>
+        <w:t>),</w:t>
+      </w:r>
+      <w:r>
+        <w:rPr>
+          <w:rFonts w:ascii="Courier New" w:eastAsia="Times New Roman" w:hAnsi="Courier New" w:cs="Courier New"/>
+          <w:color w:val="BCBEC4"/>
+          <w:kern w:val="0"/>
+          <w:sz w:val="20"/>
+          <w:szCs w:val="20"/>
+          <w:lang w:val="en-US" w:eastAsia="pt-BR"/>
+          <w14:ligatures w14:val="none"/>
+        </w:rPr>
+        <w:br/>
+        <w:t>]</w:t>
+      </w:r>
+    </w:p>
+    <w:p>
+      <w:pPr>
+        <w:rPr>
+          <w:lang w:val="en-US"/>
+        </w:rPr>
+      </w:pPr>
+    </w:p>
+    <w:p>
+      <w:r>
+        <w:t>3</w:t>
+      </w:r>
+      <w:r>
+        <w:t xml:space="preserve"> – No </w:t>
+      </w:r>
+      <w:proofErr w:type="spellStart"/>
+      <w:r>
+        <w:t>template</w:t>
+      </w:r>
+      <w:proofErr w:type="spellEnd"/>
+    </w:p>
+    <w:p>
+      <w:r>
+        <w:t xml:space="preserve">Feito isso, no </w:t>
+      </w:r>
+      <w:proofErr w:type="spellStart"/>
+      <w:r>
+        <w:t>template</w:t>
+      </w:r>
+      <w:proofErr w:type="spellEnd"/>
+      <w:r>
+        <w:t xml:space="preserve"> </w:t>
+      </w:r>
+      <w:r>
+        <w:t>‘</w:t>
+      </w:r>
+      <w:r>
+        <w:rPr>
+          <w:b/>
+          <w:bCs/>
+        </w:rPr>
+        <w:t>empresa_form.html</w:t>
+      </w:r>
+      <w:r>
+        <w:rPr>
+          <w:b/>
+          <w:bCs/>
+        </w:rPr>
+        <w:t xml:space="preserve">’ </w:t>
+      </w:r>
+      <w:r>
+        <w:t xml:space="preserve">vamos passar o </w:t>
+      </w:r>
+      <w:proofErr w:type="spellStart"/>
+      <w:r>
+        <w:t>paremetro</w:t>
+      </w:r>
+      <w:proofErr w:type="spellEnd"/>
+      <w:r>
+        <w:t xml:space="preserve"> ‘</w:t>
+      </w:r>
+      <w:r>
+        <w:rPr>
+          <w:b/>
+          <w:bCs/>
+        </w:rPr>
+        <w:t xml:space="preserve">{{ </w:t>
+      </w:r>
+      <w:proofErr w:type="spellStart"/>
+      <w:r>
+        <w:rPr>
+          <w:b/>
+          <w:bCs/>
+        </w:rPr>
+        <w:t>form</w:t>
+      </w:r>
+      <w:proofErr w:type="spellEnd"/>
+      <w:r>
+        <w:rPr>
+          <w:b/>
+          <w:bCs/>
+        </w:rPr>
+        <w:t xml:space="preserve"> }}</w:t>
+      </w:r>
+      <w:r>
+        <w:rPr>
+          <w:b/>
+          <w:bCs/>
+        </w:rPr>
+        <w:t>’</w:t>
+      </w:r>
+      <w:r>
+        <w:t>:</w:t>
+      </w:r>
+    </w:p>
+    <w:p>
+      <w:pPr>
+        <w:shd w:val="clear" w:color="auto" w:fill="1E1F22"/>
+        <w:tabs>
+          <w:tab w:val="left" w:pos="916"/>
+          <w:tab w:val="left" w:pos="1832"/>
+          <w:tab w:val="left" w:pos="2748"/>
+          <w:tab w:val="left" w:pos="3664"/>
+          <w:tab w:val="left" w:pos="4580"/>
+          <w:tab w:val="left" w:pos="5496"/>
+          <w:tab w:val="left" w:pos="6412"/>
+          <w:tab w:val="left" w:pos="7328"/>
+          <w:tab w:val="left" w:pos="8244"/>
+          <w:tab w:val="left" w:pos="9160"/>
+          <w:tab w:val="left" w:pos="10076"/>
+          <w:tab w:val="left" w:pos="10992"/>
+          <w:tab w:val="left" w:pos="11908"/>
+          <w:tab w:val="left" w:pos="12824"/>
+          <w:tab w:val="left" w:pos="13740"/>
+          <w:tab w:val="left" w:pos="14656"/>
+        </w:tabs>
+        <w:spacing w:after="0" w:line="240" w:lineRule="auto"/>
+        <w:rPr>
+          <w:rFonts w:ascii="Courier New" w:eastAsia="Times New Roman" w:hAnsi="Courier New" w:cs="Courier New"/>
+          <w:color w:val="BCBEC4"/>
+          <w:kern w:val="0"/>
+          <w:sz w:val="20"/>
+          <w:szCs w:val="20"/>
+          <w:lang w:val="en-US" w:eastAsia="pt-BR"/>
+          <w14:ligatures w14:val="none"/>
+        </w:rPr>
+      </w:pPr>
+      <w:r>
+        <w:rPr>
+          <w:rFonts w:ascii="Courier New" w:eastAsia="Times New Roman" w:hAnsi="Courier New" w:cs="Courier New"/>
+          <w:color w:val="BCBEC4"/>
+          <w:kern w:val="0"/>
+          <w:sz w:val="20"/>
+          <w:szCs w:val="20"/>
+          <w:lang w:val="en-US" w:eastAsia="pt-BR"/>
+          <w14:ligatures w14:val="none"/>
+        </w:rPr>
+        <w:t xml:space="preserve">{% </w:t>
+      </w:r>
+      <w:r>
+        <w:rPr>
+          <w:rFonts w:ascii="Courier New" w:eastAsia="Times New Roman" w:hAnsi="Courier New" w:cs="Courier New"/>
+          <w:color w:val="D5B778"/>
+          <w:kern w:val="0"/>
+          <w:sz w:val="20"/>
+          <w:szCs w:val="20"/>
+          <w:lang w:val="en-US" w:eastAsia="pt-BR"/>
+          <w14:ligatures w14:val="none"/>
+        </w:rPr>
+        <w:t xml:space="preserve">extends </w:t>
+      </w:r>
+      <w:r>
+        <w:rPr>
+          <w:rFonts w:ascii="Courier New" w:eastAsia="Times New Roman" w:hAnsi="Courier New" w:cs="Courier New"/>
+          <w:color w:val="6AAB73"/>
+          <w:kern w:val="0"/>
+          <w:sz w:val="20"/>
+          <w:szCs w:val="20"/>
+          <w:lang w:val="en-US" w:eastAsia="pt-BR"/>
+          <w14:ligatures w14:val="none"/>
+        </w:rPr>
+        <w:t xml:space="preserve">'base.html' </w:t>
+      </w:r>
+      <w:r>
+        <w:rPr>
+          <w:rFonts w:ascii="Courier New" w:eastAsia="Times New Roman" w:hAnsi="Courier New" w:cs="Courier New"/>
+          <w:color w:val="BCBEC4"/>
+          <w:kern w:val="0"/>
+          <w:sz w:val="20"/>
+          <w:szCs w:val="20"/>
+          <w:lang w:val="en-US" w:eastAsia="pt-BR"/>
+          <w14:ligatures w14:val="none"/>
+        </w:rPr>
+        <w:t>%}</w:t>
+      </w:r>
+      <w:r>
+        <w:rPr>
+          <w:rFonts w:ascii="Courier New" w:eastAsia="Times New Roman" w:hAnsi="Courier New" w:cs="Courier New"/>
+          <w:color w:val="BCBEC4"/>
+          <w:kern w:val="0"/>
+          <w:sz w:val="20"/>
+          <w:szCs w:val="20"/>
+          <w:lang w:val="en-US" w:eastAsia="pt-BR"/>
+          <w14:ligatures w14:val="none"/>
+        </w:rPr>
+        <w:br/>
+      </w:r>
+      <w:r>
+        <w:rPr>
+          <w:rFonts w:ascii="Courier New" w:eastAsia="Times New Roman" w:hAnsi="Courier New" w:cs="Courier New"/>
+          <w:color w:val="BCBEC4"/>
+          <w:kern w:val="0"/>
+          <w:sz w:val="20"/>
+          <w:szCs w:val="20"/>
+          <w:lang w:val="en-US" w:eastAsia="pt-BR"/>
+          <w14:ligatures w14:val="none"/>
+        </w:rPr>
+        <w:br/>
+        <w:t xml:space="preserve">{% </w:t>
+      </w:r>
+      <w:r>
+        <w:rPr>
+          <w:rFonts w:ascii="Courier New" w:eastAsia="Times New Roman" w:hAnsi="Courier New" w:cs="Courier New"/>
+          <w:color w:val="D5B778"/>
+          <w:kern w:val="0"/>
+          <w:sz w:val="20"/>
+          <w:szCs w:val="20"/>
+          <w:lang w:val="en-US" w:eastAsia="pt-BR"/>
+          <w14:ligatures w14:val="none"/>
+        </w:rPr>
+        <w:t xml:space="preserve">block </w:t>
+      </w:r>
+      <w:r>
+        <w:rPr>
+          <w:rFonts w:ascii="Courier New" w:eastAsia="Times New Roman" w:hAnsi="Courier New" w:cs="Courier New"/>
+          <w:color w:val="BCBEC4"/>
+          <w:kern w:val="0"/>
+          <w:sz w:val="20"/>
+          <w:szCs w:val="20"/>
+          <w:lang w:val="en-US" w:eastAsia="pt-BR"/>
+          <w14:ligatures w14:val="none"/>
+        </w:rPr>
+        <w:t>main %}</w:t>
+      </w:r>
+      <w:r>
+        <w:rPr>
+          <w:rFonts w:ascii="Courier New" w:eastAsia="Times New Roman" w:hAnsi="Courier New" w:cs="Courier New"/>
+          <w:color w:val="BCBEC4"/>
+          <w:kern w:val="0"/>
+          <w:sz w:val="20"/>
+          <w:szCs w:val="20"/>
+          <w:lang w:val="en-US" w:eastAsia="pt-BR"/>
+          <w14:ligatures w14:val="none"/>
+        </w:rPr>
+        <w:br/>
+      </w:r>
+      <w:r>
+        <w:rPr>
+          <w:rFonts w:ascii="Courier New" w:eastAsia="Times New Roman" w:hAnsi="Courier New" w:cs="Courier New"/>
+          <w:color w:val="D5B778"/>
+          <w:kern w:val="0"/>
+          <w:sz w:val="20"/>
+          <w:szCs w:val="20"/>
+          <w:lang w:val="en-US" w:eastAsia="pt-BR"/>
+          <w14:ligatures w14:val="none"/>
+        </w:rPr>
+        <w:t xml:space="preserve">&lt;form </w:t>
+      </w:r>
+      <w:r>
+        <w:rPr>
+          <w:rFonts w:ascii="Courier New" w:eastAsia="Times New Roman" w:hAnsi="Courier New" w:cs="Courier New"/>
+          <w:color w:val="BABABA"/>
+          <w:kern w:val="0"/>
+          <w:sz w:val="20"/>
+          <w:szCs w:val="20"/>
+          <w:lang w:val="en-US" w:eastAsia="pt-BR"/>
+          <w14:ligatures w14:val="none"/>
+        </w:rPr>
+        <w:t>method</w:t>
+      </w:r>
+      <w:r>
+        <w:rPr>
+          <w:rFonts w:ascii="Courier New" w:eastAsia="Times New Roman" w:hAnsi="Courier New" w:cs="Courier New"/>
+          <w:color w:val="6AAB73"/>
+          <w:kern w:val="0"/>
+          <w:sz w:val="20"/>
+          <w:szCs w:val="20"/>
+          <w:lang w:val="en-US" w:eastAsia="pt-BR"/>
+          <w14:ligatures w14:val="none"/>
+        </w:rPr>
+        <w:t>="post"</w:t>
+      </w:r>
+      <w:r>
+        <w:rPr>
+          <w:rFonts w:ascii="Courier New" w:eastAsia="Times New Roman" w:hAnsi="Courier New" w:cs="Courier New"/>
+          <w:color w:val="D5B778"/>
+          <w:kern w:val="0"/>
+          <w:sz w:val="20"/>
+          <w:szCs w:val="20"/>
+          <w:lang w:val="en-US" w:eastAsia="pt-BR"/>
+          <w14:ligatures w14:val="none"/>
+        </w:rPr>
+        <w:t>&gt;</w:t>
+      </w:r>
+      <w:r>
+        <w:rPr>
+          <w:rFonts w:ascii="Courier New" w:eastAsia="Times New Roman" w:hAnsi="Courier New" w:cs="Courier New"/>
+          <w:color w:val="D5B778"/>
+          <w:kern w:val="0"/>
+          <w:sz w:val="20"/>
+          <w:szCs w:val="20"/>
+          <w:lang w:val="en-US" w:eastAsia="pt-BR"/>
+          <w14:ligatures w14:val="none"/>
+        </w:rPr>
+        <w:br/>
+        <w:t xml:space="preserve">    </w:t>
+      </w:r>
+      <w:r>
+        <w:rPr>
+          <w:rFonts w:ascii="Courier New" w:eastAsia="Times New Roman" w:hAnsi="Courier New" w:cs="Courier New"/>
+          <w:color w:val="BCBEC4"/>
+          <w:kern w:val="0"/>
+          <w:sz w:val="20"/>
+          <w:szCs w:val="20"/>
+          <w:lang w:val="en-US" w:eastAsia="pt-BR"/>
+          <w14:ligatures w14:val="none"/>
+        </w:rPr>
+        <w:t xml:space="preserve">{% </w:t>
+      </w:r>
+      <w:proofErr w:type="spellStart"/>
+      <w:r>
+        <w:rPr>
+          <w:rFonts w:ascii="Courier New" w:eastAsia="Times New Roman" w:hAnsi="Courier New" w:cs="Courier New"/>
+          <w:color w:val="D5B778"/>
+          <w:kern w:val="0"/>
+          <w:sz w:val="20"/>
+          <w:szCs w:val="20"/>
+          <w:lang w:val="en-US" w:eastAsia="pt-BR"/>
+          <w14:ligatures w14:val="none"/>
+        </w:rPr>
+        <w:t>csrf_token</w:t>
+      </w:r>
+      <w:proofErr w:type="spellEnd"/>
+      <w:r>
+        <w:rPr>
+          <w:rFonts w:ascii="Courier New" w:eastAsia="Times New Roman" w:hAnsi="Courier New" w:cs="Courier New"/>
+          <w:color w:val="D5B778"/>
+          <w:kern w:val="0"/>
+          <w:sz w:val="20"/>
+          <w:szCs w:val="20"/>
+          <w:lang w:val="en-US" w:eastAsia="pt-BR"/>
+          <w14:ligatures w14:val="none"/>
+        </w:rPr>
+        <w:t xml:space="preserve"> </w:t>
+      </w:r>
+      <w:r>
+        <w:rPr>
+          <w:rFonts w:ascii="Courier New" w:eastAsia="Times New Roman" w:hAnsi="Courier New" w:cs="Courier New"/>
+          <w:color w:val="BCBEC4"/>
+          <w:kern w:val="0"/>
+          <w:sz w:val="20"/>
+          <w:szCs w:val="20"/>
+          <w:lang w:val="en-US" w:eastAsia="pt-BR"/>
+          <w14:ligatures w14:val="none"/>
+        </w:rPr>
+        <w:t>%}</w:t>
+      </w:r>
+      <w:r>
+        <w:rPr>
+          <w:rFonts w:ascii="Courier New" w:eastAsia="Times New Roman" w:hAnsi="Courier New" w:cs="Courier New"/>
+          <w:color w:val="BCBEC4"/>
+          <w:kern w:val="0"/>
+          <w:sz w:val="20"/>
+          <w:szCs w:val="20"/>
+          <w:lang w:val="en-US" w:eastAsia="pt-BR"/>
+          <w14:ligatures w14:val="none"/>
+        </w:rPr>
+        <w:br/>
+        <w:t xml:space="preserve">    {{ form }}</w:t>
+      </w:r>
+      <w:r>
+        <w:rPr>
+          <w:rFonts w:ascii="Courier New" w:eastAsia="Times New Roman" w:hAnsi="Courier New" w:cs="Courier New"/>
+          <w:color w:val="BCBEC4"/>
+          <w:kern w:val="0"/>
+          <w:sz w:val="20"/>
+          <w:szCs w:val="20"/>
+          <w:lang w:val="en-US" w:eastAsia="pt-BR"/>
+          <w14:ligatures w14:val="none"/>
+        </w:rPr>
+        <w:br/>
+        <w:t xml:space="preserve">    </w:t>
+      </w:r>
+      <w:r>
+        <w:rPr>
+          <w:rFonts w:ascii="Courier New" w:eastAsia="Times New Roman" w:hAnsi="Courier New" w:cs="Courier New"/>
+          <w:color w:val="D5B778"/>
+          <w:kern w:val="0"/>
+          <w:sz w:val="20"/>
+          <w:szCs w:val="20"/>
+          <w:lang w:val="en-US" w:eastAsia="pt-BR"/>
+          <w14:ligatures w14:val="none"/>
+        </w:rPr>
+        <w:t xml:space="preserve">&lt;button </w:t>
+      </w:r>
+      <w:r>
+        <w:rPr>
+          <w:rFonts w:ascii="Courier New" w:eastAsia="Times New Roman" w:hAnsi="Courier New" w:cs="Courier New"/>
+          <w:color w:val="BABABA"/>
+          <w:kern w:val="0"/>
+          <w:sz w:val="20"/>
+          <w:szCs w:val="20"/>
+          <w:lang w:val="en-US" w:eastAsia="pt-BR"/>
+          <w14:ligatures w14:val="none"/>
+        </w:rPr>
+        <w:t>type</w:t>
+      </w:r>
+      <w:r>
+        <w:rPr>
+          <w:rFonts w:ascii="Courier New" w:eastAsia="Times New Roman" w:hAnsi="Courier New" w:cs="Courier New"/>
+          <w:color w:val="6AAB73"/>
+          <w:kern w:val="0"/>
+          <w:sz w:val="20"/>
+          <w:szCs w:val="20"/>
+          <w:lang w:val="en-US" w:eastAsia="pt-BR"/>
+          <w14:ligatures w14:val="none"/>
+        </w:rPr>
+        <w:t>="submit"</w:t>
+      </w:r>
+      <w:r>
+        <w:rPr>
+          <w:rFonts w:ascii="Courier New" w:eastAsia="Times New Roman" w:hAnsi="Courier New" w:cs="Courier New"/>
+          <w:color w:val="D5B778"/>
+          <w:kern w:val="0"/>
+          <w:sz w:val="20"/>
+          <w:szCs w:val="20"/>
+          <w:lang w:val="en-US" w:eastAsia="pt-BR"/>
+          <w14:ligatures w14:val="none"/>
+        </w:rPr>
+        <w:t>&gt;</w:t>
+      </w:r>
+      <w:r>
+        <w:rPr>
+          <w:rFonts w:ascii="Courier New" w:eastAsia="Times New Roman" w:hAnsi="Courier New" w:cs="Courier New"/>
+          <w:color w:val="BCBEC4"/>
+          <w:kern w:val="0"/>
+          <w:sz w:val="20"/>
+          <w:szCs w:val="20"/>
+          <w:lang w:val="en-US" w:eastAsia="pt-BR"/>
+          <w14:ligatures w14:val="none"/>
+        </w:rPr>
+        <w:t>Salvar</w:t>
+      </w:r>
+      <w:r>
+        <w:rPr>
+          <w:rFonts w:ascii="Courier New" w:eastAsia="Times New Roman" w:hAnsi="Courier New" w:cs="Courier New"/>
+          <w:color w:val="D5B778"/>
+          <w:kern w:val="0"/>
+          <w:sz w:val="20"/>
+          <w:szCs w:val="20"/>
+          <w:lang w:val="en-US" w:eastAsia="pt-BR"/>
+          <w14:ligatures w14:val="none"/>
+        </w:rPr>
+        <w:t>&lt;/button&gt;</w:t>
+      </w:r>
+      <w:r>
+        <w:rPr>
+          <w:rFonts w:ascii="Courier New" w:eastAsia="Times New Roman" w:hAnsi="Courier New" w:cs="Courier New"/>
+          <w:color w:val="D5B778"/>
+          <w:kern w:val="0"/>
+          <w:sz w:val="20"/>
+          <w:szCs w:val="20"/>
+          <w:lang w:val="en-US" w:eastAsia="pt-BR"/>
+          <w14:ligatures w14:val="none"/>
+        </w:rPr>
+        <w:br/>
+        <w:t>&lt;/form&gt;</w:t>
+      </w:r>
+      <w:r>
+        <w:rPr>
+          <w:rFonts w:ascii="Courier New" w:eastAsia="Times New Roman" w:hAnsi="Courier New" w:cs="Courier New"/>
+          <w:color w:val="D5B778"/>
+          <w:kern w:val="0"/>
+          <w:sz w:val="20"/>
+          <w:szCs w:val="20"/>
+          <w:lang w:val="en-US" w:eastAsia="pt-BR"/>
+          <w14:ligatures w14:val="none"/>
+        </w:rPr>
+        <w:br/>
+      </w:r>
+      <w:r>
+        <w:rPr>
+          <w:rFonts w:ascii="Courier New" w:eastAsia="Times New Roman" w:hAnsi="Courier New" w:cs="Courier New"/>
+          <w:color w:val="BCBEC4"/>
+          <w:kern w:val="0"/>
+          <w:sz w:val="20"/>
+          <w:szCs w:val="20"/>
+          <w:lang w:val="en-US" w:eastAsia="pt-BR"/>
+          <w14:ligatures w14:val="none"/>
+        </w:rPr>
+        <w:t xml:space="preserve">{% </w:t>
+      </w:r>
+      <w:proofErr w:type="spellStart"/>
+      <w:r>
+        <w:rPr>
+          <w:rFonts w:ascii="Courier New" w:eastAsia="Times New Roman" w:hAnsi="Courier New" w:cs="Courier New"/>
+          <w:color w:val="D5B778"/>
+          <w:kern w:val="0"/>
+          <w:sz w:val="20"/>
+          <w:szCs w:val="20"/>
+          <w:lang w:val="en-US" w:eastAsia="pt-BR"/>
+          <w14:ligatures w14:val="none"/>
+        </w:rPr>
+        <w:t>endblock</w:t>
+      </w:r>
+      <w:proofErr w:type="spellEnd"/>
+      <w:r>
+        <w:rPr>
+          <w:rFonts w:ascii="Courier New" w:eastAsia="Times New Roman" w:hAnsi="Courier New" w:cs="Courier New"/>
+          <w:color w:val="D5B778"/>
+          <w:kern w:val="0"/>
+          <w:sz w:val="20"/>
+          <w:szCs w:val="20"/>
+          <w:lang w:val="en-US" w:eastAsia="pt-BR"/>
+          <w14:ligatures w14:val="none"/>
+        </w:rPr>
+        <w:t xml:space="preserve"> </w:t>
+      </w:r>
+      <w:r>
+        <w:rPr>
+          <w:rFonts w:ascii="Courier New" w:eastAsia="Times New Roman" w:hAnsi="Courier New" w:cs="Courier New"/>
+          <w:color w:val="BCBEC4"/>
+          <w:kern w:val="0"/>
+          <w:sz w:val="20"/>
+          <w:szCs w:val="20"/>
+          <w:lang w:val="en-US" w:eastAsia="pt-BR"/>
+          <w14:ligatures w14:val="none"/>
+        </w:rPr>
+        <w:t>%}</w:t>
+      </w:r>
+    </w:p>
+    <w:p>
+      <w:pPr>
+        <w:rPr>
+          <w:lang w:val="en-US"/>
+        </w:rPr>
+      </w:pPr>
+    </w:p>
+    <w:p>
+      <w:r>
+        <w:t>Com as 3 etapas anteriores, o</w:t>
+      </w:r>
+      <w:r>
+        <w:t xml:space="preserve"> Django nos dará um formulário padrão</w:t>
+      </w:r>
+    </w:p>
+    <w:p>
+      <w:r>
+        <w:drawing>
+          <wp:inline distT="0" distB="0" distL="0" distR="0" wp14:anchorId="478A4BB3" wp14:editId="1F86E9D8">
+            <wp:extent cx="2114845" cy="1047896"/>
+            <wp:effectExtent l="0" t="0" r="0" b="0"/>
+            <wp:docPr id="885901001" name="Imagem 1"/>
+            <wp:cNvGraphicFramePr>
+              <a:graphicFrameLocks xmlns:a="http://schemas.openxmlformats.org/drawingml/2006/main" noChangeAspect="1"/>
+            </wp:cNvGraphicFramePr>
+            <a:graphic xmlns:a="http://schemas.openxmlformats.org/drawingml/2006/main">
+              <a:graphicData uri="http://schemas.openxmlformats.org/drawingml/2006/picture">
+                <pic:pic xmlns:pic="http://schemas.openxmlformats.org/drawingml/2006/picture">
+                  <pic:nvPicPr>
+                    <pic:cNvPr id="885901001" name=""/>
+                    <pic:cNvPicPr/>
+                  </pic:nvPicPr>
+                  <pic:blipFill>
+                    <a:blip r:embed="rId31"/>
+                    <a:stretch>
+                      <a:fillRect/>
+                    </a:stretch>
+                  </pic:blipFill>
+                  <pic:spPr>
+                    <a:xfrm>
+                      <a:off x="0" y="0"/>
+                      <a:ext cx="2114845" cy="1047896"/>
+                    </a:xfrm>
+                    <a:prstGeom prst="rect">
+                      <a:avLst/>
+                    </a:prstGeom>
+                  </pic:spPr>
+                </pic:pic>
+              </a:graphicData>
+            </a:graphic>
+          </wp:inline>
+        </w:drawing>
+      </w:r>
+    </w:p>
+    <w:p>
+      <w:r>
+        <w:t>Porém, existe mais uma etapa para quando clicar em salvar, que é no caso do formulário ser válido:</w:t>
+      </w:r>
+    </w:p>
+    <w:p>
+      <w:pPr>
+        <w:shd w:val="clear" w:color="auto" w:fill="1E1F22"/>
+        <w:tabs>
+          <w:tab w:val="left" w:pos="916"/>
+          <w:tab w:val="left" w:pos="1832"/>
+          <w:tab w:val="left" w:pos="2748"/>
+          <w:tab w:val="left" w:pos="3664"/>
+          <w:tab w:val="left" w:pos="4580"/>
+          <w:tab w:val="left" w:pos="5496"/>
+          <w:tab w:val="left" w:pos="6412"/>
+          <w:tab w:val="left" w:pos="7328"/>
+          <w:tab w:val="left" w:pos="8244"/>
+          <w:tab w:val="left" w:pos="9160"/>
+          <w:tab w:val="left" w:pos="10076"/>
+          <w:tab w:val="left" w:pos="10992"/>
+          <w:tab w:val="left" w:pos="11908"/>
+          <w:tab w:val="left" w:pos="12824"/>
+          <w:tab w:val="left" w:pos="13740"/>
+          <w:tab w:val="left" w:pos="14656"/>
+        </w:tabs>
+        <w:spacing w:after="0" w:line="240" w:lineRule="auto"/>
+        <w:rPr>
+          <w:rFonts w:ascii="Courier New" w:eastAsia="Times New Roman" w:hAnsi="Courier New" w:cs="Courier New"/>
+          <w:color w:val="BCBEC4"/>
+          <w:kern w:val="0"/>
+          <w:sz w:val="20"/>
+          <w:szCs w:val="20"/>
+          <w:lang w:eastAsia="pt-BR"/>
+          <w14:ligatures w14:val="none"/>
+        </w:rPr>
+      </w:pPr>
+      <w:proofErr w:type="spellStart"/>
+      <w:r>
+        <w:rPr>
+          <w:rFonts w:ascii="Courier New" w:eastAsia="Times New Roman" w:hAnsi="Courier New" w:cs="Courier New"/>
+          <w:color w:val="CF8E6D"/>
+          <w:kern w:val="0"/>
+          <w:sz w:val="20"/>
+          <w:szCs w:val="20"/>
+          <w:lang w:eastAsia="pt-BR"/>
+          <w14:ligatures w14:val="none"/>
+        </w:rPr>
+        <w:t>def</w:t>
+      </w:r>
+      <w:proofErr w:type="spellEnd"/>
+      <w:r>
+        <w:rPr>
+          <w:rFonts w:ascii="Courier New" w:eastAsia="Times New Roman" w:hAnsi="Courier New" w:cs="Courier New"/>
+          <w:color w:val="CF8E6D"/>
+          <w:kern w:val="0"/>
+          <w:sz w:val="20"/>
+          <w:szCs w:val="20"/>
+          <w:lang w:eastAsia="pt-BR"/>
+          <w14:ligatures w14:val="none"/>
+        </w:rPr>
+        <w:t xml:space="preserve"> </w:t>
+      </w:r>
+      <w:proofErr w:type="spellStart"/>
+      <w:r>
+        <w:rPr>
+          <w:rFonts w:ascii="Courier New" w:eastAsia="Times New Roman" w:hAnsi="Courier New" w:cs="Courier New"/>
+          <w:color w:val="56A8F5"/>
+          <w:kern w:val="0"/>
+          <w:sz w:val="20"/>
+          <w:szCs w:val="20"/>
+          <w:lang w:eastAsia="pt-BR"/>
+          <w14:ligatures w14:val="none"/>
+        </w:rPr>
+        <w:t>form_valid</w:t>
+      </w:r>
+      <w:proofErr w:type="spellEnd"/>
+      <w:r>
+        <w:rPr>
+          <w:rFonts w:ascii="Courier New" w:eastAsia="Times New Roman" w:hAnsi="Courier New" w:cs="Courier New"/>
+          <w:color w:val="BCBEC4"/>
+          <w:kern w:val="0"/>
+          <w:sz w:val="20"/>
+          <w:szCs w:val="20"/>
+          <w:lang w:eastAsia="pt-BR"/>
+          <w14:ligatures w14:val="none"/>
+        </w:rPr>
+        <w:t>(</w:t>
+      </w:r>
+      <w:r>
+        <w:rPr>
+          <w:rFonts w:ascii="Courier New" w:eastAsia="Times New Roman" w:hAnsi="Courier New" w:cs="Courier New"/>
+          <w:color w:val="94558D"/>
+          <w:kern w:val="0"/>
+          <w:sz w:val="20"/>
+          <w:szCs w:val="20"/>
+          <w:lang w:eastAsia="pt-BR"/>
+          <w14:ligatures w14:val="none"/>
+        </w:rPr>
+        <w:t>self</w:t>
+      </w:r>
+      <w:r>
+        <w:rPr>
+          <w:rFonts w:ascii="Courier New" w:eastAsia="Times New Roman" w:hAnsi="Courier New" w:cs="Courier New"/>
+          <w:color w:val="BCBEC4"/>
+          <w:kern w:val="0"/>
+          <w:sz w:val="20"/>
+          <w:szCs w:val="20"/>
+          <w:lang w:eastAsia="pt-BR"/>
+          <w14:ligatures w14:val="none"/>
+        </w:rPr>
+        <w:t xml:space="preserve">, </w:t>
+      </w:r>
+      <w:proofErr w:type="spellStart"/>
+      <w:r>
+        <w:rPr>
+          <w:rFonts w:ascii="Courier New" w:eastAsia="Times New Roman" w:hAnsi="Courier New" w:cs="Courier New"/>
+          <w:color w:val="BCBEC4"/>
+          <w:kern w:val="0"/>
+          <w:sz w:val="20"/>
+          <w:szCs w:val="20"/>
+          <w:lang w:eastAsia="pt-BR"/>
+          <w14:ligatures w14:val="none"/>
+        </w:rPr>
+        <w:t>form</w:t>
+      </w:r>
+      <w:proofErr w:type="spellEnd"/>
+      <w:r>
+        <w:rPr>
+          <w:rFonts w:ascii="Courier New" w:eastAsia="Times New Roman" w:hAnsi="Courier New" w:cs="Courier New"/>
+          <w:color w:val="BCBEC4"/>
+          <w:kern w:val="0"/>
+          <w:sz w:val="20"/>
+          <w:szCs w:val="20"/>
+          <w:lang w:eastAsia="pt-BR"/>
+          <w14:ligatures w14:val="none"/>
+        </w:rPr>
+        <w:t>):</w:t>
+      </w:r>
+      <w:r>
+        <w:rPr>
+          <w:rFonts w:ascii="Courier New" w:eastAsia="Times New Roman" w:hAnsi="Courier New" w:cs="Courier New"/>
+          <w:color w:val="BCBEC4"/>
+          <w:kern w:val="0"/>
+          <w:sz w:val="20"/>
+          <w:szCs w:val="20"/>
+          <w:lang w:eastAsia="pt-BR"/>
+          <w14:ligatures w14:val="none"/>
+        </w:rPr>
+        <w:br/>
+        <w:t xml:space="preserve">    </w:t>
+      </w:r>
+      <w:proofErr w:type="spellStart"/>
+      <w:r>
+        <w:rPr>
+          <w:rFonts w:ascii="Courier New" w:eastAsia="Times New Roman" w:hAnsi="Courier New" w:cs="Courier New"/>
+          <w:color w:val="BCBEC4"/>
+          <w:kern w:val="0"/>
+          <w:sz w:val="20"/>
+          <w:szCs w:val="20"/>
+          <w:lang w:eastAsia="pt-BR"/>
+          <w14:ligatures w14:val="none"/>
+        </w:rPr>
+        <w:t>obj</w:t>
+      </w:r>
+      <w:proofErr w:type="spellEnd"/>
+      <w:r>
+        <w:rPr>
+          <w:rFonts w:ascii="Courier New" w:eastAsia="Times New Roman" w:hAnsi="Courier New" w:cs="Courier New"/>
+          <w:color w:val="BCBEC4"/>
+          <w:kern w:val="0"/>
+          <w:sz w:val="20"/>
+          <w:szCs w:val="20"/>
+          <w:lang w:eastAsia="pt-BR"/>
+          <w14:ligatures w14:val="none"/>
+        </w:rPr>
+        <w:t xml:space="preserve"> = </w:t>
+      </w:r>
+      <w:proofErr w:type="spellStart"/>
+      <w:r>
+        <w:rPr>
+          <w:rFonts w:ascii="Courier New" w:eastAsia="Times New Roman" w:hAnsi="Courier New" w:cs="Courier New"/>
+          <w:color w:val="BCBEC4"/>
+          <w:kern w:val="0"/>
+          <w:sz w:val="20"/>
+          <w:szCs w:val="20"/>
+          <w:lang w:eastAsia="pt-BR"/>
+          <w14:ligatures w14:val="none"/>
+        </w:rPr>
+        <w:t>form.save</w:t>
+      </w:r>
+      <w:proofErr w:type="spellEnd"/>
+      <w:r>
+        <w:rPr>
+          <w:rFonts w:ascii="Courier New" w:eastAsia="Times New Roman" w:hAnsi="Courier New" w:cs="Courier New"/>
+          <w:color w:val="BCBEC4"/>
+          <w:kern w:val="0"/>
+          <w:sz w:val="20"/>
+          <w:szCs w:val="20"/>
+          <w:lang w:eastAsia="pt-BR"/>
+          <w14:ligatures w14:val="none"/>
+        </w:rPr>
+        <w:t>()</w:t>
+      </w:r>
+      <w:r>
+        <w:rPr>
+          <w:rFonts w:ascii="Courier New" w:eastAsia="Times New Roman" w:hAnsi="Courier New" w:cs="Courier New"/>
+          <w:color w:val="BCBEC4"/>
+          <w:kern w:val="0"/>
+          <w:sz w:val="20"/>
+          <w:szCs w:val="20"/>
+          <w:lang w:eastAsia="pt-BR"/>
+          <w14:ligatures w14:val="none"/>
+        </w:rPr>
+        <w:br/>
+        <w:t xml:space="preserve">    </w:t>
+      </w:r>
+      <w:proofErr w:type="spellStart"/>
+      <w:r>
+        <w:rPr>
+          <w:rFonts w:ascii="Courier New" w:eastAsia="Times New Roman" w:hAnsi="Courier New" w:cs="Courier New"/>
+          <w:color w:val="BCBEC4"/>
+          <w:kern w:val="0"/>
+          <w:sz w:val="20"/>
+          <w:szCs w:val="20"/>
+          <w:lang w:eastAsia="pt-BR"/>
+          <w14:ligatures w14:val="none"/>
+        </w:rPr>
+        <w:t>funcionario</w:t>
+      </w:r>
+      <w:proofErr w:type="spellEnd"/>
+      <w:r>
+        <w:rPr>
+          <w:rFonts w:ascii="Courier New" w:eastAsia="Times New Roman" w:hAnsi="Courier New" w:cs="Courier New"/>
+          <w:color w:val="BCBEC4"/>
+          <w:kern w:val="0"/>
+          <w:sz w:val="20"/>
+          <w:szCs w:val="20"/>
+          <w:lang w:eastAsia="pt-BR"/>
+          <w14:ligatures w14:val="none"/>
+        </w:rPr>
+        <w:t xml:space="preserve"> = </w:t>
+      </w:r>
+      <w:proofErr w:type="spellStart"/>
+      <w:r>
+        <w:rPr>
+          <w:rFonts w:ascii="Courier New" w:eastAsia="Times New Roman" w:hAnsi="Courier New" w:cs="Courier New"/>
+          <w:color w:val="94558D"/>
+          <w:kern w:val="0"/>
+          <w:sz w:val="20"/>
+          <w:szCs w:val="20"/>
+          <w:lang w:eastAsia="pt-BR"/>
+          <w14:ligatures w14:val="none"/>
+        </w:rPr>
+        <w:t>self</w:t>
+      </w:r>
+      <w:r>
+        <w:rPr>
+          <w:rFonts w:ascii="Courier New" w:eastAsia="Times New Roman" w:hAnsi="Courier New" w:cs="Courier New"/>
+          <w:color w:val="BCBEC4"/>
+          <w:kern w:val="0"/>
+          <w:sz w:val="20"/>
+          <w:szCs w:val="20"/>
+          <w:lang w:eastAsia="pt-BR"/>
+          <w14:ligatures w14:val="none"/>
+        </w:rPr>
+        <w:t>.request.user.funcionario</w:t>
+      </w:r>
+      <w:proofErr w:type="spellEnd"/>
+      <w:r>
+        <w:rPr>
+          <w:rFonts w:ascii="Courier New" w:eastAsia="Times New Roman" w:hAnsi="Courier New" w:cs="Courier New"/>
+          <w:color w:val="BCBEC4"/>
+          <w:kern w:val="0"/>
+          <w:sz w:val="20"/>
+          <w:szCs w:val="20"/>
+          <w:lang w:eastAsia="pt-BR"/>
+          <w14:ligatures w14:val="none"/>
+        </w:rPr>
+        <w:br/>
+        <w:t xml:space="preserve">    </w:t>
+      </w:r>
+      <w:proofErr w:type="spellStart"/>
+      <w:r>
+        <w:rPr>
+          <w:rFonts w:ascii="Courier New" w:eastAsia="Times New Roman" w:hAnsi="Courier New" w:cs="Courier New"/>
+          <w:color w:val="BCBEC4"/>
+          <w:kern w:val="0"/>
+          <w:sz w:val="20"/>
+          <w:szCs w:val="20"/>
+          <w:lang w:eastAsia="pt-BR"/>
+          <w14:ligatures w14:val="none"/>
+        </w:rPr>
+        <w:t>funcionario.empresa</w:t>
+      </w:r>
+      <w:proofErr w:type="spellEnd"/>
+      <w:r>
+        <w:rPr>
+          <w:rFonts w:ascii="Courier New" w:eastAsia="Times New Roman" w:hAnsi="Courier New" w:cs="Courier New"/>
+          <w:color w:val="BCBEC4"/>
+          <w:kern w:val="0"/>
+          <w:sz w:val="20"/>
+          <w:szCs w:val="20"/>
+          <w:lang w:eastAsia="pt-BR"/>
+          <w14:ligatures w14:val="none"/>
+        </w:rPr>
+        <w:t xml:space="preserve"> = </w:t>
+      </w:r>
+      <w:proofErr w:type="spellStart"/>
+      <w:r>
+        <w:rPr>
+          <w:rFonts w:ascii="Courier New" w:eastAsia="Times New Roman" w:hAnsi="Courier New" w:cs="Courier New"/>
+          <w:color w:val="BCBEC4"/>
+          <w:kern w:val="0"/>
+          <w:sz w:val="20"/>
+          <w:szCs w:val="20"/>
+          <w:lang w:eastAsia="pt-BR"/>
+          <w14:ligatures w14:val="none"/>
+        </w:rPr>
+        <w:t>obj</w:t>
+      </w:r>
+      <w:proofErr w:type="spellEnd"/>
+      <w:r>
+        <w:rPr>
+          <w:rFonts w:ascii="Courier New" w:eastAsia="Times New Roman" w:hAnsi="Courier New" w:cs="Courier New"/>
+          <w:color w:val="BCBEC4"/>
+          <w:kern w:val="0"/>
+          <w:sz w:val="20"/>
+          <w:szCs w:val="20"/>
+          <w:lang w:eastAsia="pt-BR"/>
+          <w14:ligatures w14:val="none"/>
+        </w:rPr>
+        <w:br/>
+        <w:t xml:space="preserve">    </w:t>
+      </w:r>
+      <w:proofErr w:type="spellStart"/>
+      <w:r>
+        <w:rPr>
+          <w:rFonts w:ascii="Courier New" w:eastAsia="Times New Roman" w:hAnsi="Courier New" w:cs="Courier New"/>
+          <w:color w:val="BCBEC4"/>
+          <w:kern w:val="0"/>
+          <w:sz w:val="20"/>
+          <w:szCs w:val="20"/>
+          <w:lang w:eastAsia="pt-BR"/>
+          <w14:ligatures w14:val="none"/>
+        </w:rPr>
+        <w:t>funcionario.save</w:t>
+      </w:r>
+      <w:proofErr w:type="spellEnd"/>
+      <w:r>
+        <w:rPr>
+          <w:rFonts w:ascii="Courier New" w:eastAsia="Times New Roman" w:hAnsi="Courier New" w:cs="Courier New"/>
+          <w:color w:val="BCBEC4"/>
+          <w:kern w:val="0"/>
+          <w:sz w:val="20"/>
+          <w:szCs w:val="20"/>
+          <w:lang w:eastAsia="pt-BR"/>
+          <w14:ligatures w14:val="none"/>
+        </w:rPr>
+        <w:t>()</w:t>
+      </w:r>
+      <w:r>
+        <w:rPr>
+          <w:rFonts w:ascii="Courier New" w:eastAsia="Times New Roman" w:hAnsi="Courier New" w:cs="Courier New"/>
+          <w:color w:val="BCBEC4"/>
+          <w:kern w:val="0"/>
+          <w:sz w:val="20"/>
+          <w:szCs w:val="20"/>
+          <w:lang w:eastAsia="pt-BR"/>
+          <w14:ligatures w14:val="none"/>
+        </w:rPr>
+        <w:br/>
+        <w:t xml:space="preserve">    </w:t>
+      </w:r>
+      <w:proofErr w:type="spellStart"/>
+      <w:r>
+        <w:rPr>
+          <w:rFonts w:ascii="Courier New" w:eastAsia="Times New Roman" w:hAnsi="Courier New" w:cs="Courier New"/>
+          <w:color w:val="CF8E6D"/>
+          <w:kern w:val="0"/>
+          <w:sz w:val="20"/>
+          <w:szCs w:val="20"/>
+          <w:lang w:eastAsia="pt-BR"/>
+          <w14:ligatures w14:val="none"/>
+        </w:rPr>
+        <w:t>return</w:t>
+      </w:r>
+      <w:proofErr w:type="spellEnd"/>
+      <w:r>
+        <w:rPr>
+          <w:rFonts w:ascii="Courier New" w:eastAsia="Times New Roman" w:hAnsi="Courier New" w:cs="Courier New"/>
+          <w:color w:val="CF8E6D"/>
+          <w:kern w:val="0"/>
+          <w:sz w:val="20"/>
+          <w:szCs w:val="20"/>
+          <w:lang w:eastAsia="pt-BR"/>
+          <w14:ligatures w14:val="none"/>
+        </w:rPr>
+        <w:t xml:space="preserve"> </w:t>
+      </w:r>
+      <w:proofErr w:type="spellStart"/>
+      <w:r>
+        <w:rPr>
+          <w:rFonts w:ascii="Courier New" w:eastAsia="Times New Roman" w:hAnsi="Courier New" w:cs="Courier New"/>
+          <w:color w:val="BCBEC4"/>
+          <w:kern w:val="0"/>
+          <w:sz w:val="20"/>
+          <w:szCs w:val="20"/>
+          <w:lang w:eastAsia="pt-BR"/>
+          <w14:ligatures w14:val="none"/>
+        </w:rPr>
+        <w:t>HttpResponse</w:t>
+      </w:r>
+      <w:proofErr w:type="spellEnd"/>
+      <w:r>
+        <w:rPr>
+          <w:rFonts w:ascii="Courier New" w:eastAsia="Times New Roman" w:hAnsi="Courier New" w:cs="Courier New"/>
+          <w:color w:val="BCBEC4"/>
+          <w:kern w:val="0"/>
+          <w:sz w:val="20"/>
+          <w:szCs w:val="20"/>
+          <w:lang w:eastAsia="pt-BR"/>
+          <w14:ligatures w14:val="none"/>
+        </w:rPr>
+        <w:t>(</w:t>
+      </w:r>
+      <w:r>
+        <w:rPr>
+          <w:rFonts w:ascii="Courier New" w:eastAsia="Times New Roman" w:hAnsi="Courier New" w:cs="Courier New"/>
+          <w:color w:val="6AAB73"/>
+          <w:kern w:val="0"/>
+          <w:sz w:val="20"/>
+          <w:szCs w:val="20"/>
+          <w:lang w:eastAsia="pt-BR"/>
+          <w14:ligatures w14:val="none"/>
+        </w:rPr>
+        <w:t>'ok'</w:t>
+      </w:r>
+      <w:r>
+        <w:rPr>
+          <w:rFonts w:ascii="Courier New" w:eastAsia="Times New Roman" w:hAnsi="Courier New" w:cs="Courier New"/>
+          <w:color w:val="BCBEC4"/>
+          <w:kern w:val="0"/>
+          <w:sz w:val="20"/>
+          <w:szCs w:val="20"/>
+          <w:lang w:eastAsia="pt-BR"/>
+          <w14:ligatures w14:val="none"/>
+        </w:rPr>
+        <w:t>)</w:t>
+      </w:r>
+    </w:p>
+    <w:p>
+      <w:pPr>
+        <w:rPr>
+          <w:lang w:eastAsia="pt-BR"/>
+        </w:rPr>
+      </w:pPr>
+    </w:p>
+    <w:p>
+      <w:pPr>
+        <w:pStyle w:val="Titulo1ABNT"/>
+        <w:rPr>
+          <w:rFonts w:eastAsia="Times New Roman"/>
+          <w:lang w:eastAsia="pt-BR"/>
+        </w:rPr>
+      </w:pPr>
+      <w:proofErr w:type="spellStart"/>
+      <w:r>
+        <w:rPr>
+          <w:lang w:eastAsia="pt-BR"/>
+        </w:rPr>
+        <w:t>django-bootstrap-form</w:t>
+      </w:r>
+      <w:proofErr w:type="spellEnd"/>
+    </w:p>
     <w:p/>
+    <w:p>
+      <w:r>
+        <w:t>Primeiro vamos instalar o plugin:</w:t>
+      </w:r>
+    </w:p>
+    <w:p>
+      <w:pPr>
+        <w:pStyle w:val="code"/>
+        <w:rPr>
+          <w:lang w:val="en-US"/>
+        </w:rPr>
+      </w:pPr>
+      <w:r>
+        <w:rPr>
+          <w:lang w:val="en-US"/>
+        </w:rPr>
+        <w:t xml:space="preserve">pip install </w:t>
+      </w:r>
+      <w:proofErr w:type="spellStart"/>
+      <w:r>
+        <w:rPr>
+          <w:lang w:val="en-US"/>
+        </w:rPr>
+        <w:t>django</w:t>
+      </w:r>
+      <w:proofErr w:type="spellEnd"/>
+      <w:r>
+        <w:rPr>
+          <w:lang w:val="en-US"/>
+        </w:rPr>
+        <w:t>-bootstrap-form==3.4</w:t>
+      </w:r>
+    </w:p>
+    <w:p>
+      <w:r>
+        <w:t>Como ele instalado, vamos n</w:t>
+      </w:r>
+      <w:r>
+        <w:t xml:space="preserve">o setting.py passar </w:t>
+      </w:r>
+      <w:r>
+        <w:t>‘</w:t>
+      </w:r>
+      <w:proofErr w:type="spellStart"/>
+      <w:r>
+        <w:rPr>
+          <w:b/>
+          <w:bCs/>
+        </w:rPr>
+        <w:t>bootstrapform</w:t>
+      </w:r>
+      <w:proofErr w:type="spellEnd"/>
+      <w:r>
+        <w:t>’</w:t>
+      </w:r>
+      <w:r>
+        <w:t xml:space="preserve"> no INSTALLED_APPS:</w:t>
+      </w:r>
+    </w:p>
+    <w:p>
+      <w:pPr>
+        <w:shd w:val="clear" w:color="auto" w:fill="1E1F22"/>
+        <w:tabs>
+          <w:tab w:val="left" w:pos="916"/>
+          <w:tab w:val="left" w:pos="1832"/>
+          <w:tab w:val="left" w:pos="2748"/>
+          <w:tab w:val="left" w:pos="3664"/>
+          <w:tab w:val="left" w:pos="4580"/>
+          <w:tab w:val="left" w:pos="5496"/>
+          <w:tab w:val="left" w:pos="6412"/>
+          <w:tab w:val="left" w:pos="7328"/>
+          <w:tab w:val="left" w:pos="8244"/>
+          <w:tab w:val="left" w:pos="9160"/>
+          <w:tab w:val="left" w:pos="10076"/>
+          <w:tab w:val="left" w:pos="10992"/>
+          <w:tab w:val="left" w:pos="11908"/>
+          <w:tab w:val="left" w:pos="12824"/>
+          <w:tab w:val="left" w:pos="13740"/>
+          <w:tab w:val="left" w:pos="14656"/>
+        </w:tabs>
+        <w:spacing w:after="0" w:line="240" w:lineRule="auto"/>
+        <w:rPr>
+          <w:rFonts w:ascii="Courier New" w:eastAsia="Times New Roman" w:hAnsi="Courier New" w:cs="Courier New"/>
+          <w:color w:val="BCBEC4"/>
+          <w:kern w:val="0"/>
+          <w:sz w:val="20"/>
+          <w:szCs w:val="20"/>
+          <w:lang w:eastAsia="pt-BR"/>
+          <w14:ligatures w14:val="none"/>
+        </w:rPr>
+      </w:pPr>
+      <w:r>
+        <w:rPr>
+          <w:rFonts w:ascii="Courier New" w:eastAsia="Times New Roman" w:hAnsi="Courier New" w:cs="Courier New"/>
+          <w:color w:val="BCBEC4"/>
+          <w:kern w:val="0"/>
+          <w:sz w:val="20"/>
+          <w:szCs w:val="20"/>
+          <w:lang w:eastAsia="pt-BR"/>
+          <w14:ligatures w14:val="none"/>
+        </w:rPr>
+        <w:t>INSTALLED_APPS = [</w:t>
+      </w:r>
+      <w:r>
+        <w:rPr>
+          <w:rFonts w:ascii="Courier New" w:eastAsia="Times New Roman" w:hAnsi="Courier New" w:cs="Courier New"/>
+          <w:color w:val="BCBEC4"/>
+          <w:kern w:val="0"/>
+          <w:sz w:val="20"/>
+          <w:szCs w:val="20"/>
+          <w:lang w:eastAsia="pt-BR"/>
+          <w14:ligatures w14:val="none"/>
+        </w:rPr>
+        <w:br/>
+        <w:t xml:space="preserve">    </w:t>
+      </w:r>
+      <w:r>
+        <w:rPr>
+          <w:rFonts w:ascii="Courier New" w:eastAsia="Times New Roman" w:hAnsi="Courier New" w:cs="Courier New"/>
+          <w:color w:val="BCBEC4"/>
+          <w:kern w:val="0"/>
+          <w:sz w:val="20"/>
+          <w:szCs w:val="20"/>
+          <w:lang w:eastAsia="pt-BR"/>
+          <w14:ligatures w14:val="none"/>
+        </w:rPr>
+        <w:t>...</w:t>
+      </w:r>
+      <w:r>
+        <w:rPr>
+          <w:rFonts w:ascii="Courier New" w:eastAsia="Times New Roman" w:hAnsi="Courier New" w:cs="Courier New"/>
+          <w:color w:val="BCBEC4"/>
+          <w:kern w:val="0"/>
+          <w:sz w:val="20"/>
+          <w:szCs w:val="20"/>
+          <w:lang w:eastAsia="pt-BR"/>
+          <w14:ligatures w14:val="none"/>
+        </w:rPr>
+        <w:br/>
+        <w:t xml:space="preserve">    </w:t>
+      </w:r>
+      <w:r>
+        <w:rPr>
+          <w:rFonts w:ascii="Courier New" w:eastAsia="Times New Roman" w:hAnsi="Courier New" w:cs="Courier New"/>
+          <w:color w:val="6AAB73"/>
+          <w:kern w:val="0"/>
+          <w:sz w:val="20"/>
+          <w:szCs w:val="20"/>
+          <w:lang w:eastAsia="pt-BR"/>
+          <w14:ligatures w14:val="none"/>
+        </w:rPr>
+        <w:t>'</w:t>
+      </w:r>
+      <w:proofErr w:type="spellStart"/>
+      <w:r>
+        <w:rPr>
+          <w:rFonts w:ascii="Courier New" w:eastAsia="Times New Roman" w:hAnsi="Courier New" w:cs="Courier New"/>
+          <w:color w:val="6AAB73"/>
+          <w:kern w:val="0"/>
+          <w:sz w:val="20"/>
+          <w:szCs w:val="20"/>
+          <w:lang w:eastAsia="pt-BR"/>
+          <w14:ligatures w14:val="none"/>
+        </w:rPr>
+        <w:t>bootstrapform</w:t>
+      </w:r>
+      <w:proofErr w:type="spellEnd"/>
+      <w:r>
+        <w:rPr>
+          <w:rFonts w:ascii="Courier New" w:eastAsia="Times New Roman" w:hAnsi="Courier New" w:cs="Courier New"/>
+          <w:color w:val="6AAB73"/>
+          <w:kern w:val="0"/>
+          <w:sz w:val="20"/>
+          <w:szCs w:val="20"/>
+          <w:lang w:eastAsia="pt-BR"/>
+          <w14:ligatures w14:val="none"/>
+        </w:rPr>
+        <w:t>'</w:t>
+      </w:r>
+      <w:r>
+        <w:rPr>
+          <w:rFonts w:ascii="Courier New" w:eastAsia="Times New Roman" w:hAnsi="Courier New" w:cs="Courier New"/>
+          <w:color w:val="BCBEC4"/>
+          <w:kern w:val="0"/>
+          <w:sz w:val="20"/>
+          <w:szCs w:val="20"/>
+          <w:lang w:eastAsia="pt-BR"/>
+          <w14:ligatures w14:val="none"/>
+        </w:rPr>
+        <w:t>,</w:t>
+      </w:r>
+      <w:r>
+        <w:rPr>
+          <w:rFonts w:ascii="Courier New" w:eastAsia="Times New Roman" w:hAnsi="Courier New" w:cs="Courier New"/>
+          <w:color w:val="BCBEC4"/>
+          <w:kern w:val="0"/>
+          <w:sz w:val="20"/>
+          <w:szCs w:val="20"/>
+          <w:lang w:eastAsia="pt-BR"/>
+          <w14:ligatures w14:val="none"/>
+        </w:rPr>
+        <w:br/>
+        <w:t>]</w:t>
+      </w:r>
+    </w:p>
+    <w:p/>
+    <w:p>
+      <w:pPr>
+        <w:rPr>
+          <w:b/>
+          <w:bCs/>
+        </w:rPr>
+      </w:pPr>
+      <w:r>
+        <w:t xml:space="preserve">Agora, no Template precisaremos passar </w:t>
+      </w:r>
+      <w:r>
+        <w:rPr>
+          <w:b/>
+          <w:bCs/>
+        </w:rPr>
+        <w:t xml:space="preserve">{% </w:t>
+      </w:r>
+      <w:proofErr w:type="spellStart"/>
+      <w:r>
+        <w:rPr>
+          <w:b/>
+          <w:bCs/>
+        </w:rPr>
+        <w:t>load</w:t>
+      </w:r>
+      <w:proofErr w:type="spellEnd"/>
+      <w:r>
+        <w:rPr>
+          <w:b/>
+          <w:bCs/>
+        </w:rPr>
+        <w:t xml:space="preserve"> </w:t>
+      </w:r>
+      <w:proofErr w:type="spellStart"/>
+      <w:r>
+        <w:rPr>
+          <w:b/>
+          <w:bCs/>
+        </w:rPr>
+        <w:t>bootstrap</w:t>
+      </w:r>
+      <w:proofErr w:type="spellEnd"/>
+      <w:r>
+        <w:rPr>
+          <w:b/>
+          <w:bCs/>
+        </w:rPr>
+        <w:t xml:space="preserve"> %}</w:t>
+      </w:r>
+      <w:r>
+        <w:t xml:space="preserve"> e onde era </w:t>
+      </w:r>
+      <w:r>
+        <w:rPr>
+          <w:b/>
+          <w:bCs/>
+        </w:rPr>
+        <w:t xml:space="preserve">{{ </w:t>
+      </w:r>
+      <w:proofErr w:type="spellStart"/>
+      <w:r>
+        <w:rPr>
+          <w:b/>
+          <w:bCs/>
+        </w:rPr>
+        <w:t>form</w:t>
+      </w:r>
+      <w:proofErr w:type="spellEnd"/>
+      <w:r>
+        <w:rPr>
+          <w:b/>
+          <w:bCs/>
+        </w:rPr>
+        <w:t xml:space="preserve"> }}</w:t>
+      </w:r>
+      <w:r>
+        <w:t xml:space="preserve"> virará </w:t>
+      </w:r>
+      <w:r>
+        <w:rPr>
+          <w:b/>
+          <w:bCs/>
+        </w:rPr>
+        <w:t xml:space="preserve">{{ </w:t>
+      </w:r>
+      <w:proofErr w:type="spellStart"/>
+      <w:r>
+        <w:rPr>
+          <w:b/>
+          <w:bCs/>
+        </w:rPr>
+        <w:t>form|bootstrap</w:t>
+      </w:r>
+      <w:proofErr w:type="spellEnd"/>
+      <w:r>
+        <w:rPr>
+          <w:b/>
+          <w:bCs/>
+        </w:rPr>
+        <w:t xml:space="preserve"> }}</w:t>
+      </w:r>
+    </w:p>
+    <w:p>
+      <w:pPr>
+        <w:rPr>
+          <w:b/>
+          <w:bCs/>
+        </w:rPr>
+      </w:pPr>
+    </w:p>
+    <w:p>
+      <w:r>
+        <w:lastRenderedPageBreak/>
+        <w:t>Localmente os arquivos estáticos precisam estar:</w:t>
+      </w:r>
+    </w:p>
+    <w:p>
+      <w:pPr>
+        <w:shd w:val="clear" w:color="auto" w:fill="1E1F22"/>
+        <w:tabs>
+          <w:tab w:val="left" w:pos="916"/>
+          <w:tab w:val="left" w:pos="1832"/>
+          <w:tab w:val="left" w:pos="2748"/>
+          <w:tab w:val="left" w:pos="3664"/>
+          <w:tab w:val="left" w:pos="4580"/>
+          <w:tab w:val="left" w:pos="5496"/>
+          <w:tab w:val="left" w:pos="6412"/>
+          <w:tab w:val="left" w:pos="7328"/>
+          <w:tab w:val="left" w:pos="8244"/>
+          <w:tab w:val="left" w:pos="9160"/>
+          <w:tab w:val="left" w:pos="10076"/>
+          <w:tab w:val="left" w:pos="10992"/>
+          <w:tab w:val="left" w:pos="11908"/>
+          <w:tab w:val="left" w:pos="12824"/>
+          <w:tab w:val="left" w:pos="13740"/>
+          <w:tab w:val="left" w:pos="14656"/>
+        </w:tabs>
+        <w:spacing w:after="0" w:line="240" w:lineRule="auto"/>
+        <w:rPr>
+          <w:rFonts w:ascii="Courier New" w:eastAsia="Times New Roman" w:hAnsi="Courier New" w:cs="Courier New"/>
+          <w:color w:val="BCBEC4"/>
+          <w:kern w:val="0"/>
+          <w:sz w:val="20"/>
+          <w:szCs w:val="20"/>
+          <w:lang w:val="en-US" w:eastAsia="pt-BR"/>
+          <w14:ligatures w14:val="none"/>
+        </w:rPr>
+      </w:pPr>
+      <w:r>
+        <w:rPr>
+          <w:rFonts w:ascii="Courier New" w:eastAsia="Times New Roman" w:hAnsi="Courier New" w:cs="Courier New"/>
+          <w:color w:val="BCBEC4"/>
+          <w:kern w:val="0"/>
+          <w:sz w:val="20"/>
+          <w:szCs w:val="20"/>
+          <w:lang w:val="en-US" w:eastAsia="pt-BR"/>
+          <w14:ligatures w14:val="none"/>
+        </w:rPr>
+        <w:t>STATICFILES_DIRS = [</w:t>
+      </w:r>
+      <w:r>
+        <w:rPr>
+          <w:rFonts w:ascii="Courier New" w:eastAsia="Times New Roman" w:hAnsi="Courier New" w:cs="Courier New"/>
+          <w:color w:val="BCBEC4"/>
+          <w:kern w:val="0"/>
+          <w:sz w:val="20"/>
+          <w:szCs w:val="20"/>
+          <w:lang w:val="en-US" w:eastAsia="pt-BR"/>
+          <w14:ligatures w14:val="none"/>
+        </w:rPr>
+        <w:br/>
+        <w:t xml:space="preserve">    </w:t>
+      </w:r>
+      <w:proofErr w:type="spellStart"/>
+      <w:r>
+        <w:rPr>
+          <w:rFonts w:ascii="Courier New" w:eastAsia="Times New Roman" w:hAnsi="Courier New" w:cs="Courier New"/>
+          <w:color w:val="BCBEC4"/>
+          <w:kern w:val="0"/>
+          <w:sz w:val="20"/>
+          <w:szCs w:val="20"/>
+          <w:lang w:val="en-US" w:eastAsia="pt-BR"/>
+          <w14:ligatures w14:val="none"/>
+        </w:rPr>
+        <w:t>os.path.join</w:t>
+      </w:r>
+      <w:proofErr w:type="spellEnd"/>
+      <w:r>
+        <w:rPr>
+          <w:rFonts w:ascii="Courier New" w:eastAsia="Times New Roman" w:hAnsi="Courier New" w:cs="Courier New"/>
+          <w:color w:val="BCBEC4"/>
+          <w:kern w:val="0"/>
+          <w:sz w:val="20"/>
+          <w:szCs w:val="20"/>
+          <w:lang w:val="en-US" w:eastAsia="pt-BR"/>
+          <w14:ligatures w14:val="none"/>
+        </w:rPr>
+        <w:t xml:space="preserve">(BASE_DIR, </w:t>
+      </w:r>
+      <w:r>
+        <w:rPr>
+          <w:rFonts w:ascii="Courier New" w:eastAsia="Times New Roman" w:hAnsi="Courier New" w:cs="Courier New"/>
+          <w:color w:val="6AAB73"/>
+          <w:kern w:val="0"/>
+          <w:sz w:val="20"/>
+          <w:szCs w:val="20"/>
+          <w:lang w:val="en-US" w:eastAsia="pt-BR"/>
+          <w14:ligatures w14:val="none"/>
+        </w:rPr>
+        <w:t>'static'</w:t>
+      </w:r>
+      <w:r>
+        <w:rPr>
+          <w:rFonts w:ascii="Courier New" w:eastAsia="Times New Roman" w:hAnsi="Courier New" w:cs="Courier New"/>
+          <w:color w:val="BCBEC4"/>
+          <w:kern w:val="0"/>
+          <w:sz w:val="20"/>
+          <w:szCs w:val="20"/>
+          <w:lang w:val="en-US" w:eastAsia="pt-BR"/>
+          <w14:ligatures w14:val="none"/>
+        </w:rPr>
+        <w:t>),</w:t>
+      </w:r>
+      <w:r>
+        <w:rPr>
+          <w:rFonts w:ascii="Courier New" w:eastAsia="Times New Roman" w:hAnsi="Courier New" w:cs="Courier New"/>
+          <w:color w:val="BCBEC4"/>
+          <w:kern w:val="0"/>
+          <w:sz w:val="20"/>
+          <w:szCs w:val="20"/>
+          <w:lang w:val="en-US" w:eastAsia="pt-BR"/>
+          <w14:ligatures w14:val="none"/>
+        </w:rPr>
+        <w:br/>
+        <w:t>]</w:t>
+      </w:r>
+    </w:p>
+    <w:p>
+      <w:pPr>
+        <w:rPr>
+          <w:lang w:val="en-US"/>
+        </w:rPr>
+      </w:pPr>
+    </w:p>
+    <w:p>
+      <w:r>
+        <w:t>E se mesmo assim n</w:t>
+      </w:r>
+      <w:r>
+        <w:t>ão funcionar rodar:</w:t>
+      </w:r>
+    </w:p>
+    <w:p>
+      <w:pPr>
+        <w:pStyle w:val="code"/>
+        <w:rPr>
+          <w:lang w:val="en-US"/>
+        </w:rPr>
+      </w:pPr>
+      <w:r>
+        <w:rPr>
+          <w:lang w:val="en-US"/>
+        </w:rPr>
+        <w:t xml:space="preserve">python manage.py </w:t>
+      </w:r>
+      <w:proofErr w:type="spellStart"/>
+      <w:r>
+        <w:rPr>
+          <w:lang w:val="en-US"/>
+        </w:rPr>
+        <w:t>collectstatic</w:t>
+      </w:r>
+      <w:proofErr w:type="spellEnd"/>
+    </w:p>
+    <w:p>
+      <w:r>
+        <w:t>E assim ficará a inte</w:t>
+      </w:r>
+      <w:r>
+        <w:t>rface:</w:t>
+      </w:r>
+    </w:p>
+    <w:p>
+      <w:pPr>
+        <w:shd w:val="clear" w:color="auto" w:fill="1E1F22"/>
+        <w:tabs>
+          <w:tab w:val="left" w:pos="916"/>
+          <w:tab w:val="left" w:pos="1832"/>
+          <w:tab w:val="left" w:pos="2748"/>
+          <w:tab w:val="left" w:pos="3664"/>
+          <w:tab w:val="left" w:pos="4580"/>
+          <w:tab w:val="left" w:pos="5496"/>
+          <w:tab w:val="left" w:pos="6412"/>
+          <w:tab w:val="left" w:pos="7328"/>
+          <w:tab w:val="left" w:pos="8244"/>
+          <w:tab w:val="left" w:pos="9160"/>
+          <w:tab w:val="left" w:pos="10076"/>
+          <w:tab w:val="left" w:pos="10992"/>
+          <w:tab w:val="left" w:pos="11908"/>
+          <w:tab w:val="left" w:pos="12824"/>
+          <w:tab w:val="left" w:pos="13740"/>
+          <w:tab w:val="left" w:pos="14656"/>
+        </w:tabs>
+        <w:spacing w:after="0" w:line="240" w:lineRule="auto"/>
+        <w:rPr>
+          <w:rFonts w:ascii="Courier New" w:eastAsia="Times New Roman" w:hAnsi="Courier New" w:cs="Courier New"/>
+          <w:color w:val="BCBEC4"/>
+          <w:kern w:val="0"/>
+          <w:sz w:val="20"/>
+          <w:szCs w:val="20"/>
+          <w:lang w:eastAsia="pt-BR"/>
+          <w14:ligatures w14:val="none"/>
+        </w:rPr>
+      </w:pPr>
+      <w:r>
+        <w:rPr>
+          <w:rFonts w:ascii="Courier New" w:eastAsia="Times New Roman" w:hAnsi="Courier New" w:cs="Courier New"/>
+          <w:color w:val="BCBEC4"/>
+          <w:kern w:val="0"/>
+          <w:sz w:val="20"/>
+          <w:szCs w:val="20"/>
+          <w:lang w:eastAsia="pt-BR"/>
+          <w14:ligatures w14:val="none"/>
+        </w:rPr>
+        <w:t xml:space="preserve">{% </w:t>
+      </w:r>
+      <w:proofErr w:type="spellStart"/>
+      <w:r>
+        <w:rPr>
+          <w:rFonts w:ascii="Courier New" w:eastAsia="Times New Roman" w:hAnsi="Courier New" w:cs="Courier New"/>
+          <w:color w:val="D5B778"/>
+          <w:kern w:val="0"/>
+          <w:sz w:val="20"/>
+          <w:szCs w:val="20"/>
+          <w:lang w:eastAsia="pt-BR"/>
+          <w14:ligatures w14:val="none"/>
+        </w:rPr>
+        <w:t>extends</w:t>
+      </w:r>
+      <w:proofErr w:type="spellEnd"/>
+      <w:r>
+        <w:rPr>
+          <w:rFonts w:ascii="Courier New" w:eastAsia="Times New Roman" w:hAnsi="Courier New" w:cs="Courier New"/>
+          <w:color w:val="D5B778"/>
+          <w:kern w:val="0"/>
+          <w:sz w:val="20"/>
+          <w:szCs w:val="20"/>
+          <w:lang w:eastAsia="pt-BR"/>
+          <w14:ligatures w14:val="none"/>
+        </w:rPr>
+        <w:t xml:space="preserve"> </w:t>
+      </w:r>
+      <w:r>
+        <w:rPr>
+          <w:rFonts w:ascii="Courier New" w:eastAsia="Times New Roman" w:hAnsi="Courier New" w:cs="Courier New"/>
+          <w:color w:val="6AAB73"/>
+          <w:kern w:val="0"/>
+          <w:sz w:val="20"/>
+          <w:szCs w:val="20"/>
+          <w:lang w:eastAsia="pt-BR"/>
+          <w14:ligatures w14:val="none"/>
+        </w:rPr>
+        <w:t xml:space="preserve">'base.html' </w:t>
+      </w:r>
+      <w:r>
+        <w:rPr>
+          <w:rFonts w:ascii="Courier New" w:eastAsia="Times New Roman" w:hAnsi="Courier New" w:cs="Courier New"/>
+          <w:color w:val="BCBEC4"/>
+          <w:kern w:val="0"/>
+          <w:sz w:val="20"/>
+          <w:szCs w:val="20"/>
+          <w:lang w:eastAsia="pt-BR"/>
+          <w14:ligatures w14:val="none"/>
+        </w:rPr>
+        <w:t>%}</w:t>
+      </w:r>
+      <w:r>
+        <w:rPr>
+          <w:rFonts w:ascii="Courier New" w:eastAsia="Times New Roman" w:hAnsi="Courier New" w:cs="Courier New"/>
+          <w:color w:val="BCBEC4"/>
+          <w:kern w:val="0"/>
+          <w:sz w:val="20"/>
+          <w:szCs w:val="20"/>
+          <w:lang w:eastAsia="pt-BR"/>
+          <w14:ligatures w14:val="none"/>
+        </w:rPr>
+        <w:br/>
+        <w:t xml:space="preserve">{% </w:t>
+      </w:r>
+      <w:proofErr w:type="spellStart"/>
+      <w:r>
+        <w:rPr>
+          <w:rFonts w:ascii="Courier New" w:eastAsia="Times New Roman" w:hAnsi="Courier New" w:cs="Courier New"/>
+          <w:color w:val="D5B778"/>
+          <w:kern w:val="0"/>
+          <w:sz w:val="20"/>
+          <w:szCs w:val="20"/>
+          <w:lang w:eastAsia="pt-BR"/>
+          <w14:ligatures w14:val="none"/>
+        </w:rPr>
+        <w:t>load</w:t>
+      </w:r>
+      <w:proofErr w:type="spellEnd"/>
+      <w:r>
+        <w:rPr>
+          <w:rFonts w:ascii="Courier New" w:eastAsia="Times New Roman" w:hAnsi="Courier New" w:cs="Courier New"/>
+          <w:color w:val="D5B778"/>
+          <w:kern w:val="0"/>
+          <w:sz w:val="20"/>
+          <w:szCs w:val="20"/>
+          <w:lang w:eastAsia="pt-BR"/>
+          <w14:ligatures w14:val="none"/>
+        </w:rPr>
+        <w:t xml:space="preserve"> </w:t>
+      </w:r>
+      <w:proofErr w:type="spellStart"/>
+      <w:r>
+        <w:rPr>
+          <w:rFonts w:ascii="Courier New" w:eastAsia="Times New Roman" w:hAnsi="Courier New" w:cs="Courier New"/>
+          <w:color w:val="BCBEC4"/>
+          <w:kern w:val="0"/>
+          <w:sz w:val="20"/>
+          <w:szCs w:val="20"/>
+          <w:lang w:eastAsia="pt-BR"/>
+          <w14:ligatures w14:val="none"/>
+        </w:rPr>
+        <w:t>bootstrap</w:t>
+      </w:r>
+      <w:proofErr w:type="spellEnd"/>
+      <w:r>
+        <w:rPr>
+          <w:rFonts w:ascii="Courier New" w:eastAsia="Times New Roman" w:hAnsi="Courier New" w:cs="Courier New"/>
+          <w:color w:val="BCBEC4"/>
+          <w:kern w:val="0"/>
+          <w:sz w:val="20"/>
+          <w:szCs w:val="20"/>
+          <w:lang w:eastAsia="pt-BR"/>
+          <w14:ligatures w14:val="none"/>
+        </w:rPr>
+        <w:t xml:space="preserve"> %}</w:t>
+      </w:r>
+      <w:r>
+        <w:rPr>
+          <w:rFonts w:ascii="Courier New" w:eastAsia="Times New Roman" w:hAnsi="Courier New" w:cs="Courier New"/>
+          <w:color w:val="BCBEC4"/>
+          <w:kern w:val="0"/>
+          <w:sz w:val="20"/>
+          <w:szCs w:val="20"/>
+          <w:lang w:eastAsia="pt-BR"/>
+          <w14:ligatures w14:val="none"/>
+        </w:rPr>
+        <w:br/>
+      </w:r>
+      <w:r>
+        <w:rPr>
+          <w:rFonts w:ascii="Courier New" w:eastAsia="Times New Roman" w:hAnsi="Courier New" w:cs="Courier New"/>
+          <w:color w:val="BCBEC4"/>
+          <w:kern w:val="0"/>
+          <w:sz w:val="20"/>
+          <w:szCs w:val="20"/>
+          <w:lang w:eastAsia="pt-BR"/>
+          <w14:ligatures w14:val="none"/>
+        </w:rPr>
+        <w:br/>
+        <w:t xml:space="preserve">{% </w:t>
+      </w:r>
+      <w:proofErr w:type="spellStart"/>
+      <w:r>
+        <w:rPr>
+          <w:rFonts w:ascii="Courier New" w:eastAsia="Times New Roman" w:hAnsi="Courier New" w:cs="Courier New"/>
+          <w:color w:val="D5B778"/>
+          <w:kern w:val="0"/>
+          <w:sz w:val="20"/>
+          <w:szCs w:val="20"/>
+          <w:lang w:eastAsia="pt-BR"/>
+          <w14:ligatures w14:val="none"/>
+        </w:rPr>
+        <w:t>block</w:t>
+      </w:r>
+      <w:proofErr w:type="spellEnd"/>
+      <w:r>
+        <w:rPr>
+          <w:rFonts w:ascii="Courier New" w:eastAsia="Times New Roman" w:hAnsi="Courier New" w:cs="Courier New"/>
+          <w:color w:val="D5B778"/>
+          <w:kern w:val="0"/>
+          <w:sz w:val="20"/>
+          <w:szCs w:val="20"/>
+          <w:lang w:eastAsia="pt-BR"/>
+          <w14:ligatures w14:val="none"/>
+        </w:rPr>
+        <w:t xml:space="preserve"> </w:t>
+      </w:r>
+      <w:proofErr w:type="spellStart"/>
+      <w:r>
+        <w:rPr>
+          <w:rFonts w:ascii="Courier New" w:eastAsia="Times New Roman" w:hAnsi="Courier New" w:cs="Courier New"/>
+          <w:color w:val="BCBEC4"/>
+          <w:kern w:val="0"/>
+          <w:sz w:val="20"/>
+          <w:szCs w:val="20"/>
+          <w:lang w:eastAsia="pt-BR"/>
+          <w14:ligatures w14:val="none"/>
+        </w:rPr>
+        <w:t>main</w:t>
+      </w:r>
+      <w:proofErr w:type="spellEnd"/>
+      <w:r>
+        <w:rPr>
+          <w:rFonts w:ascii="Courier New" w:eastAsia="Times New Roman" w:hAnsi="Courier New" w:cs="Courier New"/>
+          <w:color w:val="BCBEC4"/>
+          <w:kern w:val="0"/>
+          <w:sz w:val="20"/>
+          <w:szCs w:val="20"/>
+          <w:lang w:eastAsia="pt-BR"/>
+          <w14:ligatures w14:val="none"/>
+        </w:rPr>
+        <w:t xml:space="preserve"> %}</w:t>
+      </w:r>
+      <w:r>
+        <w:rPr>
+          <w:rFonts w:ascii="Courier New" w:eastAsia="Times New Roman" w:hAnsi="Courier New" w:cs="Courier New"/>
+          <w:color w:val="BCBEC4"/>
+          <w:kern w:val="0"/>
+          <w:sz w:val="20"/>
+          <w:szCs w:val="20"/>
+          <w:lang w:eastAsia="pt-BR"/>
+          <w14:ligatures w14:val="none"/>
+        </w:rPr>
+        <w:br/>
+      </w:r>
+      <w:r>
+        <w:rPr>
+          <w:rFonts w:ascii="Courier New" w:eastAsia="Times New Roman" w:hAnsi="Courier New" w:cs="Courier New"/>
+          <w:color w:val="D5B778"/>
+          <w:kern w:val="0"/>
+          <w:sz w:val="20"/>
+          <w:szCs w:val="20"/>
+          <w:lang w:eastAsia="pt-BR"/>
+          <w14:ligatures w14:val="none"/>
+        </w:rPr>
+        <w:t>&lt;</w:t>
+      </w:r>
+      <w:proofErr w:type="spellStart"/>
+      <w:r>
+        <w:rPr>
+          <w:rFonts w:ascii="Courier New" w:eastAsia="Times New Roman" w:hAnsi="Courier New" w:cs="Courier New"/>
+          <w:color w:val="D5B778"/>
+          <w:kern w:val="0"/>
+          <w:sz w:val="20"/>
+          <w:szCs w:val="20"/>
+          <w:lang w:eastAsia="pt-BR"/>
+          <w14:ligatures w14:val="none"/>
+        </w:rPr>
+        <w:t>form</w:t>
+      </w:r>
+      <w:proofErr w:type="spellEnd"/>
+      <w:r>
+        <w:rPr>
+          <w:rFonts w:ascii="Courier New" w:eastAsia="Times New Roman" w:hAnsi="Courier New" w:cs="Courier New"/>
+          <w:color w:val="D5B778"/>
+          <w:kern w:val="0"/>
+          <w:sz w:val="20"/>
+          <w:szCs w:val="20"/>
+          <w:lang w:eastAsia="pt-BR"/>
+          <w14:ligatures w14:val="none"/>
+        </w:rPr>
+        <w:t xml:space="preserve"> </w:t>
+      </w:r>
+      <w:proofErr w:type="spellStart"/>
+      <w:r>
+        <w:rPr>
+          <w:rFonts w:ascii="Courier New" w:eastAsia="Times New Roman" w:hAnsi="Courier New" w:cs="Courier New"/>
+          <w:color w:val="BABABA"/>
+          <w:kern w:val="0"/>
+          <w:sz w:val="20"/>
+          <w:szCs w:val="20"/>
+          <w:lang w:eastAsia="pt-BR"/>
+          <w14:ligatures w14:val="none"/>
+        </w:rPr>
+        <w:t>method</w:t>
+      </w:r>
+      <w:proofErr w:type="spellEnd"/>
+      <w:r>
+        <w:rPr>
+          <w:rFonts w:ascii="Courier New" w:eastAsia="Times New Roman" w:hAnsi="Courier New" w:cs="Courier New"/>
+          <w:color w:val="6AAB73"/>
+          <w:kern w:val="0"/>
+          <w:sz w:val="20"/>
+          <w:szCs w:val="20"/>
+          <w:lang w:eastAsia="pt-BR"/>
+          <w14:ligatures w14:val="none"/>
+        </w:rPr>
+        <w:t>="post"</w:t>
+      </w:r>
+      <w:r>
+        <w:rPr>
+          <w:rFonts w:ascii="Courier New" w:eastAsia="Times New Roman" w:hAnsi="Courier New" w:cs="Courier New"/>
+          <w:color w:val="D5B778"/>
+          <w:kern w:val="0"/>
+          <w:sz w:val="20"/>
+          <w:szCs w:val="20"/>
+          <w:lang w:eastAsia="pt-BR"/>
+          <w14:ligatures w14:val="none"/>
+        </w:rPr>
+        <w:t>&gt;</w:t>
+      </w:r>
+      <w:r>
+        <w:rPr>
+          <w:rFonts w:ascii="Courier New" w:eastAsia="Times New Roman" w:hAnsi="Courier New" w:cs="Courier New"/>
+          <w:color w:val="D5B778"/>
+          <w:kern w:val="0"/>
+          <w:sz w:val="20"/>
+          <w:szCs w:val="20"/>
+          <w:lang w:eastAsia="pt-BR"/>
+          <w14:ligatures w14:val="none"/>
+        </w:rPr>
+        <w:br/>
+        <w:t xml:space="preserve">    </w:t>
+      </w:r>
+      <w:r>
+        <w:rPr>
+          <w:rFonts w:ascii="Courier New" w:eastAsia="Times New Roman" w:hAnsi="Courier New" w:cs="Courier New"/>
+          <w:color w:val="BCBEC4"/>
+          <w:kern w:val="0"/>
+          <w:sz w:val="20"/>
+          <w:szCs w:val="20"/>
+          <w:lang w:eastAsia="pt-BR"/>
+          <w14:ligatures w14:val="none"/>
+        </w:rPr>
+        <w:t xml:space="preserve">{% </w:t>
+      </w:r>
+      <w:proofErr w:type="spellStart"/>
+      <w:r>
+        <w:rPr>
+          <w:rFonts w:ascii="Courier New" w:eastAsia="Times New Roman" w:hAnsi="Courier New" w:cs="Courier New"/>
+          <w:color w:val="D5B778"/>
+          <w:kern w:val="0"/>
+          <w:sz w:val="20"/>
+          <w:szCs w:val="20"/>
+          <w:lang w:eastAsia="pt-BR"/>
+          <w14:ligatures w14:val="none"/>
+        </w:rPr>
+        <w:t>csrf_token</w:t>
+      </w:r>
+      <w:proofErr w:type="spellEnd"/>
+      <w:r>
+        <w:rPr>
+          <w:rFonts w:ascii="Courier New" w:eastAsia="Times New Roman" w:hAnsi="Courier New" w:cs="Courier New"/>
+          <w:color w:val="D5B778"/>
+          <w:kern w:val="0"/>
+          <w:sz w:val="20"/>
+          <w:szCs w:val="20"/>
+          <w:lang w:eastAsia="pt-BR"/>
+          <w14:ligatures w14:val="none"/>
+        </w:rPr>
+        <w:t xml:space="preserve"> </w:t>
+      </w:r>
+      <w:r>
+        <w:rPr>
+          <w:rFonts w:ascii="Courier New" w:eastAsia="Times New Roman" w:hAnsi="Courier New" w:cs="Courier New"/>
+          <w:color w:val="BCBEC4"/>
+          <w:kern w:val="0"/>
+          <w:sz w:val="20"/>
+          <w:szCs w:val="20"/>
+          <w:lang w:eastAsia="pt-BR"/>
+          <w14:ligatures w14:val="none"/>
+        </w:rPr>
+        <w:t>%}</w:t>
+      </w:r>
+      <w:r>
+        <w:rPr>
+          <w:rFonts w:ascii="Courier New" w:eastAsia="Times New Roman" w:hAnsi="Courier New" w:cs="Courier New"/>
+          <w:color w:val="BCBEC4"/>
+          <w:kern w:val="0"/>
+          <w:sz w:val="20"/>
+          <w:szCs w:val="20"/>
+          <w:lang w:eastAsia="pt-BR"/>
+          <w14:ligatures w14:val="none"/>
+        </w:rPr>
+        <w:br/>
+        <w:t xml:space="preserve">    {{ </w:t>
+      </w:r>
+      <w:proofErr w:type="spellStart"/>
+      <w:r>
+        <w:rPr>
+          <w:rFonts w:ascii="Courier New" w:eastAsia="Times New Roman" w:hAnsi="Courier New" w:cs="Courier New"/>
+          <w:color w:val="BCBEC4"/>
+          <w:kern w:val="0"/>
+          <w:sz w:val="20"/>
+          <w:szCs w:val="20"/>
+          <w:lang w:eastAsia="pt-BR"/>
+          <w14:ligatures w14:val="none"/>
+        </w:rPr>
+        <w:t>form|bootstrap</w:t>
+      </w:r>
+      <w:proofErr w:type="spellEnd"/>
+      <w:r>
+        <w:rPr>
+          <w:rFonts w:ascii="Courier New" w:eastAsia="Times New Roman" w:hAnsi="Courier New" w:cs="Courier New"/>
+          <w:color w:val="BCBEC4"/>
+          <w:kern w:val="0"/>
+          <w:sz w:val="20"/>
+          <w:szCs w:val="20"/>
+          <w:lang w:eastAsia="pt-BR"/>
+          <w14:ligatures w14:val="none"/>
+        </w:rPr>
+        <w:t xml:space="preserve"> }}</w:t>
+      </w:r>
+      <w:r>
+        <w:rPr>
+          <w:rFonts w:ascii="Courier New" w:eastAsia="Times New Roman" w:hAnsi="Courier New" w:cs="Courier New"/>
+          <w:color w:val="BCBEC4"/>
+          <w:kern w:val="0"/>
+          <w:sz w:val="20"/>
+          <w:szCs w:val="20"/>
+          <w:lang w:eastAsia="pt-BR"/>
+          <w14:ligatures w14:val="none"/>
+        </w:rPr>
+        <w:br/>
+        <w:t xml:space="preserve">    </w:t>
+      </w:r>
+      <w:r>
+        <w:rPr>
+          <w:rFonts w:ascii="Courier New" w:eastAsia="Times New Roman" w:hAnsi="Courier New" w:cs="Courier New"/>
+          <w:color w:val="D5B778"/>
+          <w:kern w:val="0"/>
+          <w:sz w:val="20"/>
+          <w:szCs w:val="20"/>
+          <w:lang w:eastAsia="pt-BR"/>
+          <w14:ligatures w14:val="none"/>
+        </w:rPr>
+        <w:t>&lt;</w:t>
+      </w:r>
+      <w:proofErr w:type="spellStart"/>
+      <w:r>
+        <w:rPr>
+          <w:rFonts w:ascii="Courier New" w:eastAsia="Times New Roman" w:hAnsi="Courier New" w:cs="Courier New"/>
+          <w:color w:val="D5B778"/>
+          <w:kern w:val="0"/>
+          <w:sz w:val="20"/>
+          <w:szCs w:val="20"/>
+          <w:lang w:eastAsia="pt-BR"/>
+          <w14:ligatures w14:val="none"/>
+        </w:rPr>
+        <w:t>button</w:t>
+      </w:r>
+      <w:proofErr w:type="spellEnd"/>
+      <w:r>
+        <w:rPr>
+          <w:rFonts w:ascii="Courier New" w:eastAsia="Times New Roman" w:hAnsi="Courier New" w:cs="Courier New"/>
+          <w:color w:val="D5B778"/>
+          <w:kern w:val="0"/>
+          <w:sz w:val="20"/>
+          <w:szCs w:val="20"/>
+          <w:lang w:eastAsia="pt-BR"/>
+          <w14:ligatures w14:val="none"/>
+        </w:rPr>
+        <w:t xml:space="preserve"> </w:t>
+      </w:r>
+      <w:proofErr w:type="spellStart"/>
+      <w:r>
+        <w:rPr>
+          <w:rFonts w:ascii="Courier New" w:eastAsia="Times New Roman" w:hAnsi="Courier New" w:cs="Courier New"/>
+          <w:color w:val="BABABA"/>
+          <w:kern w:val="0"/>
+          <w:sz w:val="20"/>
+          <w:szCs w:val="20"/>
+          <w:lang w:eastAsia="pt-BR"/>
+          <w14:ligatures w14:val="none"/>
+        </w:rPr>
+        <w:t>type</w:t>
+      </w:r>
+      <w:proofErr w:type="spellEnd"/>
+      <w:r>
+        <w:rPr>
+          <w:rFonts w:ascii="Courier New" w:eastAsia="Times New Roman" w:hAnsi="Courier New" w:cs="Courier New"/>
+          <w:color w:val="6AAB73"/>
+          <w:kern w:val="0"/>
+          <w:sz w:val="20"/>
+          <w:szCs w:val="20"/>
+          <w:lang w:eastAsia="pt-BR"/>
+          <w14:ligatures w14:val="none"/>
+        </w:rPr>
+        <w:t>="</w:t>
+      </w:r>
+      <w:proofErr w:type="spellStart"/>
+      <w:r>
+        <w:rPr>
+          <w:rFonts w:ascii="Courier New" w:eastAsia="Times New Roman" w:hAnsi="Courier New" w:cs="Courier New"/>
+          <w:color w:val="6AAB73"/>
+          <w:kern w:val="0"/>
+          <w:sz w:val="20"/>
+          <w:szCs w:val="20"/>
+          <w:lang w:eastAsia="pt-BR"/>
+          <w14:ligatures w14:val="none"/>
+        </w:rPr>
+        <w:t>submit</w:t>
+      </w:r>
+      <w:proofErr w:type="spellEnd"/>
+      <w:r>
+        <w:rPr>
+          <w:rFonts w:ascii="Courier New" w:eastAsia="Times New Roman" w:hAnsi="Courier New" w:cs="Courier New"/>
+          <w:color w:val="6AAB73"/>
+          <w:kern w:val="0"/>
+          <w:sz w:val="20"/>
+          <w:szCs w:val="20"/>
+          <w:lang w:eastAsia="pt-BR"/>
+          <w14:ligatures w14:val="none"/>
+        </w:rPr>
+        <w:t xml:space="preserve">" </w:t>
+      </w:r>
+      <w:proofErr w:type="spellStart"/>
+      <w:r>
+        <w:rPr>
+          <w:rFonts w:ascii="Courier New" w:eastAsia="Times New Roman" w:hAnsi="Courier New" w:cs="Courier New"/>
+          <w:color w:val="BABABA"/>
+          <w:kern w:val="0"/>
+          <w:sz w:val="20"/>
+          <w:szCs w:val="20"/>
+          <w:lang w:eastAsia="pt-BR"/>
+          <w14:ligatures w14:val="none"/>
+        </w:rPr>
+        <w:t>class</w:t>
+      </w:r>
+      <w:proofErr w:type="spellEnd"/>
+      <w:r>
+        <w:rPr>
+          <w:rFonts w:ascii="Courier New" w:eastAsia="Times New Roman" w:hAnsi="Courier New" w:cs="Courier New"/>
+          <w:color w:val="6AAB73"/>
+          <w:kern w:val="0"/>
+          <w:sz w:val="20"/>
+          <w:szCs w:val="20"/>
+          <w:lang w:eastAsia="pt-BR"/>
+          <w14:ligatures w14:val="none"/>
+        </w:rPr>
+        <w:t>="</w:t>
+      </w:r>
+      <w:proofErr w:type="spellStart"/>
+      <w:r>
+        <w:rPr>
+          <w:rFonts w:ascii="Courier New" w:eastAsia="Times New Roman" w:hAnsi="Courier New" w:cs="Courier New"/>
+          <w:color w:val="6AAB73"/>
+          <w:kern w:val="0"/>
+          <w:sz w:val="20"/>
+          <w:szCs w:val="20"/>
+          <w:lang w:eastAsia="pt-BR"/>
+          <w14:ligatures w14:val="none"/>
+        </w:rPr>
+        <w:t>btn</w:t>
+      </w:r>
+      <w:proofErr w:type="spellEnd"/>
+      <w:r>
+        <w:rPr>
+          <w:rFonts w:ascii="Courier New" w:eastAsia="Times New Roman" w:hAnsi="Courier New" w:cs="Courier New"/>
+          <w:color w:val="6AAB73"/>
+          <w:kern w:val="0"/>
+          <w:sz w:val="20"/>
+          <w:szCs w:val="20"/>
+          <w:lang w:eastAsia="pt-BR"/>
+          <w14:ligatures w14:val="none"/>
+        </w:rPr>
+        <w:t xml:space="preserve"> </w:t>
+      </w:r>
+      <w:proofErr w:type="spellStart"/>
+      <w:r>
+        <w:rPr>
+          <w:rFonts w:ascii="Courier New" w:eastAsia="Times New Roman" w:hAnsi="Courier New" w:cs="Courier New"/>
+          <w:color w:val="6AAB73"/>
+          <w:kern w:val="0"/>
+          <w:sz w:val="20"/>
+          <w:szCs w:val="20"/>
+          <w:lang w:eastAsia="pt-BR"/>
+          <w14:ligatures w14:val="none"/>
+        </w:rPr>
+        <w:t>btn-info</w:t>
+      </w:r>
+      <w:proofErr w:type="spellEnd"/>
+      <w:r>
+        <w:rPr>
+          <w:rFonts w:ascii="Courier New" w:eastAsia="Times New Roman" w:hAnsi="Courier New" w:cs="Courier New"/>
+          <w:color w:val="6AAB73"/>
+          <w:kern w:val="0"/>
+          <w:sz w:val="20"/>
+          <w:szCs w:val="20"/>
+          <w:lang w:eastAsia="pt-BR"/>
+          <w14:ligatures w14:val="none"/>
+        </w:rPr>
+        <w:t>"</w:t>
+      </w:r>
+      <w:r>
+        <w:rPr>
+          <w:rFonts w:ascii="Courier New" w:eastAsia="Times New Roman" w:hAnsi="Courier New" w:cs="Courier New"/>
+          <w:color w:val="D5B778"/>
+          <w:kern w:val="0"/>
+          <w:sz w:val="20"/>
+          <w:szCs w:val="20"/>
+          <w:lang w:eastAsia="pt-BR"/>
+          <w14:ligatures w14:val="none"/>
+        </w:rPr>
+        <w:t>&gt;</w:t>
+      </w:r>
+      <w:r>
+        <w:rPr>
+          <w:rFonts w:ascii="Courier New" w:eastAsia="Times New Roman" w:hAnsi="Courier New" w:cs="Courier New"/>
+          <w:color w:val="BCBEC4"/>
+          <w:kern w:val="0"/>
+          <w:sz w:val="20"/>
+          <w:szCs w:val="20"/>
+          <w:lang w:eastAsia="pt-BR"/>
+          <w14:ligatures w14:val="none"/>
+        </w:rPr>
+        <w:t>Salvar</w:t>
+      </w:r>
+      <w:r>
+        <w:rPr>
+          <w:rFonts w:ascii="Courier New" w:eastAsia="Times New Roman" w:hAnsi="Courier New" w:cs="Courier New"/>
+          <w:color w:val="D5B778"/>
+          <w:kern w:val="0"/>
+          <w:sz w:val="20"/>
+          <w:szCs w:val="20"/>
+          <w:lang w:eastAsia="pt-BR"/>
+          <w14:ligatures w14:val="none"/>
+        </w:rPr>
+        <w:t>&lt;/</w:t>
+      </w:r>
+      <w:proofErr w:type="spellStart"/>
+      <w:r>
+        <w:rPr>
+          <w:rFonts w:ascii="Courier New" w:eastAsia="Times New Roman" w:hAnsi="Courier New" w:cs="Courier New"/>
+          <w:color w:val="D5B778"/>
+          <w:kern w:val="0"/>
+          <w:sz w:val="20"/>
+          <w:szCs w:val="20"/>
+          <w:lang w:eastAsia="pt-BR"/>
+          <w14:ligatures w14:val="none"/>
+        </w:rPr>
+        <w:t>button</w:t>
+      </w:r>
+      <w:proofErr w:type="spellEnd"/>
+      <w:r>
+        <w:rPr>
+          <w:rFonts w:ascii="Courier New" w:eastAsia="Times New Roman" w:hAnsi="Courier New" w:cs="Courier New"/>
+          <w:color w:val="D5B778"/>
+          <w:kern w:val="0"/>
+          <w:sz w:val="20"/>
+          <w:szCs w:val="20"/>
+          <w:lang w:eastAsia="pt-BR"/>
+          <w14:ligatures w14:val="none"/>
+        </w:rPr>
+        <w:t>&gt;</w:t>
+      </w:r>
+      <w:r>
+        <w:rPr>
+          <w:rFonts w:ascii="Courier New" w:eastAsia="Times New Roman" w:hAnsi="Courier New" w:cs="Courier New"/>
+          <w:color w:val="D5B778"/>
+          <w:kern w:val="0"/>
+          <w:sz w:val="20"/>
+          <w:szCs w:val="20"/>
+          <w:lang w:eastAsia="pt-BR"/>
+          <w14:ligatures w14:val="none"/>
+        </w:rPr>
+        <w:br/>
+        <w:t>&lt;/</w:t>
+      </w:r>
+      <w:proofErr w:type="spellStart"/>
+      <w:r>
+        <w:rPr>
+          <w:rFonts w:ascii="Courier New" w:eastAsia="Times New Roman" w:hAnsi="Courier New" w:cs="Courier New"/>
+          <w:color w:val="D5B778"/>
+          <w:kern w:val="0"/>
+          <w:sz w:val="20"/>
+          <w:szCs w:val="20"/>
+          <w:lang w:eastAsia="pt-BR"/>
+          <w14:ligatures w14:val="none"/>
+        </w:rPr>
+        <w:t>form</w:t>
+      </w:r>
+      <w:proofErr w:type="spellEnd"/>
+      <w:r>
+        <w:rPr>
+          <w:rFonts w:ascii="Courier New" w:eastAsia="Times New Roman" w:hAnsi="Courier New" w:cs="Courier New"/>
+          <w:color w:val="D5B778"/>
+          <w:kern w:val="0"/>
+          <w:sz w:val="20"/>
+          <w:szCs w:val="20"/>
+          <w:lang w:eastAsia="pt-BR"/>
+          <w14:ligatures w14:val="none"/>
+        </w:rPr>
+        <w:t>&gt;</w:t>
+      </w:r>
+      <w:r>
+        <w:rPr>
+          <w:rFonts w:ascii="Courier New" w:eastAsia="Times New Roman" w:hAnsi="Courier New" w:cs="Courier New"/>
+          <w:color w:val="D5B778"/>
+          <w:kern w:val="0"/>
+          <w:sz w:val="20"/>
+          <w:szCs w:val="20"/>
+          <w:lang w:eastAsia="pt-BR"/>
+          <w14:ligatures w14:val="none"/>
+        </w:rPr>
+        <w:br/>
+      </w:r>
+      <w:r>
+        <w:rPr>
+          <w:rFonts w:ascii="Courier New" w:eastAsia="Times New Roman" w:hAnsi="Courier New" w:cs="Courier New"/>
+          <w:color w:val="BCBEC4"/>
+          <w:kern w:val="0"/>
+          <w:sz w:val="20"/>
+          <w:szCs w:val="20"/>
+          <w:lang w:eastAsia="pt-BR"/>
+          <w14:ligatures w14:val="none"/>
+        </w:rPr>
+        <w:t xml:space="preserve">{% </w:t>
+      </w:r>
+      <w:proofErr w:type="spellStart"/>
+      <w:r>
+        <w:rPr>
+          <w:rFonts w:ascii="Courier New" w:eastAsia="Times New Roman" w:hAnsi="Courier New" w:cs="Courier New"/>
+          <w:color w:val="D5B778"/>
+          <w:kern w:val="0"/>
+          <w:sz w:val="20"/>
+          <w:szCs w:val="20"/>
+          <w:lang w:eastAsia="pt-BR"/>
+          <w14:ligatures w14:val="none"/>
+        </w:rPr>
+        <w:t>endblock</w:t>
+      </w:r>
+      <w:proofErr w:type="spellEnd"/>
+      <w:r>
+        <w:rPr>
+          <w:rFonts w:ascii="Courier New" w:eastAsia="Times New Roman" w:hAnsi="Courier New" w:cs="Courier New"/>
+          <w:color w:val="D5B778"/>
+          <w:kern w:val="0"/>
+          <w:sz w:val="20"/>
+          <w:szCs w:val="20"/>
+          <w:lang w:eastAsia="pt-BR"/>
+          <w14:ligatures w14:val="none"/>
+        </w:rPr>
+        <w:t xml:space="preserve"> </w:t>
+      </w:r>
+      <w:r>
+        <w:rPr>
+          <w:rFonts w:ascii="Courier New" w:eastAsia="Times New Roman" w:hAnsi="Courier New" w:cs="Courier New"/>
+          <w:color w:val="BCBEC4"/>
+          <w:kern w:val="0"/>
+          <w:sz w:val="20"/>
+          <w:szCs w:val="20"/>
+          <w:lang w:eastAsia="pt-BR"/>
+          <w14:ligatures w14:val="none"/>
+        </w:rPr>
+        <w:t>%}</w:t>
+      </w:r>
+    </w:p>
+    <w:p/>
+    <w:p>
+      <w:r>
+        <w:drawing>
+          <wp:inline distT="0" distB="0" distL="0" distR="0" wp14:anchorId="09AEEE59" wp14:editId="393DBB97">
+            <wp:extent cx="5400040" cy="944245"/>
+            <wp:effectExtent l="0" t="0" r="0" b="0"/>
+            <wp:docPr id="1312830336" name="Imagem 1"/>
+            <wp:cNvGraphicFramePr>
+              <a:graphicFrameLocks xmlns:a="http://schemas.openxmlformats.org/drawingml/2006/main" noChangeAspect="1"/>
+            </wp:cNvGraphicFramePr>
+            <a:graphic xmlns:a="http://schemas.openxmlformats.org/drawingml/2006/main">
+              <a:graphicData uri="http://schemas.openxmlformats.org/drawingml/2006/picture">
+                <pic:pic xmlns:pic="http://schemas.openxmlformats.org/drawingml/2006/picture">
+                  <pic:nvPicPr>
+                    <pic:cNvPr id="1312830336" name=""/>
+                    <pic:cNvPicPr/>
+                  </pic:nvPicPr>
+                  <pic:blipFill>
+                    <a:blip r:embed="rId32"/>
+                    <a:stretch>
+                      <a:fillRect/>
+                    </a:stretch>
+                  </pic:blipFill>
+                  <pic:spPr>
+                    <a:xfrm>
+                      <a:off x="0" y="0"/>
+                      <a:ext cx="5400040" cy="944245"/>
+                    </a:xfrm>
+                    <a:prstGeom prst="rect">
+                      <a:avLst/>
+                    </a:prstGeom>
+                  </pic:spPr>
+                </pic:pic>
+              </a:graphicData>
+            </a:graphic>
+          </wp:inline>
+        </w:drawing>
+      </w:r>
+    </w:p>
     <w:p>
       <w:pPr>
         <w:pStyle w:val="Titulo1ABNT"/>
@@ -2782,6 +6283,58 @@
       <w:shd w:val="clear" w:color="auto" w:fill="E1DFDD"/>
     </w:rPr>
   </w:style>
+  <w:style w:type="paragraph" w:styleId="Pr-formataoHTML">
+    <w:name w:val="HTML Preformatted"/>
+    <w:basedOn w:val="Normal"/>
+    <w:link w:val="Pr-formataoHTMLChar"/>
+    <w:uiPriority w:val="99"/>
+    <w:semiHidden/>
+    <w:unhideWhenUsed/>
+    <w:rsid w:val="00DF7910"/>
+    <w:pPr>
+      <w:tabs>
+        <w:tab w:val="left" w:pos="916"/>
+        <w:tab w:val="left" w:pos="1832"/>
+        <w:tab w:val="left" w:pos="2748"/>
+        <w:tab w:val="left" w:pos="3664"/>
+        <w:tab w:val="left" w:pos="4580"/>
+        <w:tab w:val="left" w:pos="5496"/>
+        <w:tab w:val="left" w:pos="6412"/>
+        <w:tab w:val="left" w:pos="7328"/>
+        <w:tab w:val="left" w:pos="8244"/>
+        <w:tab w:val="left" w:pos="9160"/>
+        <w:tab w:val="left" w:pos="10076"/>
+        <w:tab w:val="left" w:pos="10992"/>
+        <w:tab w:val="left" w:pos="11908"/>
+        <w:tab w:val="left" w:pos="12824"/>
+        <w:tab w:val="left" w:pos="13740"/>
+        <w:tab w:val="left" w:pos="14656"/>
+      </w:tabs>
+      <w:spacing w:after="0" w:line="240" w:lineRule="auto"/>
+    </w:pPr>
+    <w:rPr>
+      <w:rFonts w:ascii="Courier New" w:eastAsia="Times New Roman" w:hAnsi="Courier New" w:cs="Courier New"/>
+      <w:kern w:val="0"/>
+      <w:sz w:val="20"/>
+      <w:szCs w:val="20"/>
+      <w:lang w:eastAsia="pt-BR"/>
+    </w:rPr>
+  </w:style>
+  <w:style w:type="character" w:customStyle="1" w:styleId="Pr-formataoHTMLChar">
+    <w:name w:val="Pré-formatação HTML Char"/>
+    <w:basedOn w:val="Fontepargpadro"/>
+    <w:link w:val="Pr-formataoHTML"/>
+    <w:uiPriority w:val="99"/>
+    <w:semiHidden/>
+    <w:rsid w:val="00DF7910"/>
+    <w:rPr>
+      <w:rFonts w:ascii="Courier New" w:eastAsia="Times New Roman" w:hAnsi="Courier New" w:cs="Courier New"/>
+      <w:kern w:val="0"/>
+      <w:sz w:val="20"/>
+      <w:szCs w:val="20"/>
+      <w:lang w:eastAsia="pt-BR"/>
+    </w:rPr>
+  </w:style>
 </w:styles>
 </file>
 

</xml_diff>

<commit_message>
notes entendendo como funciona arquivos estaticos
</commit_message>
<xml_diff>
--- a/notes.docx
+++ b/notes.docx
@@ -67,6 +67,7 @@
           <w:lang w:val="en-US"/>
         </w:rPr>
       </w:pPr>
+      <w:proofErr w:type="gramStart"/>
       <w:r>
         <w:rPr>
           <w:lang w:val="en-US"/>
@@ -87,6 +88,7 @@
         </w:rPr>
         <w:t>\Scripts\activate</w:t>
       </w:r>
+      <w:proofErr w:type="gramEnd"/>
     </w:p>
     <w:p>
       <w:pPr>
@@ -164,13 +166,20 @@
         <w:rPr>
           <w:lang w:val="en-US"/>
         </w:rPr>
-        <w:t>gestao_rh</w:t>
-      </w:r>
-      <w:proofErr w:type="spellEnd"/>
+        <w:t>gestao_</w:t>
+      </w:r>
+      <w:proofErr w:type="gramStart"/>
       <w:r>
         <w:rPr>
           <w:lang w:val="en-US"/>
         </w:rPr>
+        <w:t>rh</w:t>
+      </w:r>
+      <w:proofErr w:type="spellEnd"/>
+      <w:r>
+        <w:rPr>
+          <w:lang w:val="en-US"/>
+        </w:rPr>
         <w:t xml:space="preserve"> </w:t>
       </w:r>
       <w:r>
@@ -179,6 +188,7 @@
         </w:rPr>
         <w:t>.</w:t>
       </w:r>
+      <w:proofErr w:type="gramEnd"/>
     </w:p>
     <w:p>
       <w:r>
@@ -707,10 +717,12 @@
         <w:t xml:space="preserve">ba terminal do </w:t>
       </w:r>
       <w:proofErr w:type="spellStart"/>
+      <w:proofErr w:type="gramStart"/>
       <w:r>
         <w:t>Pycharm</w:t>
       </w:r>
       <w:proofErr w:type="spellEnd"/>
+      <w:proofErr w:type="gramEnd"/>
       <w:r>
         <w:t xml:space="preserve"> mas com os parâmetros –login -i</w:t>
       </w:r>
@@ -978,8 +990,13 @@
         <w:t>href</w:t>
       </w:r>
       <w:proofErr w:type="spellEnd"/>
-      <w:r>
-        <w:t xml:space="preserve">={% </w:t>
+      <w:proofErr w:type="gramStart"/>
+      <w:r>
+        <w:t>={</w:t>
+      </w:r>
+      <w:proofErr w:type="gramEnd"/>
+      <w:r>
+        <w:t xml:space="preserve">% </w:t>
       </w:r>
       <w:proofErr w:type="spellStart"/>
       <w:r>
@@ -1050,7 +1067,15 @@
     </w:p>
     <w:p>
       <w:r>
-        <w:t xml:space="preserve">Mas para que o Django encontre-os precisaremos no setting.py passar o caminho do </w:t>
+        <w:t xml:space="preserve">Mas para que o Django </w:t>
+      </w:r>
+      <w:proofErr w:type="gramStart"/>
+      <w:r>
+        <w:t>encontre-os</w:t>
+      </w:r>
+      <w:proofErr w:type="gramEnd"/>
+      <w:r>
+        <w:t xml:space="preserve"> precisaremos no setting.py passar o caminho do </w:t>
       </w:r>
       <w:proofErr w:type="spellStart"/>
       <w:r>
@@ -1749,7 +1774,15 @@
     </w:p>
     <w:p>
       <w:r>
-        <w:t>Para fazer o logout é só redirecionarmos o tela do Template pra ‘logout’ da seguinte forma:</w:t>
+        <w:t xml:space="preserve">Para fazer o logout é só redirecionarmos </w:t>
+      </w:r>
+      <w:proofErr w:type="gramStart"/>
+      <w:r>
+        <w:t>o tela</w:t>
+      </w:r>
+      <w:proofErr w:type="gramEnd"/>
+      <w:r>
+        <w:t xml:space="preserve"> do Template pra ‘logout’ da seguinte forma:</w:t>
       </w:r>
     </w:p>
     <w:p>
@@ -2110,13 +2143,23 @@
         <w:t xml:space="preserve">from </w:t>
       </w:r>
       <w:proofErr w:type="spellStart"/>
+      <w:proofErr w:type="gramStart"/>
       <w:r>
         <w:rPr>
           <w:b/>
           <w:bCs/>
           <w:lang w:val="en-US"/>
         </w:rPr>
-        <w:t>django.views.generic.edit</w:t>
+        <w:t>django.views</w:t>
+      </w:r>
+      <w:proofErr w:type="gramEnd"/>
+      <w:r>
+        <w:rPr>
+          <w:b/>
+          <w:bCs/>
+          <w:lang w:val="en-US"/>
+        </w:rPr>
+        <w:t>.generic.edit</w:t>
       </w:r>
       <w:proofErr w:type="spellEnd"/>
       <w:r>
@@ -2249,6 +2292,7 @@
         <w:t xml:space="preserve">class </w:t>
       </w:r>
       <w:proofErr w:type="spellStart"/>
+      <w:proofErr w:type="gramStart"/>
       <w:r>
         <w:rPr>
           <w:rFonts w:ascii="Courier New" w:eastAsia="Times New Roman" w:hAnsi="Courier New" w:cs="Courier New"/>
@@ -2275,6 +2319,7 @@
         <w:t>(</w:t>
       </w:r>
       <w:proofErr w:type="spellStart"/>
+      <w:proofErr w:type="gramEnd"/>
       <w:r>
         <w:rPr>
           <w:rFonts w:ascii="Courier New" w:eastAsia="Times New Roman" w:hAnsi="Courier New" w:cs="Courier New"/>
@@ -2411,15 +2456,31 @@
           <w:b/>
           <w:bCs/>
         </w:rPr>
-        <w:t>as_view</w:t>
-      </w:r>
-      <w:proofErr w:type="spellEnd"/>
+        <w:t>as_</w:t>
+      </w:r>
+      <w:proofErr w:type="gramStart"/>
       <w:r>
         <w:rPr>
           <w:b/>
           <w:bCs/>
         </w:rPr>
-        <w:t>()</w:t>
+        <w:t>view</w:t>
+      </w:r>
+      <w:proofErr w:type="spellEnd"/>
+      <w:r>
+        <w:rPr>
+          <w:b/>
+          <w:bCs/>
+        </w:rPr>
+        <w:t>(</w:t>
+      </w:r>
+      <w:proofErr w:type="gramEnd"/>
+      <w:r>
+        <w:rPr>
+          <w:b/>
+          <w:bCs/>
+        </w:rPr>
+        <w:t>)</w:t>
       </w:r>
       <w:r>
         <w:t>’:</w:t>
@@ -2470,6 +2531,7 @@
         <w:t xml:space="preserve">from </w:t>
       </w:r>
       <w:proofErr w:type="spellStart"/>
+      <w:proofErr w:type="gramStart"/>
       <w:r>
         <w:rPr>
           <w:rFonts w:ascii="Courier New" w:eastAsia="Times New Roman" w:hAnsi="Courier New" w:cs="Courier New"/>
@@ -2483,6 +2545,7 @@
         <w:t>django.urls</w:t>
       </w:r>
       <w:proofErr w:type="spellEnd"/>
+      <w:proofErr w:type="gramEnd"/>
       <w:r>
         <w:rPr>
           <w:rFonts w:ascii="Courier New" w:eastAsia="Times New Roman" w:hAnsi="Courier New" w:cs="Courier New"/>
@@ -3123,6 +3186,7 @@
       <w:r>
         <w:t xml:space="preserve"> ‘</w:t>
       </w:r>
+      <w:proofErr w:type="gramStart"/>
       <w:r>
         <w:rPr>
           <w:b/>
@@ -3139,6 +3203,7 @@
         <w:t>form</w:t>
       </w:r>
       <w:proofErr w:type="spellEnd"/>
+      <w:proofErr w:type="gramEnd"/>
       <w:r>
         <w:rPr>
           <w:b/>
@@ -3357,19 +3422,45 @@
           <w14:ligatures w14:val="none"/>
         </w:rPr>
         <w:br/>
-        <w:t xml:space="preserve">    </w:t>
-      </w:r>
-      <w:r>
-        <w:rPr>
-          <w:rFonts w:ascii="Courier New" w:eastAsia="Times New Roman" w:hAnsi="Courier New" w:cs="Courier New"/>
-          <w:color w:val="BCBEC4"/>
-          <w:kern w:val="0"/>
-          <w:sz w:val="20"/>
-          <w:szCs w:val="20"/>
-          <w:lang w:val="en-US" w:eastAsia="pt-BR"/>
-          <w14:ligatures w14:val="none"/>
-        </w:rPr>
-        <w:t xml:space="preserve">{% </w:t>
+        <w:t xml:space="preserve"> </w:t>
+      </w:r>
+      <w:proofErr w:type="gramStart"/>
+      <w:r>
+        <w:rPr>
+          <w:rFonts w:ascii="Courier New" w:eastAsia="Times New Roman" w:hAnsi="Courier New" w:cs="Courier New"/>
+          <w:color w:val="D5B778"/>
+          <w:kern w:val="0"/>
+          <w:sz w:val="20"/>
+          <w:szCs w:val="20"/>
+          <w:lang w:val="en-US" w:eastAsia="pt-BR"/>
+          <w14:ligatures w14:val="none"/>
+        </w:rPr>
+        <w:t xml:space="preserve">   </w:t>
+      </w:r>
+      <w:r>
+        <w:rPr>
+          <w:rFonts w:ascii="Courier New" w:eastAsia="Times New Roman" w:hAnsi="Courier New" w:cs="Courier New"/>
+          <w:color w:val="BCBEC4"/>
+          <w:kern w:val="0"/>
+          <w:sz w:val="20"/>
+          <w:szCs w:val="20"/>
+          <w:lang w:val="en-US" w:eastAsia="pt-BR"/>
+          <w14:ligatures w14:val="none"/>
+        </w:rPr>
+        <w:t>{</w:t>
+      </w:r>
+      <w:proofErr w:type="gramEnd"/>
+      <w:r>
+        <w:rPr>
+          <w:rFonts w:ascii="Courier New" w:eastAsia="Times New Roman" w:hAnsi="Courier New" w:cs="Courier New"/>
+          <w:color w:val="BCBEC4"/>
+          <w:kern w:val="0"/>
+          <w:sz w:val="20"/>
+          <w:szCs w:val="20"/>
+          <w:lang w:val="en-US" w:eastAsia="pt-BR"/>
+          <w14:ligatures w14:val="none"/>
+        </w:rPr>
+        <w:t xml:space="preserve">% </w:t>
       </w:r>
       <w:proofErr w:type="spellStart"/>
       <w:r>
@@ -3639,7 +3730,15 @@
     </w:p>
     <w:p>
       <w:r>
-        <w:t>Porém, existe mais uma etapa para quando clicar em salvar, que é no caso do formulário ser válido:</w:t>
+        <w:t xml:space="preserve">Porém, existe mais uma etapa para quando clicar em salvar, que é no caso </w:t>
+      </w:r>
+      <w:proofErr w:type="gramStart"/>
+      <w:r>
+        <w:t>do</w:t>
+      </w:r>
+      <w:proofErr w:type="gramEnd"/>
+      <w:r>
+        <w:t xml:space="preserve"> formulário ser válido:</w:t>
       </w:r>
     </w:p>
     <w:p>
@@ -3711,7 +3810,20 @@
           <w:lang w:eastAsia="pt-BR"/>
           <w14:ligatures w14:val="none"/>
         </w:rPr>
-        <w:t>form_valid</w:t>
+        <w:t>form_</w:t>
+      </w:r>
+      <w:proofErr w:type="gramStart"/>
+      <w:r>
+        <w:rPr>
+          <w:rFonts w:ascii="Courier New" w:eastAsia="Times New Roman" w:hAnsi="Courier New" w:cs="Courier New"/>
+          <w:color w:val="56A8F5"/>
+          <w:kern w:val="0"/>
+          <w:sz w:val="20"/>
+          <w:szCs w:val="20"/>
+          <w:lang w:eastAsia="pt-BR"/>
+          <w14:ligatures w14:val="none"/>
+        </w:rPr>
+        <w:t>valid</w:t>
       </w:r>
       <w:proofErr w:type="spellEnd"/>
       <w:r>
@@ -3726,6 +3838,7 @@
         </w:rPr>
         <w:t>(</w:t>
       </w:r>
+      <w:proofErr w:type="gramEnd"/>
       <w:r>
         <w:rPr>
           <w:rFonts w:ascii="Courier New" w:eastAsia="Times New Roman" w:hAnsi="Courier New" w:cs="Courier New"/>
@@ -4371,6 +4484,7 @@
       <w:r>
         <w:t xml:space="preserve"> e onde era </w:t>
       </w:r>
+      <w:proofErr w:type="gramStart"/>
       <w:r>
         <w:rPr>
           <w:b/>
@@ -4387,6 +4501,7 @@
         <w:t>form</w:t>
       </w:r>
       <w:proofErr w:type="spellEnd"/>
+      <w:proofErr w:type="gramEnd"/>
       <w:r>
         <w:rPr>
           <w:b/>
@@ -4493,17 +4608,31 @@
         <w:t xml:space="preserve">    </w:t>
       </w:r>
       <w:proofErr w:type="spellStart"/>
-      <w:r>
-        <w:rPr>
-          <w:rFonts w:ascii="Courier New" w:eastAsia="Times New Roman" w:hAnsi="Courier New" w:cs="Courier New"/>
-          <w:color w:val="BCBEC4"/>
-          <w:kern w:val="0"/>
-          <w:sz w:val="20"/>
-          <w:szCs w:val="20"/>
-          <w:lang w:val="en-US" w:eastAsia="pt-BR"/>
-          <w14:ligatures w14:val="none"/>
-        </w:rPr>
-        <w:t>os.path.join</w:t>
+      <w:proofErr w:type="gramStart"/>
+      <w:r>
+        <w:rPr>
+          <w:rFonts w:ascii="Courier New" w:eastAsia="Times New Roman" w:hAnsi="Courier New" w:cs="Courier New"/>
+          <w:color w:val="BCBEC4"/>
+          <w:kern w:val="0"/>
+          <w:sz w:val="20"/>
+          <w:szCs w:val="20"/>
+          <w:lang w:val="en-US" w:eastAsia="pt-BR"/>
+          <w14:ligatures w14:val="none"/>
+        </w:rPr>
+        <w:t>os.path</w:t>
+      </w:r>
+      <w:proofErr w:type="gramEnd"/>
+      <w:r>
+        <w:rPr>
+          <w:rFonts w:ascii="Courier New" w:eastAsia="Times New Roman" w:hAnsi="Courier New" w:cs="Courier New"/>
+          <w:color w:val="BCBEC4"/>
+          <w:kern w:val="0"/>
+          <w:sz w:val="20"/>
+          <w:szCs w:val="20"/>
+          <w:lang w:val="en-US" w:eastAsia="pt-BR"/>
+          <w14:ligatures w14:val="none"/>
+        </w:rPr>
+        <w:t>.join</w:t>
       </w:r>
       <w:proofErr w:type="spellEnd"/>
       <w:r>
@@ -4557,48 +4686,11 @@
       </w:r>
     </w:p>
     <w:p>
-      <w:pPr>
-        <w:rPr>
-          <w:lang w:val="en-US"/>
-        </w:rPr>
-      </w:pPr>
-    </w:p>
-    <w:p>
-      <w:r>
-        <w:t>E se mesmo assim n</w:t>
-      </w:r>
-      <w:r>
-        <w:t>ão funcionar rodar:</w:t>
-      </w:r>
-    </w:p>
-    <w:p>
-      <w:pPr>
-        <w:pStyle w:val="code"/>
-        <w:rPr>
-          <w:lang w:val="en-US"/>
-        </w:rPr>
-      </w:pPr>
-      <w:r>
-        <w:rPr>
-          <w:lang w:val="en-US"/>
-        </w:rPr>
-        <w:t xml:space="preserve">python manage.py </w:t>
-      </w:r>
-      <w:proofErr w:type="spellStart"/>
-      <w:r>
-        <w:rPr>
-          <w:lang w:val="en-US"/>
-        </w:rPr>
-        <w:t>collectstatic</w:t>
-      </w:r>
-      <w:proofErr w:type="spellEnd"/>
-    </w:p>
-    <w:p>
-      <w:r>
-        <w:t>E assim ficará a inte</w:t>
-      </w:r>
-      <w:r>
-        <w:t>rface:</w:t>
+      <w:r>
+        <w:t>E em pro</w:t>
+      </w:r>
+      <w:r>
+        <w:t>dução:</w:t>
       </w:r>
     </w:p>
     <w:p>
@@ -4629,6 +4721,160 @@
           <w:kern w:val="0"/>
           <w:sz w:val="20"/>
           <w:szCs w:val="20"/>
+          <w:lang w:val="en-US" w:eastAsia="pt-BR"/>
+          <w14:ligatures w14:val="none"/>
+        </w:rPr>
+      </w:pPr>
+      <w:r>
+        <w:rPr>
+          <w:rFonts w:ascii="Courier New" w:eastAsia="Times New Roman" w:hAnsi="Courier New" w:cs="Courier New"/>
+          <w:color w:val="BCBEC4"/>
+          <w:kern w:val="0"/>
+          <w:sz w:val="20"/>
+          <w:szCs w:val="20"/>
+          <w:lang w:val="en-US" w:eastAsia="pt-BR"/>
+          <w14:ligatures w14:val="none"/>
+        </w:rPr>
+        <w:t xml:space="preserve">STATIC_ROOT = </w:t>
+      </w:r>
+      <w:proofErr w:type="spellStart"/>
+      <w:proofErr w:type="gramStart"/>
+      <w:r>
+        <w:rPr>
+          <w:rFonts w:ascii="Courier New" w:eastAsia="Times New Roman" w:hAnsi="Courier New" w:cs="Courier New"/>
+          <w:color w:val="BCBEC4"/>
+          <w:kern w:val="0"/>
+          <w:sz w:val="20"/>
+          <w:szCs w:val="20"/>
+          <w:lang w:val="en-US" w:eastAsia="pt-BR"/>
+          <w14:ligatures w14:val="none"/>
+        </w:rPr>
+        <w:t>os.path</w:t>
+      </w:r>
+      <w:proofErr w:type="gramEnd"/>
+      <w:r>
+        <w:rPr>
+          <w:rFonts w:ascii="Courier New" w:eastAsia="Times New Roman" w:hAnsi="Courier New" w:cs="Courier New"/>
+          <w:color w:val="BCBEC4"/>
+          <w:kern w:val="0"/>
+          <w:sz w:val="20"/>
+          <w:szCs w:val="20"/>
+          <w:lang w:val="en-US" w:eastAsia="pt-BR"/>
+          <w14:ligatures w14:val="none"/>
+        </w:rPr>
+        <w:t>.join</w:t>
+      </w:r>
+      <w:proofErr w:type="spellEnd"/>
+      <w:r>
+        <w:rPr>
+          <w:rFonts w:ascii="Courier New" w:eastAsia="Times New Roman" w:hAnsi="Courier New" w:cs="Courier New"/>
+          <w:color w:val="BCBEC4"/>
+          <w:kern w:val="0"/>
+          <w:sz w:val="20"/>
+          <w:szCs w:val="20"/>
+          <w:lang w:val="en-US" w:eastAsia="pt-BR"/>
+          <w14:ligatures w14:val="none"/>
+        </w:rPr>
+        <w:t xml:space="preserve">(BASE_DIR, </w:t>
+      </w:r>
+      <w:r>
+        <w:rPr>
+          <w:rFonts w:ascii="Courier New" w:eastAsia="Times New Roman" w:hAnsi="Courier New" w:cs="Courier New"/>
+          <w:color w:val="6AAB73"/>
+          <w:kern w:val="0"/>
+          <w:sz w:val="20"/>
+          <w:szCs w:val="20"/>
+          <w:lang w:val="en-US" w:eastAsia="pt-BR"/>
+          <w14:ligatures w14:val="none"/>
+        </w:rPr>
+        <w:t>"static/"</w:t>
+      </w:r>
+      <w:r>
+        <w:rPr>
+          <w:rFonts w:ascii="Courier New" w:eastAsia="Times New Roman" w:hAnsi="Courier New" w:cs="Courier New"/>
+          <w:color w:val="BCBEC4"/>
+          <w:kern w:val="0"/>
+          <w:sz w:val="20"/>
+          <w:szCs w:val="20"/>
+          <w:lang w:val="en-US" w:eastAsia="pt-BR"/>
+          <w14:ligatures w14:val="none"/>
+        </w:rPr>
+        <w:t>)</w:t>
+      </w:r>
+    </w:p>
+    <w:p>
+      <w:pPr>
+        <w:rPr>
+          <w:lang w:val="en-US"/>
+        </w:rPr>
+      </w:pPr>
+    </w:p>
+    <w:p>
+      <w:r>
+        <w:t>E se mesmo assim n</w:t>
+      </w:r>
+      <w:r>
+        <w:t>ão funcionar rodar:</w:t>
+      </w:r>
+    </w:p>
+    <w:p>
+      <w:pPr>
+        <w:pStyle w:val="code"/>
+        <w:rPr>
+          <w:lang w:val="en-US"/>
+        </w:rPr>
+      </w:pPr>
+      <w:r>
+        <w:rPr>
+          <w:lang w:val="en-US"/>
+        </w:rPr>
+        <w:t xml:space="preserve">python manage.py </w:t>
+      </w:r>
+      <w:proofErr w:type="spellStart"/>
+      <w:r>
+        <w:rPr>
+          <w:lang w:val="en-US"/>
+        </w:rPr>
+        <w:t>collectstatic</w:t>
+      </w:r>
+      <w:proofErr w:type="spellEnd"/>
+    </w:p>
+    <w:p>
+      <w:r>
+        <w:t>E assim ficará a inte</w:t>
+      </w:r>
+      <w:r>
+        <w:t>rface:</w:t>
+      </w:r>
+    </w:p>
+    <w:p>
+      <w:pPr>
+        <w:shd w:val="clear" w:color="auto" w:fill="1E1F22"/>
+        <w:tabs>
+          <w:tab w:val="left" w:pos="916"/>
+          <w:tab w:val="left" w:pos="1832"/>
+          <w:tab w:val="left" w:pos="2748"/>
+          <w:tab w:val="left" w:pos="3664"/>
+          <w:tab w:val="left" w:pos="4580"/>
+          <w:tab w:val="left" w:pos="5496"/>
+          <w:tab w:val="left" w:pos="6412"/>
+          <w:tab w:val="left" w:pos="7328"/>
+          <w:tab w:val="left" w:pos="8244"/>
+          <w:tab w:val="left" w:pos="9160"/>
+          <w:tab w:val="left" w:pos="10076"/>
+          <w:tab w:val="left" w:pos="10992"/>
+          <w:tab w:val="left" w:pos="11908"/>
+          <w:tab w:val="left" w:pos="12824"/>
+          <w:tab w:val="left" w:pos="13740"/>
+          <w:tab w:val="left" w:pos="14656"/>
+        </w:tabs>
+        <w:spacing w:after="0" w:line="240" w:lineRule="auto"/>
+        <w:rPr>
+          <w:rFonts w:ascii="Courier New" w:eastAsia="Times New Roman" w:hAnsi="Courier New" w:cs="Courier New"/>
+          <w:color w:val="BCBEC4"/>
+          <w:kern w:val="0"/>
+          <w:sz w:val="20"/>
+          <w:szCs w:val="20"/>
           <w:lang w:eastAsia="pt-BR"/>
           <w14:ligatures w14:val="none"/>
         </w:rPr>
@@ -4936,19 +5182,45 @@
           <w14:ligatures w14:val="none"/>
         </w:rPr>
         <w:br/>
-        <w:t xml:space="preserve">    </w:t>
-      </w:r>
-      <w:r>
-        <w:rPr>
-          <w:rFonts w:ascii="Courier New" w:eastAsia="Times New Roman" w:hAnsi="Courier New" w:cs="Courier New"/>
-          <w:color w:val="BCBEC4"/>
-          <w:kern w:val="0"/>
-          <w:sz w:val="20"/>
-          <w:szCs w:val="20"/>
-          <w:lang w:eastAsia="pt-BR"/>
-          <w14:ligatures w14:val="none"/>
-        </w:rPr>
-        <w:t xml:space="preserve">{% </w:t>
+        <w:t xml:space="preserve"> </w:t>
+      </w:r>
+      <w:proofErr w:type="gramStart"/>
+      <w:r>
+        <w:rPr>
+          <w:rFonts w:ascii="Courier New" w:eastAsia="Times New Roman" w:hAnsi="Courier New" w:cs="Courier New"/>
+          <w:color w:val="D5B778"/>
+          <w:kern w:val="0"/>
+          <w:sz w:val="20"/>
+          <w:szCs w:val="20"/>
+          <w:lang w:eastAsia="pt-BR"/>
+          <w14:ligatures w14:val="none"/>
+        </w:rPr>
+        <w:t xml:space="preserve">   </w:t>
+      </w:r>
+      <w:r>
+        <w:rPr>
+          <w:rFonts w:ascii="Courier New" w:eastAsia="Times New Roman" w:hAnsi="Courier New" w:cs="Courier New"/>
+          <w:color w:val="BCBEC4"/>
+          <w:kern w:val="0"/>
+          <w:sz w:val="20"/>
+          <w:szCs w:val="20"/>
+          <w:lang w:eastAsia="pt-BR"/>
+          <w14:ligatures w14:val="none"/>
+        </w:rPr>
+        <w:t>{</w:t>
+      </w:r>
+      <w:proofErr w:type="gramEnd"/>
+      <w:r>
+        <w:rPr>
+          <w:rFonts w:ascii="Courier New" w:eastAsia="Times New Roman" w:hAnsi="Courier New" w:cs="Courier New"/>
+          <w:color w:val="BCBEC4"/>
+          <w:kern w:val="0"/>
+          <w:sz w:val="20"/>
+          <w:szCs w:val="20"/>
+          <w:lang w:eastAsia="pt-BR"/>
+          <w14:ligatures w14:val="none"/>
+        </w:rPr>
+        <w:t xml:space="preserve">% </w:t>
       </w:r>
       <w:proofErr w:type="spellStart"/>
       <w:r>
@@ -5411,6 +5683,839 @@
           </wp:inline>
         </w:drawing>
       </w:r>
+    </w:p>
+    <w:p/>
+    <w:p>
+      <w:pPr>
+        <w:pStyle w:val="Titulo1ABNT"/>
+      </w:pPr>
+      <w:r>
+        <w:t>Entendendo funcionamento dos arquivos estáticos</w:t>
+      </w:r>
+    </w:p>
+    <w:p/>
+    <w:p>
+      <w:r>
+        <w:t xml:space="preserve">O </w:t>
+      </w:r>
+      <w:proofErr w:type="spellStart"/>
+      <w:r>
+        <w:t>django</w:t>
+      </w:r>
+      <w:proofErr w:type="spellEnd"/>
+      <w:r>
+        <w:t xml:space="preserve"> passará por mais de um lugar até encontrar os arquivos estáticos. Você pode usar um caminho padrão que é criar uma pasta chamada ‘</w:t>
+      </w:r>
+      <w:proofErr w:type="spellStart"/>
+      <w:r>
+        <w:t>static</w:t>
+      </w:r>
+      <w:proofErr w:type="spellEnd"/>
+      <w:r>
+        <w:t>’ dentro da sua app, deixando a estrutura sendo ‘/</w:t>
+      </w:r>
+      <w:proofErr w:type="spellStart"/>
+      <w:r>
+        <w:t>meuapp</w:t>
+      </w:r>
+      <w:proofErr w:type="spellEnd"/>
+      <w:r>
+        <w:t>/</w:t>
+      </w:r>
+      <w:proofErr w:type="spellStart"/>
+      <w:r>
+        <w:t>static</w:t>
+      </w:r>
+      <w:proofErr w:type="spellEnd"/>
+      <w:r>
+        <w:t>/’ que sozinho ele vai achar. Ou então, ele fará buscas na seguinte ordem:</w:t>
+      </w:r>
+    </w:p>
+    <w:p>
+      <w:r>
+        <w:t>1 – Onde o Django vai procurar é no ‘setting.py’ onde está:</w:t>
+      </w:r>
+    </w:p>
+    <w:p>
+      <w:pPr>
+        <w:shd w:val="clear" w:color="auto" w:fill="1E1F22"/>
+        <w:tabs>
+          <w:tab w:val="left" w:pos="916"/>
+          <w:tab w:val="left" w:pos="1832"/>
+          <w:tab w:val="left" w:pos="2748"/>
+          <w:tab w:val="left" w:pos="3664"/>
+          <w:tab w:val="left" w:pos="4580"/>
+          <w:tab w:val="left" w:pos="5496"/>
+          <w:tab w:val="left" w:pos="6412"/>
+          <w:tab w:val="left" w:pos="7328"/>
+          <w:tab w:val="left" w:pos="8244"/>
+          <w:tab w:val="left" w:pos="9160"/>
+          <w:tab w:val="left" w:pos="10076"/>
+          <w:tab w:val="left" w:pos="10992"/>
+          <w:tab w:val="left" w:pos="11908"/>
+          <w:tab w:val="left" w:pos="12824"/>
+          <w:tab w:val="left" w:pos="13740"/>
+          <w:tab w:val="left" w:pos="14656"/>
+        </w:tabs>
+        <w:spacing w:after="0" w:line="240" w:lineRule="auto"/>
+        <w:rPr>
+          <w:rFonts w:ascii="Courier New" w:eastAsia="Times New Roman" w:hAnsi="Courier New" w:cs="Courier New"/>
+          <w:color w:val="BCBEC4"/>
+          <w:kern w:val="0"/>
+          <w:sz w:val="20"/>
+          <w:szCs w:val="20"/>
+          <w:lang w:val="en-US" w:eastAsia="pt-BR"/>
+          <w14:ligatures w14:val="none"/>
+        </w:rPr>
+      </w:pPr>
+      <w:r>
+        <w:rPr>
+          <w:rFonts w:ascii="Courier New" w:eastAsia="Times New Roman" w:hAnsi="Courier New" w:cs="Courier New"/>
+          <w:color w:val="BCBEC4"/>
+          <w:kern w:val="0"/>
+          <w:sz w:val="20"/>
+          <w:szCs w:val="20"/>
+          <w:lang w:val="en-US" w:eastAsia="pt-BR"/>
+          <w14:ligatures w14:val="none"/>
+        </w:rPr>
+        <w:t xml:space="preserve">STATIC_URL = </w:t>
+      </w:r>
+      <w:r>
+        <w:rPr>
+          <w:rFonts w:ascii="Courier New" w:eastAsia="Times New Roman" w:hAnsi="Courier New" w:cs="Courier New"/>
+          <w:color w:val="6AAB73"/>
+          <w:kern w:val="0"/>
+          <w:sz w:val="20"/>
+          <w:szCs w:val="20"/>
+          <w:lang w:val="en-US" w:eastAsia="pt-BR"/>
+          <w14:ligatures w14:val="none"/>
+        </w:rPr>
+        <w:t>'/static/'</w:t>
+      </w:r>
+    </w:p>
+    <w:p>
+      <w:pPr>
+        <w:rPr>
+          <w:lang w:val="en-US"/>
+        </w:rPr>
+      </w:pPr>
+    </w:p>
+    <w:p>
+      <w:r>
+        <w:t>2 – Você pode também passar o</w:t>
+      </w:r>
+      <w:r>
+        <w:t xml:space="preserve"> STATICFILES_DIR, onde você poderá passar o nome ou caminho do que está no ‘STATIC_URL’ ou passar um caminho absoluto da máquina como ‘/var/</w:t>
+      </w:r>
+      <w:proofErr w:type="spellStart"/>
+      <w:r>
+        <w:t>www</w:t>
+      </w:r>
+      <w:proofErr w:type="spellEnd"/>
+      <w:r>
+        <w:t>/</w:t>
+      </w:r>
+      <w:proofErr w:type="spellStart"/>
+      <w:r>
+        <w:t>arquivos_estaticos</w:t>
+      </w:r>
+      <w:proofErr w:type="spellEnd"/>
+      <w:r>
+        <w:t>’:</w:t>
+      </w:r>
+    </w:p>
+    <w:p>
+      <w:pPr>
+        <w:shd w:val="clear" w:color="auto" w:fill="1E1F22"/>
+        <w:tabs>
+          <w:tab w:val="left" w:pos="916"/>
+          <w:tab w:val="left" w:pos="1832"/>
+          <w:tab w:val="left" w:pos="2748"/>
+          <w:tab w:val="left" w:pos="3664"/>
+          <w:tab w:val="left" w:pos="4580"/>
+          <w:tab w:val="left" w:pos="5496"/>
+          <w:tab w:val="left" w:pos="6412"/>
+          <w:tab w:val="left" w:pos="7328"/>
+          <w:tab w:val="left" w:pos="8244"/>
+          <w:tab w:val="left" w:pos="9160"/>
+          <w:tab w:val="left" w:pos="10076"/>
+          <w:tab w:val="left" w:pos="10992"/>
+          <w:tab w:val="left" w:pos="11908"/>
+          <w:tab w:val="left" w:pos="12824"/>
+          <w:tab w:val="left" w:pos="13740"/>
+          <w:tab w:val="left" w:pos="14656"/>
+        </w:tabs>
+        <w:spacing w:after="0" w:line="240" w:lineRule="auto"/>
+        <w:rPr>
+          <w:rFonts w:ascii="Courier New" w:eastAsia="Times New Roman" w:hAnsi="Courier New" w:cs="Courier New"/>
+          <w:color w:val="BCBEC4"/>
+          <w:kern w:val="0"/>
+          <w:sz w:val="20"/>
+          <w:szCs w:val="20"/>
+          <w:lang w:val="en-US" w:eastAsia="pt-BR"/>
+          <w14:ligatures w14:val="none"/>
+        </w:rPr>
+      </w:pPr>
+      <w:r>
+        <w:rPr>
+          <w:rFonts w:ascii="Courier New" w:eastAsia="Times New Roman" w:hAnsi="Courier New" w:cs="Courier New"/>
+          <w:color w:val="BCBEC4"/>
+          <w:kern w:val="0"/>
+          <w:sz w:val="20"/>
+          <w:szCs w:val="20"/>
+          <w:lang w:val="en-US" w:eastAsia="pt-BR"/>
+          <w14:ligatures w14:val="none"/>
+        </w:rPr>
+        <w:t>STATICFILES_DIRS = [</w:t>
+      </w:r>
+      <w:r>
+        <w:rPr>
+          <w:rFonts w:ascii="Courier New" w:eastAsia="Times New Roman" w:hAnsi="Courier New" w:cs="Courier New"/>
+          <w:color w:val="BCBEC4"/>
+          <w:kern w:val="0"/>
+          <w:sz w:val="20"/>
+          <w:szCs w:val="20"/>
+          <w:lang w:val="en-US" w:eastAsia="pt-BR"/>
+          <w14:ligatures w14:val="none"/>
+        </w:rPr>
+        <w:br/>
+        <w:t xml:space="preserve">    </w:t>
+      </w:r>
+      <w:proofErr w:type="spellStart"/>
+      <w:proofErr w:type="gramStart"/>
+      <w:r>
+        <w:rPr>
+          <w:rFonts w:ascii="Courier New" w:eastAsia="Times New Roman" w:hAnsi="Courier New" w:cs="Courier New"/>
+          <w:color w:val="BCBEC4"/>
+          <w:kern w:val="0"/>
+          <w:sz w:val="20"/>
+          <w:szCs w:val="20"/>
+          <w:lang w:val="en-US" w:eastAsia="pt-BR"/>
+          <w14:ligatures w14:val="none"/>
+        </w:rPr>
+        <w:t>os.path</w:t>
+      </w:r>
+      <w:proofErr w:type="gramEnd"/>
+      <w:r>
+        <w:rPr>
+          <w:rFonts w:ascii="Courier New" w:eastAsia="Times New Roman" w:hAnsi="Courier New" w:cs="Courier New"/>
+          <w:color w:val="BCBEC4"/>
+          <w:kern w:val="0"/>
+          <w:sz w:val="20"/>
+          <w:szCs w:val="20"/>
+          <w:lang w:val="en-US" w:eastAsia="pt-BR"/>
+          <w14:ligatures w14:val="none"/>
+        </w:rPr>
+        <w:t>.join</w:t>
+      </w:r>
+      <w:proofErr w:type="spellEnd"/>
+      <w:r>
+        <w:rPr>
+          <w:rFonts w:ascii="Courier New" w:eastAsia="Times New Roman" w:hAnsi="Courier New" w:cs="Courier New"/>
+          <w:color w:val="BCBEC4"/>
+          <w:kern w:val="0"/>
+          <w:sz w:val="20"/>
+          <w:szCs w:val="20"/>
+          <w:lang w:val="en-US" w:eastAsia="pt-BR"/>
+          <w14:ligatures w14:val="none"/>
+        </w:rPr>
+        <w:t xml:space="preserve">(BASE_DIR, </w:t>
+      </w:r>
+      <w:r>
+        <w:rPr>
+          <w:rFonts w:ascii="Courier New" w:eastAsia="Times New Roman" w:hAnsi="Courier New" w:cs="Courier New"/>
+          <w:color w:val="6AAB73"/>
+          <w:kern w:val="0"/>
+          <w:sz w:val="20"/>
+          <w:szCs w:val="20"/>
+          <w:lang w:val="en-US" w:eastAsia="pt-BR"/>
+          <w14:ligatures w14:val="none"/>
+        </w:rPr>
+        <w:t>'static'</w:t>
+      </w:r>
+      <w:r>
+        <w:rPr>
+          <w:rFonts w:ascii="Courier New" w:eastAsia="Times New Roman" w:hAnsi="Courier New" w:cs="Courier New"/>
+          <w:color w:val="BCBEC4"/>
+          <w:kern w:val="0"/>
+          <w:sz w:val="20"/>
+          <w:szCs w:val="20"/>
+          <w:lang w:val="en-US" w:eastAsia="pt-BR"/>
+          <w14:ligatures w14:val="none"/>
+        </w:rPr>
+        <w:t>),</w:t>
+      </w:r>
+      <w:r>
+        <w:rPr>
+          <w:rFonts w:ascii="Courier New" w:eastAsia="Times New Roman" w:hAnsi="Courier New" w:cs="Courier New"/>
+          <w:color w:val="BCBEC4"/>
+          <w:kern w:val="0"/>
+          <w:sz w:val="20"/>
+          <w:szCs w:val="20"/>
+          <w:lang w:val="en-US" w:eastAsia="pt-BR"/>
+          <w14:ligatures w14:val="none"/>
+        </w:rPr>
+        <w:br/>
+        <w:t xml:space="preserve">    </w:t>
+      </w:r>
+      <w:proofErr w:type="spellStart"/>
+      <w:r>
+        <w:rPr>
+          <w:rFonts w:ascii="Courier New" w:eastAsia="Times New Roman" w:hAnsi="Courier New" w:cs="Courier New"/>
+          <w:color w:val="BCBEC4"/>
+          <w:kern w:val="0"/>
+          <w:sz w:val="20"/>
+          <w:szCs w:val="20"/>
+          <w:lang w:val="en-US" w:eastAsia="pt-BR"/>
+          <w14:ligatures w14:val="none"/>
+        </w:rPr>
+        <w:t>os.path.join</w:t>
+      </w:r>
+      <w:proofErr w:type="spellEnd"/>
+      <w:r>
+        <w:rPr>
+          <w:rFonts w:ascii="Courier New" w:eastAsia="Times New Roman" w:hAnsi="Courier New" w:cs="Courier New"/>
+          <w:color w:val="BCBEC4"/>
+          <w:kern w:val="0"/>
+          <w:sz w:val="20"/>
+          <w:szCs w:val="20"/>
+          <w:lang w:val="en-US" w:eastAsia="pt-BR"/>
+          <w14:ligatures w14:val="none"/>
+        </w:rPr>
+        <w:t>(</w:t>
+      </w:r>
+      <w:r>
+        <w:rPr>
+          <w:rFonts w:ascii="Courier New" w:eastAsia="Times New Roman" w:hAnsi="Courier New" w:cs="Courier New"/>
+          <w:color w:val="6AAB73"/>
+          <w:kern w:val="0"/>
+          <w:sz w:val="20"/>
+          <w:szCs w:val="20"/>
+          <w:lang w:val="en-US" w:eastAsia="pt-BR"/>
+          <w14:ligatures w14:val="none"/>
+        </w:rPr>
+        <w:t>'var/www/</w:t>
+      </w:r>
+      <w:proofErr w:type="spellStart"/>
+      <w:r>
+        <w:rPr>
+          <w:rFonts w:ascii="Courier New" w:eastAsia="Times New Roman" w:hAnsi="Courier New" w:cs="Courier New"/>
+          <w:color w:val="6AAB73"/>
+          <w:kern w:val="0"/>
+          <w:sz w:val="20"/>
+          <w:szCs w:val="20"/>
+          <w:lang w:val="en-US" w:eastAsia="pt-BR"/>
+          <w14:ligatures w14:val="none"/>
+        </w:rPr>
+        <w:t>arquivos_estaticos</w:t>
+      </w:r>
+      <w:proofErr w:type="spellEnd"/>
+      <w:r>
+        <w:rPr>
+          <w:rFonts w:ascii="Courier New" w:eastAsia="Times New Roman" w:hAnsi="Courier New" w:cs="Courier New"/>
+          <w:color w:val="6AAB73"/>
+          <w:kern w:val="0"/>
+          <w:sz w:val="20"/>
+          <w:szCs w:val="20"/>
+          <w:lang w:val="en-US" w:eastAsia="pt-BR"/>
+          <w14:ligatures w14:val="none"/>
+        </w:rPr>
+        <w:t>'</w:t>
+      </w:r>
+      <w:r>
+        <w:rPr>
+          <w:rFonts w:ascii="Courier New" w:eastAsia="Times New Roman" w:hAnsi="Courier New" w:cs="Courier New"/>
+          <w:color w:val="BCBEC4"/>
+          <w:kern w:val="0"/>
+          <w:sz w:val="20"/>
+          <w:szCs w:val="20"/>
+          <w:lang w:val="en-US" w:eastAsia="pt-BR"/>
+          <w14:ligatures w14:val="none"/>
+        </w:rPr>
+        <w:t>)</w:t>
+      </w:r>
+      <w:r>
+        <w:rPr>
+          <w:rFonts w:ascii="Courier New" w:eastAsia="Times New Roman" w:hAnsi="Courier New" w:cs="Courier New"/>
+          <w:color w:val="BCBEC4"/>
+          <w:kern w:val="0"/>
+          <w:sz w:val="20"/>
+          <w:szCs w:val="20"/>
+          <w:lang w:val="en-US" w:eastAsia="pt-BR"/>
+          <w14:ligatures w14:val="none"/>
+        </w:rPr>
+        <w:br/>
+        <w:t>]</w:t>
+      </w:r>
+    </w:p>
+    <w:p>
+      <w:pPr>
+        <w:rPr>
+          <w:lang w:eastAsia="pt-BR"/>
+        </w:rPr>
+      </w:pPr>
+      <w:r>
+        <w:rPr>
+          <w:lang w:eastAsia="pt-BR"/>
+        </w:rPr>
+        <w:lastRenderedPageBreak/>
+        <w:t xml:space="preserve">3 – Temos também o </w:t>
+      </w:r>
+      <w:r>
+        <w:rPr>
+          <w:b/>
+          <w:bCs/>
+          <w:lang w:eastAsia="pt-BR"/>
+        </w:rPr>
+        <w:t>STATIC_ROOT</w:t>
+      </w:r>
+      <w:r>
+        <w:rPr>
+          <w:lang w:eastAsia="pt-BR"/>
+        </w:rPr>
+        <w:t xml:space="preserve">, este é para o momento de </w:t>
+      </w:r>
+      <w:proofErr w:type="spellStart"/>
+      <w:r>
+        <w:rPr>
+          <w:lang w:eastAsia="pt-BR"/>
+        </w:rPr>
+        <w:t>deploy</w:t>
+      </w:r>
+      <w:proofErr w:type="spellEnd"/>
+      <w:r>
+        <w:rPr>
+          <w:lang w:eastAsia="pt-BR"/>
+        </w:rPr>
+        <w:t xml:space="preserve"> da aplicação, ou seja, com o ‘</w:t>
+      </w:r>
+      <w:r>
+        <w:rPr>
+          <w:b/>
+          <w:bCs/>
+          <w:lang w:eastAsia="pt-BR"/>
+        </w:rPr>
+        <w:t>DEBUG=False</w:t>
+      </w:r>
+      <w:r>
+        <w:rPr>
+          <w:lang w:eastAsia="pt-BR"/>
+        </w:rPr>
+        <w:t xml:space="preserve">’, pois não é performático que o projeto realize buscas o tempo todo com o projeto em produção, então precisamos passar o caminho onde ele criará a pasta e depois rodar o comando </w:t>
+      </w:r>
+      <w:proofErr w:type="spellStart"/>
+      <w:r>
+        <w:rPr>
+          <w:lang w:eastAsia="pt-BR"/>
+        </w:rPr>
+        <w:t>collectstatic</w:t>
+      </w:r>
+      <w:proofErr w:type="spellEnd"/>
+      <w:r>
+        <w:rPr>
+          <w:lang w:eastAsia="pt-BR"/>
+        </w:rPr>
+        <w:t>, e ele criará uma pasta com todos os arquivos lidos nos passos anteriores:</w:t>
+      </w:r>
+    </w:p>
+    <w:p>
+      <w:pPr>
+        <w:shd w:val="clear" w:color="auto" w:fill="1E1F22"/>
+        <w:tabs>
+          <w:tab w:val="left" w:pos="916"/>
+          <w:tab w:val="left" w:pos="1832"/>
+          <w:tab w:val="left" w:pos="2748"/>
+          <w:tab w:val="left" w:pos="3664"/>
+          <w:tab w:val="left" w:pos="4580"/>
+          <w:tab w:val="left" w:pos="5496"/>
+          <w:tab w:val="left" w:pos="6412"/>
+          <w:tab w:val="left" w:pos="7328"/>
+          <w:tab w:val="left" w:pos="8244"/>
+          <w:tab w:val="left" w:pos="9160"/>
+          <w:tab w:val="left" w:pos="10076"/>
+          <w:tab w:val="left" w:pos="10992"/>
+          <w:tab w:val="left" w:pos="11908"/>
+          <w:tab w:val="left" w:pos="12824"/>
+          <w:tab w:val="left" w:pos="13740"/>
+          <w:tab w:val="left" w:pos="14656"/>
+        </w:tabs>
+        <w:spacing w:after="0" w:line="240" w:lineRule="auto"/>
+        <w:rPr>
+          <w:rFonts w:ascii="Courier New" w:eastAsia="Times New Roman" w:hAnsi="Courier New" w:cs="Courier New"/>
+          <w:color w:val="BCBEC4"/>
+          <w:kern w:val="0"/>
+          <w:sz w:val="20"/>
+          <w:szCs w:val="20"/>
+          <w:lang w:val="en-US" w:eastAsia="pt-BR"/>
+          <w14:ligatures w14:val="none"/>
+        </w:rPr>
+      </w:pPr>
+      <w:r>
+        <w:rPr>
+          <w:rFonts w:ascii="Courier New" w:eastAsia="Times New Roman" w:hAnsi="Courier New" w:cs="Courier New"/>
+          <w:color w:val="BCBEC4"/>
+          <w:kern w:val="0"/>
+          <w:sz w:val="20"/>
+          <w:szCs w:val="20"/>
+          <w:lang w:val="en-US" w:eastAsia="pt-BR"/>
+          <w14:ligatures w14:val="none"/>
+        </w:rPr>
+        <w:t xml:space="preserve">STATIC_ROOT = </w:t>
+      </w:r>
+      <w:proofErr w:type="spellStart"/>
+      <w:proofErr w:type="gramStart"/>
+      <w:r>
+        <w:rPr>
+          <w:rFonts w:ascii="Courier New" w:eastAsia="Times New Roman" w:hAnsi="Courier New" w:cs="Courier New"/>
+          <w:color w:val="BCBEC4"/>
+          <w:kern w:val="0"/>
+          <w:sz w:val="20"/>
+          <w:szCs w:val="20"/>
+          <w:lang w:val="en-US" w:eastAsia="pt-BR"/>
+          <w14:ligatures w14:val="none"/>
+        </w:rPr>
+        <w:t>os.path</w:t>
+      </w:r>
+      <w:proofErr w:type="gramEnd"/>
+      <w:r>
+        <w:rPr>
+          <w:rFonts w:ascii="Courier New" w:eastAsia="Times New Roman" w:hAnsi="Courier New" w:cs="Courier New"/>
+          <w:color w:val="BCBEC4"/>
+          <w:kern w:val="0"/>
+          <w:sz w:val="20"/>
+          <w:szCs w:val="20"/>
+          <w:lang w:val="en-US" w:eastAsia="pt-BR"/>
+          <w14:ligatures w14:val="none"/>
+        </w:rPr>
+        <w:t>.join</w:t>
+      </w:r>
+      <w:proofErr w:type="spellEnd"/>
+      <w:r>
+        <w:rPr>
+          <w:rFonts w:ascii="Courier New" w:eastAsia="Times New Roman" w:hAnsi="Courier New" w:cs="Courier New"/>
+          <w:color w:val="BCBEC4"/>
+          <w:kern w:val="0"/>
+          <w:sz w:val="20"/>
+          <w:szCs w:val="20"/>
+          <w:lang w:val="en-US" w:eastAsia="pt-BR"/>
+          <w14:ligatures w14:val="none"/>
+        </w:rPr>
+        <w:t xml:space="preserve">(BASE_DIR, </w:t>
+      </w:r>
+      <w:r>
+        <w:rPr>
+          <w:rFonts w:ascii="Courier New" w:eastAsia="Times New Roman" w:hAnsi="Courier New" w:cs="Courier New"/>
+          <w:color w:val="6AAB73"/>
+          <w:kern w:val="0"/>
+          <w:sz w:val="20"/>
+          <w:szCs w:val="20"/>
+          <w:lang w:val="en-US" w:eastAsia="pt-BR"/>
+          <w14:ligatures w14:val="none"/>
+        </w:rPr>
+        <w:t>"static/"</w:t>
+      </w:r>
+      <w:r>
+        <w:rPr>
+          <w:rFonts w:ascii="Courier New" w:eastAsia="Times New Roman" w:hAnsi="Courier New" w:cs="Courier New"/>
+          <w:color w:val="BCBEC4"/>
+          <w:kern w:val="0"/>
+          <w:sz w:val="20"/>
+          <w:szCs w:val="20"/>
+          <w:lang w:val="en-US" w:eastAsia="pt-BR"/>
+          <w14:ligatures w14:val="none"/>
+        </w:rPr>
+        <w:t>)</w:t>
+      </w:r>
+    </w:p>
+    <w:p>
+      <w:pPr>
+        <w:rPr>
+          <w:lang w:val="en-US" w:eastAsia="pt-BR"/>
+        </w:rPr>
+      </w:pPr>
+    </w:p>
+    <w:p>
+      <w:pPr>
+        <w:pStyle w:val="code"/>
+        <w:rPr>
+          <w:lang w:val="en-US" w:eastAsia="pt-BR"/>
+        </w:rPr>
+      </w:pPr>
+      <w:r>
+        <w:rPr>
+          <w:lang w:val="en-US" w:eastAsia="pt-BR"/>
+        </w:rPr>
+        <w:t xml:space="preserve">python manage.py </w:t>
+      </w:r>
+      <w:proofErr w:type="spellStart"/>
+      <w:r>
+        <w:rPr>
+          <w:lang w:val="en-US" w:eastAsia="pt-BR"/>
+        </w:rPr>
+        <w:t>collectstatic</w:t>
+      </w:r>
+      <w:proofErr w:type="spellEnd"/>
+    </w:p>
+    <w:p>
+      <w:pPr>
+        <w:rPr>
+          <w:lang w:eastAsia="pt-BR"/>
+        </w:rPr>
+      </w:pPr>
+      <w:r>
+        <w:rPr>
+          <w:lang w:eastAsia="pt-BR"/>
+        </w:rPr>
+        <w:t xml:space="preserve">4 – No </w:t>
+      </w:r>
+      <w:proofErr w:type="spellStart"/>
+      <w:r>
+        <w:rPr>
+          <w:lang w:eastAsia="pt-BR"/>
+        </w:rPr>
+        <w:t>template</w:t>
+      </w:r>
+      <w:proofErr w:type="spellEnd"/>
+      <w:r>
+        <w:rPr>
+          <w:lang w:eastAsia="pt-BR"/>
+        </w:rPr>
+        <w:t xml:space="preserve"> </w:t>
+      </w:r>
+      <w:r>
+        <w:rPr>
+          <w:lang w:eastAsia="pt-BR"/>
+        </w:rPr>
+        <w:t xml:space="preserve">o Django </w:t>
+      </w:r>
+      <w:r>
+        <w:rPr>
+          <w:lang w:eastAsia="pt-BR"/>
+        </w:rPr>
+        <w:t>nos l</w:t>
+      </w:r>
+      <w:r>
+        <w:rPr>
+          <w:lang w:eastAsia="pt-BR"/>
+        </w:rPr>
+        <w:t>evará até a pasta estática, dali pra frente temos que passar o caminho do arquivo. Segue exemplo:</w:t>
+      </w:r>
+    </w:p>
+    <w:p>
+      <w:pPr>
+        <w:shd w:val="clear" w:color="auto" w:fill="1E1F22"/>
+        <w:tabs>
+          <w:tab w:val="left" w:pos="916"/>
+          <w:tab w:val="left" w:pos="1832"/>
+          <w:tab w:val="left" w:pos="2748"/>
+          <w:tab w:val="left" w:pos="3664"/>
+          <w:tab w:val="left" w:pos="4580"/>
+          <w:tab w:val="left" w:pos="5496"/>
+          <w:tab w:val="left" w:pos="6412"/>
+          <w:tab w:val="left" w:pos="7328"/>
+          <w:tab w:val="left" w:pos="8244"/>
+          <w:tab w:val="left" w:pos="9160"/>
+          <w:tab w:val="left" w:pos="10076"/>
+          <w:tab w:val="left" w:pos="10992"/>
+          <w:tab w:val="left" w:pos="11908"/>
+          <w:tab w:val="left" w:pos="12824"/>
+          <w:tab w:val="left" w:pos="13740"/>
+          <w:tab w:val="left" w:pos="14656"/>
+        </w:tabs>
+        <w:spacing w:after="0" w:line="240" w:lineRule="auto"/>
+        <w:rPr>
+          <w:rFonts w:ascii="Courier New" w:eastAsia="Times New Roman" w:hAnsi="Courier New" w:cs="Courier New"/>
+          <w:color w:val="BCBEC4"/>
+          <w:kern w:val="0"/>
+          <w:sz w:val="20"/>
+          <w:szCs w:val="20"/>
+          <w:lang w:val="en-US" w:eastAsia="pt-BR"/>
+          <w14:ligatures w14:val="none"/>
+        </w:rPr>
+      </w:pPr>
+      <w:r>
+        <w:rPr>
+          <w:rFonts w:ascii="Courier New" w:eastAsia="Times New Roman" w:hAnsi="Courier New" w:cs="Courier New"/>
+          <w:color w:val="D5B778"/>
+          <w:kern w:val="0"/>
+          <w:sz w:val="20"/>
+          <w:szCs w:val="20"/>
+          <w:lang w:val="en-US" w:eastAsia="pt-BR"/>
+          <w14:ligatures w14:val="none"/>
+        </w:rPr>
+        <w:t xml:space="preserve">&lt;link </w:t>
+      </w:r>
+      <w:proofErr w:type="spellStart"/>
+      <w:r>
+        <w:rPr>
+          <w:rFonts w:ascii="Courier New" w:eastAsia="Times New Roman" w:hAnsi="Courier New" w:cs="Courier New"/>
+          <w:color w:val="BABABA"/>
+          <w:kern w:val="0"/>
+          <w:sz w:val="20"/>
+          <w:szCs w:val="20"/>
+          <w:lang w:val="en-US" w:eastAsia="pt-BR"/>
+          <w14:ligatures w14:val="none"/>
+        </w:rPr>
+        <w:t>rel</w:t>
+      </w:r>
+      <w:proofErr w:type="spellEnd"/>
+      <w:r>
+        <w:rPr>
+          <w:rFonts w:ascii="Courier New" w:eastAsia="Times New Roman" w:hAnsi="Courier New" w:cs="Courier New"/>
+          <w:color w:val="6AAB73"/>
+          <w:kern w:val="0"/>
+          <w:sz w:val="20"/>
+          <w:szCs w:val="20"/>
+          <w:lang w:val="en-US" w:eastAsia="pt-BR"/>
+          <w14:ligatures w14:val="none"/>
+        </w:rPr>
+        <w:t xml:space="preserve">="stylesheet" </w:t>
+      </w:r>
+      <w:proofErr w:type="spellStart"/>
+      <w:r>
+        <w:rPr>
+          <w:rFonts w:ascii="Courier New" w:eastAsia="Times New Roman" w:hAnsi="Courier New" w:cs="Courier New"/>
+          <w:color w:val="BABABA"/>
+          <w:kern w:val="0"/>
+          <w:sz w:val="20"/>
+          <w:szCs w:val="20"/>
+          <w:lang w:val="en-US" w:eastAsia="pt-BR"/>
+          <w14:ligatures w14:val="none"/>
+        </w:rPr>
+        <w:t>href</w:t>
+      </w:r>
+      <w:proofErr w:type="spellEnd"/>
+      <w:r>
+        <w:rPr>
+          <w:rFonts w:ascii="Courier New" w:eastAsia="Times New Roman" w:hAnsi="Courier New" w:cs="Courier New"/>
+          <w:color w:val="6AAB73"/>
+          <w:kern w:val="0"/>
+          <w:sz w:val="20"/>
+          <w:szCs w:val="20"/>
+          <w:lang w:val="en-US" w:eastAsia="pt-BR"/>
+          <w14:ligatures w14:val="none"/>
+        </w:rPr>
+        <w:t>="</w:t>
+      </w:r>
+      <w:r>
+        <w:rPr>
+          <w:rFonts w:ascii="Courier New" w:eastAsia="Times New Roman" w:hAnsi="Courier New" w:cs="Courier New"/>
+          <w:color w:val="BCBEC4"/>
+          <w:kern w:val="0"/>
+          <w:sz w:val="20"/>
+          <w:szCs w:val="20"/>
+          <w:lang w:val="en-US" w:eastAsia="pt-BR"/>
+          <w14:ligatures w14:val="none"/>
+        </w:rPr>
+        <w:t xml:space="preserve">{% </w:t>
+      </w:r>
+      <w:r>
+        <w:rPr>
+          <w:rFonts w:ascii="Courier New" w:eastAsia="Times New Roman" w:hAnsi="Courier New" w:cs="Courier New"/>
+          <w:color w:val="D5B778"/>
+          <w:kern w:val="0"/>
+          <w:sz w:val="20"/>
+          <w:szCs w:val="20"/>
+          <w:lang w:val="en-US" w:eastAsia="pt-BR"/>
+          <w14:ligatures w14:val="none"/>
+        </w:rPr>
+        <w:t xml:space="preserve">static </w:t>
+      </w:r>
+      <w:r>
+        <w:rPr>
+          <w:rFonts w:ascii="Courier New" w:eastAsia="Times New Roman" w:hAnsi="Courier New" w:cs="Courier New"/>
+          <w:color w:val="6AAB73"/>
+          <w:kern w:val="0"/>
+          <w:sz w:val="20"/>
+          <w:szCs w:val="20"/>
+          <w:lang w:val="en-US" w:eastAsia="pt-BR"/>
+          <w14:ligatures w14:val="none"/>
+        </w:rPr>
+        <w:t>'bootstrap/</w:t>
+      </w:r>
+      <w:proofErr w:type="spellStart"/>
+      <w:r>
+        <w:rPr>
+          <w:rFonts w:ascii="Courier New" w:eastAsia="Times New Roman" w:hAnsi="Courier New" w:cs="Courier New"/>
+          <w:color w:val="6AAB73"/>
+          <w:kern w:val="0"/>
+          <w:sz w:val="20"/>
+          <w:szCs w:val="20"/>
+          <w:lang w:val="en-US" w:eastAsia="pt-BR"/>
+          <w14:ligatures w14:val="none"/>
+        </w:rPr>
+        <w:t>css</w:t>
+      </w:r>
+      <w:proofErr w:type="spellEnd"/>
+      <w:r>
+        <w:rPr>
+          <w:rFonts w:ascii="Courier New" w:eastAsia="Times New Roman" w:hAnsi="Courier New" w:cs="Courier New"/>
+          <w:color w:val="6AAB73"/>
+          <w:kern w:val="0"/>
+          <w:sz w:val="20"/>
+          <w:szCs w:val="20"/>
+          <w:lang w:val="en-US" w:eastAsia="pt-BR"/>
+          <w14:ligatures w14:val="none"/>
+        </w:rPr>
+        <w:t xml:space="preserve">/bootstrap.css' </w:t>
+      </w:r>
+      <w:r>
+        <w:rPr>
+          <w:rFonts w:ascii="Courier New" w:eastAsia="Times New Roman" w:hAnsi="Courier New" w:cs="Courier New"/>
+          <w:color w:val="BCBEC4"/>
+          <w:kern w:val="0"/>
+          <w:sz w:val="20"/>
+          <w:szCs w:val="20"/>
+          <w:lang w:val="en-US" w:eastAsia="pt-BR"/>
+          <w14:ligatures w14:val="none"/>
+        </w:rPr>
+        <w:t>%}</w:t>
+      </w:r>
+      <w:r>
+        <w:rPr>
+          <w:rFonts w:ascii="Courier New" w:eastAsia="Times New Roman" w:hAnsi="Courier New" w:cs="Courier New"/>
+          <w:color w:val="6AAB73"/>
+          <w:kern w:val="0"/>
+          <w:sz w:val="20"/>
+          <w:szCs w:val="20"/>
+          <w:lang w:val="en-US" w:eastAsia="pt-BR"/>
+          <w14:ligatures w14:val="none"/>
+        </w:rPr>
+        <w:t>"</w:t>
+      </w:r>
+      <w:r>
+        <w:rPr>
+          <w:rFonts w:ascii="Courier New" w:eastAsia="Times New Roman" w:hAnsi="Courier New" w:cs="Courier New"/>
+          <w:color w:val="D5B778"/>
+          <w:kern w:val="0"/>
+          <w:sz w:val="20"/>
+          <w:szCs w:val="20"/>
+          <w:lang w:val="en-US" w:eastAsia="pt-BR"/>
+          <w14:ligatures w14:val="none"/>
+        </w:rPr>
+        <w:t>&gt;</w:t>
+      </w:r>
+    </w:p>
+    <w:p>
+      <w:pPr>
+        <w:rPr>
+          <w:lang w:val="en-US" w:eastAsia="pt-BR"/>
+        </w:rPr>
+      </w:pPr>
+    </w:p>
+    <w:p>
+      <w:pPr>
+        <w:rPr>
+          <w:lang w:val="en-US"/>
+        </w:rPr>
+      </w:pPr>
+    </w:p>
+    <w:p>
+      <w:pPr>
+        <w:rPr>
+          <w:lang w:val="en-US"/>
+        </w:rPr>
+      </w:pPr>
     </w:p>
     <w:p>
       <w:pPr>

</xml_diff>